<commit_message>
Diluídas as referências de RF, iniciando alteração da seção 'Resultados e Discussão'
</commit_message>
<xml_diff>
--- a/textos/Thiago_TCC_2.docx
+++ b/textos/Thiago_TCC_2.docx
@@ -4426,7 +4426,35 @@
         <w:rPr>
           <w:color w:val="3465A4"/>
         </w:rPr>
-        <w:t>, os tomadores de decisão naturalmente preferem árvores simples, menos complexas (o que corrobora com o princípio da Navalha de Occam, onde a explicação mais simples para um fenômeno é geralmente a mais correta), uma vez que essas árvores mais simples são consideradas mais compreensíveis. Segundo esss autores, a complexidade da árvore é explicitamente controlada pelo critério de interrupção e pelo método de poda empregados, ambos parâmetros estabelecidos pelo usuário nas definições dos hiperparâmetros do algoritmo utilizado.</w:t>
+        <w:t xml:space="preserve">, os tomadores de decisão naturalmente preferem árvores simples, menos complexas (o que corrobora com o princípio da Navalha de Occam, onde a explicação mais simples para um fenômeno é geralmente a mais correta), uma vez que essas árvores mais simples são consideradas mais compreensíveis. Segundo esss autores, a complexidade da árvore é explicitamente controlada pelo critério de interrupção e pelo método de poda empregados, ambos parâmetros estabelecidos pelo usuário nas definições dos hiperparâmetros do algoritmo utilizado. Acerca do crescimento e complexidade das árores de decisão, Cappelli e Zhang (2007) afirmam que qualquer método baseado em árvores envolve duas etapas principais: o crescimento da árvore (desenvolvimento a partir dos </w:t>
+      </w:r>
+      <w:r>
+        <w:rPr>
+          <w:i w:val="false"/>
+          <w:iCs w:val="false"/>
+          <w:color w:val="3465A4"/>
+        </w:rPr>
+        <w:t>splits</w:t>
+      </w:r>
+      <w:r>
+        <w:rPr>
+          <w:color w:val="3465A4"/>
+        </w:rPr>
+        <w:t>) e a poda (</w:t>
+      </w:r>
+      <w:r>
+        <w:rPr>
+          <w:i/>
+          <w:iCs/>
+          <w:color w:val="3465A4"/>
+        </w:rPr>
+        <w:t>prunning</w:t>
+      </w:r>
+      <w:r>
+        <w:rPr>
+          <w:color w:val="3465A4"/>
+        </w:rPr>
+        <w:t>) de ramificações dessa árvore, caracterizada como a remoção retroativa de alguns 'galhos' de forma a manter a árvore menor e mais precisa.</w:t>
       </w:r>
     </w:p>
     <w:p>
@@ -4434,15 +4462,331 @@
         <w:pStyle w:val="Normal"/>
         <w:spacing w:lineRule="auto" w:line="360"/>
         <w:ind w:firstLine="709"/>
-        <w:rPr>
-          <w:color w:val="auto"/>
-        </w:rPr>
-      </w:pPr>
-      <w:r>
-        <w:rPr>
-          <w:color w:val="auto"/>
-        </w:rPr>
-        <w:t xml:space="preserve">Duda et al. (2021) acreditam ser mais fácil definir a impureza de um nó do que a sua pureza. Assim, descrevem o complexo da definição como segue. Seja </w:t>
+        <w:jc w:val="both"/>
+        <w:rPr>
+          <w:color w:val="3465A4"/>
+        </w:rPr>
+      </w:pPr>
+      <w:r>
+        <w:rPr>
+          <w:color w:val="3465A4"/>
+        </w:rPr>
+        <w:t xml:space="preserve">A etapa de crescimento é orientada pelo objetivo de formar um número de subsets homogêneos em relação à variável de resposta e, nesse sentido, formada através de </w:t>
+      </w:r>
+      <w:r>
+        <w:rPr>
+          <w:i w:val="false"/>
+          <w:iCs w:val="false"/>
+          <w:color w:val="3465A4"/>
+        </w:rPr>
+        <w:t>splits</w:t>
+      </w:r>
+      <w:r>
+        <w:rPr>
+          <w:color w:val="3465A4"/>
+        </w:rPr>
+        <w:t>. Maimon e Rokach (2010) informam os critérios de split de um nó, quando atestam que na maioria dos casos os critérios de split discretos são univariados, ou seja, um nó é seccionado (</w:t>
+      </w:r>
+      <w:r>
+        <w:rPr>
+          <w:i/>
+          <w:iCs/>
+          <w:color w:val="3465A4"/>
+        </w:rPr>
+        <w:t>splitted</w:t>
+      </w:r>
+      <w:r>
+        <w:rPr>
+          <w:color w:val="3465A4"/>
+        </w:rPr>
+        <w:t>) de acordo com o valor de um único atributo. Os critérios univariados são caracterizados de acordo com a origem da métrica utilizada (por exemplo o ganho de informação ou entropia) ou de acordo com a estrutura da métrica utilizada (o índice Gini, por exemplo, como critério de heterogeneidade ou impureza).</w:t>
+      </w:r>
+    </w:p>
+    <w:p>
+      <w:pPr>
+        <w:pStyle w:val="Normal"/>
+        <w:spacing w:lineRule="auto" w:line="360"/>
+        <w:ind w:firstLine="709"/>
+        <w:jc w:val="both"/>
+        <w:rPr>
+          <w:color w:val="3465A4"/>
+        </w:rPr>
+      </w:pPr>
+      <w:r>
+        <w:rPr>
+          <w:color w:val="3465A4"/>
+        </w:rPr>
+        <w:t xml:space="preserve">Considera-se um candidato a split </w:t>
+      </w:r>
+      <w:r>
+        <w:rPr/>
+      </w:r>
+      <m:oMath xmlns:m="http://schemas.openxmlformats.org/officeDocument/2006/math">
+        <m:r>
+          <w:rPr>
+            <w:rFonts w:ascii="Cambria Math" w:hAnsi="Cambria Math"/>
+          </w:rPr>
+          <m:t xml:space="preserve">s</m:t>
+        </m:r>
+      </m:oMath>
+      <w:r>
+        <w:rPr>
+          <w:color w:val="3465A4"/>
+        </w:rPr>
+        <w:t xml:space="preserve"> de um nó </w:t>
+      </w:r>
+      <w:r>
+        <w:rPr/>
+      </w:r>
+      <m:oMath xmlns:m="http://schemas.openxmlformats.org/officeDocument/2006/math">
+        <m:r>
+          <w:rPr>
+            <w:rFonts w:ascii="Cambria Math" w:hAnsi="Cambria Math"/>
+          </w:rPr>
+          <m:t xml:space="preserve">t</m:t>
+        </m:r>
+      </m:oMath>
+      <w:r>
+        <w:rPr>
+          <w:color w:val="3465A4"/>
+        </w:rPr>
+        <w:t xml:space="preserve"> em duas ramificações, </w:t>
+      </w:r>
+      <w:r>
+        <w:rPr/>
+      </w:r>
+      <m:oMath xmlns:m="http://schemas.openxmlformats.org/officeDocument/2006/math">
+        <m:sSub>
+          <m:e>
+            <m:r>
+              <w:rPr>
+                <w:rFonts w:ascii="Cambria Math" w:hAnsi="Cambria Math"/>
+              </w:rPr>
+              <m:t xml:space="preserve">t</m:t>
+            </m:r>
+          </m:e>
+          <m:sub>
+            <m:r>
+              <w:rPr>
+                <w:rFonts w:ascii="Cambria Math" w:hAnsi="Cambria Math"/>
+              </w:rPr>
+              <m:t xml:space="preserve">l</m:t>
+            </m:r>
+          </m:sub>
+        </m:sSub>
+      </m:oMath>
+      <w:r>
+        <w:rPr>
+          <w:color w:val="3465A4"/>
+        </w:rPr>
+        <w:t xml:space="preserve"> e </w:t>
+      </w:r>
+      <w:r>
+        <w:rPr/>
+      </w:r>
+      <m:oMath xmlns:m="http://schemas.openxmlformats.org/officeDocument/2006/math">
+        <m:sSub>
+          <m:e>
+            <m:r>
+              <w:rPr>
+                <w:rFonts w:ascii="Cambria Math" w:hAnsi="Cambria Math"/>
+              </w:rPr>
+              <m:t xml:space="preserve">t</m:t>
+            </m:r>
+          </m:e>
+          <m:sub>
+            <m:r>
+              <w:rPr>
+                <w:rFonts w:ascii="Cambria Math" w:hAnsi="Cambria Math"/>
+              </w:rPr>
+              <m:t xml:space="preserve">r</m:t>
+            </m:r>
+          </m:sub>
+        </m:sSub>
+      </m:oMath>
+      <w:r>
+        <w:rPr>
+          <w:color w:val="3465A4"/>
+        </w:rPr>
+        <w:t xml:space="preserve">, e seja </w:t>
+      </w:r>
+      <w:r>
+        <w:rPr/>
+      </w:r>
+      <m:oMath xmlns:m="http://schemas.openxmlformats.org/officeDocument/2006/math">
+        <m:r>
+          <w:rPr>
+            <w:rFonts w:ascii="Cambria Math" w:hAnsi="Cambria Math"/>
+          </w:rPr>
+          <m:t xml:space="preserve">p</m:t>
+        </m:r>
+        <m:d>
+          <m:dPr>
+            <m:begChr m:val="("/>
+            <m:endChr m:val=")"/>
+          </m:dPr>
+          <m:e>
+            <m:sSub>
+              <m:e>
+                <m:r>
+                  <w:rPr>
+                    <w:rFonts w:ascii="Cambria Math" w:hAnsi="Cambria Math"/>
+                  </w:rPr>
+                  <m:t xml:space="preserve">t</m:t>
+                </m:r>
+              </m:e>
+              <m:sub>
+                <m:r>
+                  <w:rPr>
+                    <w:rFonts w:ascii="Cambria Math" w:hAnsi="Cambria Math"/>
+                  </w:rPr>
+                  <m:t xml:space="preserve">l</m:t>
+                </m:r>
+              </m:sub>
+            </m:sSub>
+          </m:e>
+        </m:d>
+      </m:oMath>
+      <w:r>
+        <w:rPr>
+          <w:color w:val="3465A4"/>
+        </w:rPr>
+        <w:t xml:space="preserve"> e </w:t>
+      </w:r>
+      <w:r>
+        <w:rPr/>
+      </w:r>
+      <m:oMath xmlns:m="http://schemas.openxmlformats.org/officeDocument/2006/math">
+        <m:r>
+          <w:rPr>
+            <w:rFonts w:ascii="Cambria Math" w:hAnsi="Cambria Math"/>
+          </w:rPr>
+          <m:t xml:space="preserve">p</m:t>
+        </m:r>
+        <m:d>
+          <m:dPr>
+            <m:begChr m:val="("/>
+            <m:endChr m:val=")"/>
+          </m:dPr>
+          <m:e>
+            <m:sSub>
+              <m:e>
+                <m:r>
+                  <w:rPr>
+                    <w:rFonts w:ascii="Cambria Math" w:hAnsi="Cambria Math"/>
+                  </w:rPr>
+                  <m:t xml:space="preserve">t</m:t>
+                </m:r>
+              </m:e>
+              <m:sub>
+                <m:r>
+                  <w:rPr>
+                    <w:rFonts w:ascii="Cambria Math" w:hAnsi="Cambria Math"/>
+                  </w:rPr>
+                  <m:t xml:space="preserve">r</m:t>
+                </m:r>
+              </m:sub>
+            </m:sSub>
+          </m:e>
+        </m:d>
+      </m:oMath>
+      <w:r>
+        <w:rPr>
+          <w:color w:val="3465A4"/>
+        </w:rPr>
+        <w:t xml:space="preserve"> as proporções de observações distribuídas por </w:t>
+      </w:r>
+      <w:r>
+        <w:rPr/>
+      </w:r>
+      <m:oMath xmlns:m="http://schemas.openxmlformats.org/officeDocument/2006/math">
+        <m:r>
+          <w:rPr>
+            <w:rFonts w:ascii="Cambria Math" w:hAnsi="Cambria Math"/>
+          </w:rPr>
+          <m:t xml:space="preserve">s</m:t>
+        </m:r>
+      </m:oMath>
+      <w:r>
+        <w:rPr>
+          <w:color w:val="3465A4"/>
+        </w:rPr>
+        <w:t xml:space="preserve"> a </w:t>
+      </w:r>
+      <w:r>
+        <w:rPr/>
+      </w:r>
+      <m:oMath xmlns:m="http://schemas.openxmlformats.org/officeDocument/2006/math">
+        <m:sSub>
+          <m:e>
+            <m:r>
+              <w:rPr>
+                <w:rFonts w:ascii="Cambria Math" w:hAnsi="Cambria Math"/>
+              </w:rPr>
+              <m:t xml:space="preserve">t</m:t>
+            </m:r>
+          </m:e>
+          <m:sub>
+            <m:r>
+              <w:rPr>
+                <w:rFonts w:ascii="Cambria Math" w:hAnsi="Cambria Math"/>
+              </w:rPr>
+              <m:t xml:space="preserve">l</m:t>
+            </m:r>
+          </m:sub>
+        </m:sSub>
+      </m:oMath>
+      <w:r>
+        <w:rPr>
+          <w:color w:val="3465A4"/>
+        </w:rPr>
+        <w:t xml:space="preserve"> e </w:t>
+      </w:r>
+      <w:r>
+        <w:rPr/>
+      </w:r>
+      <m:oMath xmlns:m="http://schemas.openxmlformats.org/officeDocument/2006/math">
+        <m:sSub>
+          <m:e>
+            <m:r>
+              <w:rPr>
+                <w:rFonts w:ascii="Cambria Math" w:hAnsi="Cambria Math"/>
+              </w:rPr>
+              <m:t xml:space="preserve">t</m:t>
+            </m:r>
+          </m:e>
+          <m:sub>
+            <m:r>
+              <w:rPr>
+                <w:rFonts w:ascii="Cambria Math" w:hAnsi="Cambria Math"/>
+              </w:rPr>
+              <m:t xml:space="preserve">r</m:t>
+            </m:r>
+          </m:sub>
+        </m:sSub>
+      </m:oMath>
+      <w:r>
+        <w:rPr>
+          <w:color w:val="3465A4"/>
+        </w:rPr>
+        <w:t xml:space="preserve">, respectivamente (Cappelli e Zhang, 2007). O grau de impureza do no </w:t>
+      </w:r>
+      <w:r>
+        <w:rPr/>
+      </w:r>
+      <m:oMath xmlns:m="http://schemas.openxmlformats.org/officeDocument/2006/math">
+        <m:r>
+          <w:rPr>
+            <w:rFonts w:ascii="Cambria Math" w:hAnsi="Cambria Math"/>
+          </w:rPr>
+          <m:t xml:space="preserve">t</m:t>
+        </m:r>
+      </m:oMath>
+      <w:r>
+        <w:rPr>
+          <w:color w:val="3465A4"/>
+        </w:rPr>
+        <w:t xml:space="preserve">, denotado por </w:t>
       </w:r>
       <w:r>
         <w:rPr/>
@@ -4464,64 +4808,16 @@
               <w:rPr>
                 <w:rFonts w:ascii="Cambria Math" w:hAnsi="Cambria Math"/>
               </w:rPr>
-              <m:t xml:space="preserve">N</m:t>
+              <m:t xml:space="preserve">t</m:t>
             </m:r>
           </m:e>
         </m:d>
       </m:oMath>
       <w:r>
         <w:rPr>
-          <w:color w:val="auto"/>
-        </w:rPr>
-        <w:t xml:space="preserve"> a impureza de um nó </w:t>
-      </w:r>
-      <w:r>
-        <w:rPr/>
-      </w:r>
-      <m:oMath xmlns:m="http://schemas.openxmlformats.org/officeDocument/2006/math">
-        <m:r>
-          <w:rPr>
-            <w:rFonts w:ascii="Cambria Math" w:hAnsi="Cambria Math"/>
-          </w:rPr>
-          <m:t xml:space="preserve">N</m:t>
-        </m:r>
-      </m:oMath>
-      <w:r>
-        <w:rPr>
-          <w:color w:val="auto"/>
-        </w:rPr>
-        <w:t xml:space="preserve">. Em todos os casos quer-se que </w:t>
-      </w:r>
-      <w:r>
-        <w:rPr/>
-      </w:r>
-      <m:oMath xmlns:m="http://schemas.openxmlformats.org/officeDocument/2006/math">
-        <m:r>
-          <w:rPr>
-            <w:rFonts w:ascii="Cambria Math" w:hAnsi="Cambria Math"/>
-          </w:rPr>
-          <m:t xml:space="preserve">i</m:t>
-        </m:r>
-        <m:d>
-          <m:dPr>
-            <m:begChr m:val="("/>
-            <m:endChr m:val=")"/>
-          </m:dPr>
-          <m:e>
-            <m:r>
-              <w:rPr>
-                <w:rFonts w:ascii="Cambria Math" w:hAnsi="Cambria Math"/>
-              </w:rPr>
-              <m:t xml:space="preserve">N</m:t>
-            </m:r>
-          </m:e>
-        </m:d>
-      </m:oMath>
-      <w:r>
-        <w:rPr>
-          <w:color w:val="auto"/>
-        </w:rPr>
-        <w:t xml:space="preserve"> seja zero se todos os padrões que chegaram ao nó carregam o mesmo nome de categoria, e que seja maior que zero se as categorias estejam igualmente representadas. A métrica mais popularmente utilizada é a impureza de entropia (ou impureza de informação) conforme a eq. (5):</w:t>
+          <w:color w:val="3465A4"/>
+        </w:rPr>
+        <w:t>, mede as impurezas baseado nas probabilidades intraclasse. Desse modo, a forma natural de se avaliar a performance de um candidato a split é a variação na impureza dado pela eq. (5):</w:t>
       </w:r>
     </w:p>
     <w:tbl>
@@ -4539,14 +4835,14 @@
         <w:tblLook w:val="04a0" w:noHBand="0" w:noVBand="1" w:firstColumn="1" w:lastRow="0" w:lastColumn="0" w:firstRow="1"/>
       </w:tblPr>
       <w:tblGrid>
-        <w:gridCol w:w="8549"/>
-        <w:gridCol w:w="525"/>
+        <w:gridCol w:w="8548"/>
+        <w:gridCol w:w="526"/>
       </w:tblGrid>
       <w:tr>
         <w:trPr/>
         <w:tc>
           <w:tcPr>
-            <w:tcW w:w="8549" w:type="dxa"/>
+            <w:tcW w:w="8548" w:type="dxa"/>
             <w:tcBorders/>
           </w:tcPr>
           <w:p>
@@ -4565,6 +4861,12 @@
                 <m:jc m:val="center"/>
               </m:oMathParaPr>
               <m:oMath>
+                <m:r>
+                  <w:rPr>
+                    <w:rFonts w:ascii="Cambria Math" w:hAnsi="Cambria Math"/>
+                  </w:rPr>
+                  <m:t xml:space="preserve">Δ</m:t>
+                </m:r>
                 <m:r>
                   <w:rPr>
                     <w:rFonts w:ascii="Cambria Math" w:hAnsi="Cambria Math"/>
@@ -4581,7 +4883,19 @@
                       <w:rPr>
                         <w:rFonts w:ascii="Cambria Math" w:hAnsi="Cambria Math"/>
                       </w:rPr>
-                      <m:t xml:space="preserve">N</m:t>
+                      <m:t xml:space="preserve">s</m:t>
+                    </m:r>
+                    <m:r>
+                      <w:rPr>
+                        <w:rFonts w:ascii="Cambria Math" w:hAnsi="Cambria Math"/>
+                      </w:rPr>
+                      <m:t xml:space="preserve">,</m:t>
+                    </m:r>
+                    <m:r>
+                      <w:rPr>
+                        <w:rFonts w:ascii="Cambria Math" w:hAnsi="Cambria Math"/>
+                      </w:rPr>
+                      <m:t xml:space="preserve">t</m:t>
                     </m:r>
                   </m:e>
                 </m:d>
@@ -4595,80 +4909,7 @@
                   <w:rPr>
                     <w:rFonts w:ascii="Cambria Math" w:hAnsi="Cambria Math"/>
                   </w:rPr>
-                  <m:t xml:space="preserve">−</m:t>
-                </m:r>
-                <m:nary>
-                  <m:naryPr>
-                    <m:chr m:val="∑"/>
-                    <m:supHide m:val="1"/>
-                  </m:naryPr>
-                  <m:sub>
-                    <m:r>
-                      <w:rPr>
-                        <w:rFonts w:ascii="Cambria Math" w:hAnsi="Cambria Math"/>
-                      </w:rPr>
-                      <m:t xml:space="preserve">j</m:t>
-                    </m:r>
-                  </m:sub>
-                  <m:sup/>
-                  <m:e>
-                    <m:r>
-                      <w:rPr>
-                        <w:rFonts w:ascii="Cambria Math" w:hAnsi="Cambria Math"/>
-                      </w:rPr>
-                      <m:t xml:space="preserve">P</m:t>
-                    </m:r>
-                  </m:e>
-                </m:nary>
-                <m:d>
-                  <m:dPr>
-                    <m:begChr m:val="("/>
-                    <m:endChr m:val=")"/>
-                  </m:dPr>
-                  <m:e>
-                    <m:sSub>
-                      <m:e>
-                        <m:r>
-                          <w:rPr>
-                            <w:rFonts w:ascii="Cambria Math" w:hAnsi="Cambria Math"/>
-                          </w:rPr>
-                          <m:t xml:space="preserve">w</m:t>
-                        </m:r>
-                      </m:e>
-                      <m:sub>
-                        <m:r>
-                          <w:rPr>
-                            <w:rFonts w:ascii="Cambria Math" w:hAnsi="Cambria Math"/>
-                          </w:rPr>
-                          <m:t xml:space="preserve">j</m:t>
-                        </m:r>
-                      </m:sub>
-                    </m:sSub>
-                  </m:e>
-                </m:d>
-                <m:sSub>
-                  <m:e>
-                    <m:r>
-                      <w:rPr>
-                        <w:rFonts w:ascii="Cambria Math" w:hAnsi="Cambria Math"/>
-                      </w:rPr>
-                      <m:t xml:space="preserve">log</m:t>
-                    </m:r>
-                  </m:e>
-                  <m:sub>
-                    <m:r>
-                      <w:rPr>
-                        <w:rFonts w:ascii="Cambria Math" w:hAnsi="Cambria Math"/>
-                      </w:rPr>
-                      <m:t xml:space="preserve">2</m:t>
-                    </m:r>
-                  </m:sub>
-                </m:sSub>
-                <m:r>
-                  <w:rPr>
-                    <w:rFonts w:ascii="Cambria Math" w:hAnsi="Cambria Math"/>
-                  </w:rPr>
-                  <m:t xml:space="preserve">P</m:t>
+                  <m:t xml:space="preserve">i</m:t>
                 </m:r>
                 <m:d>
                   <m:dPr>
@@ -4676,24 +4917,160 @@
                     <m:endChr m:val=")"/>
                   </m:dPr>
                   <m:e>
-                    <m:sSub>
+                    <m:r>
+                      <w:rPr>
+                        <w:rFonts w:ascii="Cambria Math" w:hAnsi="Cambria Math"/>
+                      </w:rPr>
+                      <m:t xml:space="preserve">t</m:t>
+                    </m:r>
+                  </m:e>
+                </m:d>
+                <m:r>
+                  <w:rPr>
+                    <w:rFonts w:ascii="Cambria Math" w:hAnsi="Cambria Math"/>
+                  </w:rPr>
+                  <m:t xml:space="preserve">−</m:t>
+                </m:r>
+                <m:d>
+                  <m:dPr>
+                    <m:begChr m:val="{"/>
+                    <m:endChr m:val="}"/>
+                  </m:dPr>
+                  <m:e>
+                    <m:r>
+                      <w:rPr>
+                        <w:rFonts w:ascii="Cambria Math" w:hAnsi="Cambria Math"/>
+                      </w:rPr>
+                      <m:t xml:space="preserve">p</m:t>
+                    </m:r>
+                    <m:d>
+                      <m:dPr>
+                        <m:begChr m:val="("/>
+                        <m:endChr m:val=")"/>
+                      </m:dPr>
                       <m:e>
-                        <m:r>
-                          <w:rPr>
-                            <w:rFonts w:ascii="Cambria Math" w:hAnsi="Cambria Math"/>
-                          </w:rPr>
-                          <m:t xml:space="preserve">w</m:t>
-                        </m:r>
+                        <m:sSub>
+                          <m:e>
+                            <m:r>
+                              <w:rPr>
+                                <w:rFonts w:ascii="Cambria Math" w:hAnsi="Cambria Math"/>
+                              </w:rPr>
+                              <m:t xml:space="preserve">t</m:t>
+                            </m:r>
+                          </m:e>
+                          <m:sub>
+                            <m:r>
+                              <w:rPr>
+                                <w:rFonts w:ascii="Cambria Math" w:hAnsi="Cambria Math"/>
+                              </w:rPr>
+                              <m:t xml:space="preserve">l</m:t>
+                            </m:r>
+                          </m:sub>
+                        </m:sSub>
                       </m:e>
-                      <m:sub>
-                        <m:r>
-                          <w:rPr>
-                            <w:rFonts w:ascii="Cambria Math" w:hAnsi="Cambria Math"/>
-                          </w:rPr>
-                          <m:t xml:space="preserve">j</m:t>
-                        </m:r>
-                      </m:sub>
-                    </m:sSub>
+                    </m:d>
+                    <m:r>
+                      <w:rPr>
+                        <w:rFonts w:ascii="Cambria Math" w:hAnsi="Cambria Math"/>
+                      </w:rPr>
+                      <m:t xml:space="preserve">i</m:t>
+                    </m:r>
+                    <m:d>
+                      <m:dPr>
+                        <m:begChr m:val="("/>
+                        <m:endChr m:val=")"/>
+                      </m:dPr>
+                      <m:e>
+                        <m:sSub>
+                          <m:e>
+                            <m:r>
+                              <w:rPr>
+                                <w:rFonts w:ascii="Cambria Math" w:hAnsi="Cambria Math"/>
+                              </w:rPr>
+                              <m:t xml:space="preserve">t</m:t>
+                            </m:r>
+                          </m:e>
+                          <m:sub>
+                            <m:r>
+                              <w:rPr>
+                                <w:rFonts w:ascii="Cambria Math" w:hAnsi="Cambria Math"/>
+                              </w:rPr>
+                              <m:t xml:space="preserve">l</m:t>
+                            </m:r>
+                          </m:sub>
+                        </m:sSub>
+                      </m:e>
+                    </m:d>
+                    <m:r>
+                      <w:rPr>
+                        <w:rFonts w:ascii="Cambria Math" w:hAnsi="Cambria Math"/>
+                      </w:rPr>
+                      <m:t xml:space="preserve">+</m:t>
+                    </m:r>
+                    <m:r>
+                      <w:rPr>
+                        <w:rFonts w:ascii="Cambria Math" w:hAnsi="Cambria Math"/>
+                      </w:rPr>
+                      <m:t xml:space="preserve">p</m:t>
+                    </m:r>
+                    <m:d>
+                      <m:dPr>
+                        <m:begChr m:val="("/>
+                        <m:endChr m:val=")"/>
+                      </m:dPr>
+                      <m:e>
+                        <m:sSub>
+                          <m:e>
+                            <m:r>
+                              <w:rPr>
+                                <w:rFonts w:ascii="Cambria Math" w:hAnsi="Cambria Math"/>
+                              </w:rPr>
+                              <m:t xml:space="preserve">t</m:t>
+                            </m:r>
+                          </m:e>
+                          <m:sub>
+                            <m:r>
+                              <w:rPr>
+                                <w:rFonts w:ascii="Cambria Math" w:hAnsi="Cambria Math"/>
+                              </w:rPr>
+                              <m:t xml:space="preserve">r</m:t>
+                            </m:r>
+                          </m:sub>
+                        </m:sSub>
+                      </m:e>
+                    </m:d>
+                    <m:r>
+                      <w:rPr>
+                        <w:rFonts w:ascii="Cambria Math" w:hAnsi="Cambria Math"/>
+                      </w:rPr>
+                      <m:t xml:space="preserve">i</m:t>
+                    </m:r>
+                    <m:d>
+                      <m:dPr>
+                        <m:begChr m:val="("/>
+                        <m:endChr m:val=")"/>
+                      </m:dPr>
+                      <m:e>
+                        <m:sSub>
+                          <m:e>
+                            <m:r>
+                              <w:rPr>
+                                <w:rFonts w:ascii="Cambria Math" w:hAnsi="Cambria Math"/>
+                              </w:rPr>
+                              <m:t xml:space="preserve">t</m:t>
+                            </m:r>
+                          </m:e>
+                          <m:sub>
+                            <m:r>
+                              <w:rPr>
+                                <w:rFonts w:ascii="Cambria Math" w:hAnsi="Cambria Math"/>
+                              </w:rPr>
+                              <m:t xml:space="preserve">r</m:t>
+                            </m:r>
+                          </m:sub>
+                        </m:sSub>
+                      </m:e>
+                    </m:d>
                   </m:e>
                 </m:d>
               </m:oMath>
@@ -4702,7 +5079,7 @@
         </w:tc>
         <w:tc>
           <w:tcPr>
-            <w:tcW w:w="525" w:type="dxa"/>
+            <w:tcW w:w="526" w:type="dxa"/>
             <w:tcBorders/>
             <w:vAlign w:val="center"/>
           </w:tcPr>
@@ -4728,15 +5105,17 @@
       <w:pPr>
         <w:pStyle w:val="Normal"/>
         <w:spacing w:lineRule="auto" w:line="360"/>
-        <w:rPr>
-          <w:color w:val="auto"/>
-        </w:rPr>
-      </w:pPr>
-      <w:r>
-        <w:rPr>
-          <w:color w:val="auto"/>
-        </w:rPr>
-        <w:t xml:space="preserve">onde </w:t>
+        <w:ind w:hanging="0"/>
+        <w:jc w:val="both"/>
+        <w:rPr>
+          <w:color w:val="3465A4"/>
+        </w:rPr>
+      </w:pPr>
+      <w:r>
+        <w:rPr>
+          <w:color w:val="3465A4"/>
+        </w:rPr>
+        <w:t xml:space="preserve">a quantia </w:t>
       </w:r>
       <w:r>
         <w:rPr/>
@@ -4746,7 +5125,13 @@
           <w:rPr>
             <w:rFonts w:ascii="Cambria Math" w:hAnsi="Cambria Math"/>
           </w:rPr>
-          <m:t xml:space="preserve">P</m:t>
+          <m:t xml:space="preserve">Δ</m:t>
+        </m:r>
+        <m:r>
+          <w:rPr>
+            <w:rFonts w:ascii="Cambria Math" w:hAnsi="Cambria Math"/>
+          </w:rPr>
+          <m:t xml:space="preserve">i</m:t>
         </m:r>
         <m:d>
           <m:dPr>
@@ -4754,32 +5139,669 @@
             <m:endChr m:val=")"/>
           </m:dPr>
           <m:e>
-            <m:sSub>
+            <m:r>
+              <w:rPr>
+                <w:rFonts w:ascii="Cambria Math" w:hAnsi="Cambria Math"/>
+              </w:rPr>
+              <m:t xml:space="preserve">s</m:t>
+            </m:r>
+            <m:r>
+              <w:rPr>
+                <w:rFonts w:ascii="Cambria Math" w:hAnsi="Cambria Math"/>
+              </w:rPr>
+              <m:t xml:space="preserve">,</m:t>
+            </m:r>
+            <m:r>
+              <w:rPr>
+                <w:rFonts w:ascii="Cambria Math" w:hAnsi="Cambria Math"/>
+              </w:rPr>
+              <m:t xml:space="preserve">t</m:t>
+            </m:r>
+          </m:e>
+        </m:d>
+      </m:oMath>
+      <w:r>
+        <w:rPr>
+          <w:color w:val="3465A4"/>
+        </w:rPr>
+        <w:t xml:space="preserve"> é utilizada então como o critério de partição (split).</w:t>
+      </w:r>
+    </w:p>
+    <w:p>
+      <w:pPr>
+        <w:pStyle w:val="Normal"/>
+        <w:spacing w:lineRule="auto" w:line="360"/>
+        <w:ind w:firstLine="709"/>
+        <w:rPr/>
+      </w:pPr>
+      <w:r>
+        <w:rPr/>
+      </w:r>
+    </w:p>
+    <w:p>
+      <w:pPr>
+        <w:pStyle w:val="Normal"/>
+        <w:spacing w:lineRule="auto" w:line="360"/>
+        <w:ind w:firstLine="709"/>
+        <w:rPr>
+          <w:color w:val="3465A4"/>
+        </w:rPr>
+      </w:pPr>
+      <w:r>
+        <w:rPr>
+          <w:color w:val="3465A4"/>
+        </w:rPr>
+        <w:t xml:space="preserve">Já para critérios multivariados para se realizar os splits, vários atributos podem participar em um único processo de split (Maimon e Rokach, 2010). De acordo com os autres, a maioria dos critérios multivariados se baseiam na combinação linear dos atributos de entrada. Nas palavras dos autores, "o processo de estimar essa combinação linear pode ser realizado utilizando </w:t>
+      </w:r>
+      <w:r>
+        <w:rPr>
+          <w:i/>
+          <w:iCs/>
+          <w:color w:val="3465A4"/>
+        </w:rPr>
+        <w:t>greedy search</w:t>
+      </w:r>
+      <w:r>
+        <w:rPr>
+          <w:color w:val="3465A4"/>
+        </w:rPr>
+        <w:t>, programação linear, LDA entre outros" (Maimon e Rokach, 2010, p. 157, tradução minha).</w:t>
+      </w:r>
+    </w:p>
+    <w:p>
+      <w:pPr>
+        <w:pStyle w:val="Normal"/>
+        <w:spacing w:lineRule="auto" w:line="360"/>
+        <w:ind w:firstLine="709"/>
+        <w:rPr>
+          <w:color w:val="3465A4"/>
+        </w:rPr>
+      </w:pPr>
+      <w:r>
+        <w:rPr>
+          <w:color w:val="3465A4"/>
+        </w:rPr>
+        <w:t>O trabalho de Cappelli e Zhang (2007) discorre sobre a poda das árvores de decisão, que geralmente segue-se ao crescimento da árvore em função de duas preocupações principais: (1) complexidade - a estrutura resultante tende a ser bem grande, especialmente no caso de árvores binárias uma vez que um atributo pode ter recorrência por várias vezes ao longo da árvore; e (2) overfitting - várias ramificações (galhos), especialmente as finais, refletem características particulares dos dados que surgem do processo de amostragem ao invés do treinamento.</w:t>
+      </w:r>
+    </w:p>
+    <w:p>
+      <w:pPr>
+        <w:pStyle w:val="Normal"/>
+        <w:spacing w:lineRule="auto" w:line="360"/>
+        <w:ind w:firstLine="709"/>
+        <w:rPr>
+          <w:color w:val="3465A4"/>
+        </w:rPr>
+      </w:pPr>
+      <w:r>
+        <w:rPr>
+          <w:color w:val="3465A4"/>
+        </w:rPr>
+        <w:t>Corroborando com essa informação, Maimon e Rokach (2010) escrevem que a fase de crescimento de uma árvore de decisão continua até encontrar um critério de interrupção. Para os autores, algumas condições são regras comuns de interrupção: (a) todas as folhas do banco de dados de treino pertencem a um úncio valor de y; (b) a profundidade máxima da árvore foi atingida; (c) o número de casos no nó terminal é menor do que o número mínimo de casos do nó anterior; (d) se o nó teve split, o número de casos em um ou mais nós-filhos é menor do que o número mínimo de casos para nós-filhos; (e) o melhor critério de split não é maior do que um dado limiar.</w:t>
+      </w:r>
+    </w:p>
+    <w:p>
+      <w:pPr>
+        <w:pStyle w:val="Normal"/>
+        <w:spacing w:lineRule="auto" w:line="360"/>
+        <w:ind w:firstLine="709"/>
+        <w:jc w:val="both"/>
+        <w:rPr>
+          <w:color w:val="3465A4"/>
+        </w:rPr>
+      </w:pPr>
+      <w:r>
+        <w:rPr>
+          <w:color w:val="3465A4"/>
+        </w:rPr>
+        <w:t>A utilização de critérios de interrupção de crescimento muito incisivos (apertados) tende a criar árvores de decisão pequeninas e sofrendo de underfit. O oposto também é verdadeiro: a utilização de critérios de interrupção de crescimento muito amplos (frouxos) tende a criar árvores de decisão exageradamente grandes e sofrendo de overfitting. Para esse impasse Breiman et al. (1984) sugeriram técnicas de poda (prunning), nas quais um critério frouxo de interrupção de crescimento é utilizado, de modo a que a árvore de decisão sofra de overfit. A partir disso a árvore então é cortada de modo a reduzir seu tamanho através da remoção de galhos que não contribuem para a acurácia de generalização.</w:t>
+      </w:r>
+    </w:p>
+    <w:p>
+      <w:pPr>
+        <w:pStyle w:val="Normal"/>
+        <w:spacing w:lineRule="auto" w:line="360"/>
+        <w:ind w:firstLine="709"/>
+        <w:jc w:val="both"/>
+        <w:rPr>
+          <w:color w:val="3465A4"/>
+        </w:rPr>
+      </w:pPr>
+      <w:r>
+        <w:rPr>
+          <w:color w:val="3465A4"/>
+        </w:rPr>
+        <w:t>Maimon e Rokach (2010) argumentam que outra motivação chave para a poda das árvores de decisão é a troca de acurácia por simplicidade, uma vez que o objetivo é o desenvolvimento de um conceito descritivo suficientemente preciso. No processo de poda, um nó só é efetivamente podado se a operação melhorar um certo critério. Como exemplo, os autores citam dois exemplos de poda: poda de custo-complexidade (também chamada de 'poda do elo mais fraco') e poda de redução de erro.</w:t>
+      </w:r>
+    </w:p>
+    <w:p>
+      <w:pPr>
+        <w:pStyle w:val="Normal"/>
+        <w:spacing w:lineRule="auto" w:line="360"/>
+        <w:ind w:firstLine="709"/>
+        <w:jc w:val="both"/>
+        <w:rPr>
+          <w:color w:val="3465A4"/>
+        </w:rPr>
+      </w:pPr>
+      <w:r>
+        <w:rPr>
+          <w:color w:val="3465A4"/>
+        </w:rPr>
+        <w:t xml:space="preserve">A poda de custo-complexidade foi apresentada no trabalho de Breiman et al. (1984) e é composta de duas etapas. Primeiro, uma sequência de árvores </w:t>
+      </w:r>
+      <w:r>
+        <w:rPr/>
+      </w:r>
+      <m:oMath xmlns:m="http://schemas.openxmlformats.org/officeDocument/2006/math">
+        <m:sSub>
+          <m:e>
+            <m:r>
+              <w:rPr>
+                <w:rFonts w:ascii="Cambria Math" w:hAnsi="Cambria Math"/>
+              </w:rPr>
+              <m:t xml:space="preserve">T</m:t>
+            </m:r>
+          </m:e>
+          <m:sub>
+            <m:r>
+              <w:rPr>
+                <w:rFonts w:ascii="Cambria Math" w:hAnsi="Cambria Math"/>
+              </w:rPr>
+              <m:t xml:space="preserve">0</m:t>
+            </m:r>
+          </m:sub>
+        </m:sSub>
+        <m:r>
+          <w:rPr>
+            <w:rFonts w:ascii="Cambria Math" w:hAnsi="Cambria Math"/>
+          </w:rPr>
+          <m:t xml:space="preserve">,</m:t>
+        </m:r>
+        <m:sSub>
+          <m:e>
+            <m:r>
+              <w:rPr>
+                <w:rFonts w:ascii="Cambria Math" w:hAnsi="Cambria Math"/>
+              </w:rPr>
+              <m:t xml:space="preserve">T</m:t>
+            </m:r>
+          </m:e>
+          <m:sub>
+            <m:r>
+              <w:rPr>
+                <w:rFonts w:ascii="Cambria Math" w:hAnsi="Cambria Math"/>
+              </w:rPr>
+              <m:t xml:space="preserve">1</m:t>
+            </m:r>
+          </m:sub>
+        </m:sSub>
+        <m:r>
+          <w:rPr>
+            <w:rFonts w:ascii="Cambria Math" w:hAnsi="Cambria Math"/>
+          </w:rPr>
+          <m:t xml:space="preserve">,</m:t>
+        </m:r>
+        <m:r>
+          <w:rPr>
+            <w:rFonts w:ascii="Cambria Math" w:hAnsi="Cambria Math"/>
+          </w:rPr>
+          <m:t xml:space="preserve">...</m:t>
+        </m:r>
+        <m:r>
+          <w:rPr>
+            <w:rFonts w:ascii="Cambria Math" w:hAnsi="Cambria Math"/>
+          </w:rPr>
+          <m:t xml:space="preserve">,</m:t>
+        </m:r>
+        <m:sSub>
+          <m:e>
+            <m:r>
+              <w:rPr>
+                <w:rFonts w:ascii="Cambria Math" w:hAnsi="Cambria Math"/>
+              </w:rPr>
+              <m:t xml:space="preserve">T</m:t>
+            </m:r>
+          </m:e>
+          <m:sub>
+            <m:r>
+              <w:rPr>
+                <w:rFonts w:ascii="Cambria Math" w:hAnsi="Cambria Math"/>
+              </w:rPr>
+              <m:t xml:space="preserve">k</m:t>
+            </m:r>
+          </m:sub>
+        </m:sSub>
+      </m:oMath>
+      <w:r>
+        <w:rPr>
+          <w:color w:val="3465A4"/>
+        </w:rPr>
+        <w:t xml:space="preserve"> é construída baseada nos dados de treino, onde </w:t>
+      </w:r>
+      <w:r>
+        <w:rPr/>
+      </w:r>
+      <m:oMath xmlns:m="http://schemas.openxmlformats.org/officeDocument/2006/math">
+        <m:sSub>
+          <m:e>
+            <m:r>
+              <w:rPr>
+                <w:rFonts w:ascii="Cambria Math" w:hAnsi="Cambria Math"/>
+              </w:rPr>
+              <m:t xml:space="preserve">T</m:t>
+            </m:r>
+          </m:e>
+          <m:sub>
+            <m:r>
+              <w:rPr>
+                <w:rFonts w:ascii="Cambria Math" w:hAnsi="Cambria Math"/>
+              </w:rPr>
+              <m:t xml:space="preserve">0</m:t>
+            </m:r>
+          </m:sub>
+        </m:sSub>
+      </m:oMath>
+      <w:r>
+        <w:rPr>
+          <w:color w:val="3465A4"/>
+        </w:rPr>
+        <w:t xml:space="preserve"> é a árvore original antes da poda e </w:t>
+      </w:r>
+      <w:r>
+        <w:rPr/>
+      </w:r>
+      <m:oMath xmlns:m="http://schemas.openxmlformats.org/officeDocument/2006/math">
+        <m:sSub>
+          <m:e>
+            <m:r>
+              <w:rPr>
+                <w:rFonts w:ascii="Cambria Math" w:hAnsi="Cambria Math"/>
+              </w:rPr>
+              <m:t xml:space="preserve">T</m:t>
+            </m:r>
+          </m:e>
+          <m:sub>
+            <m:r>
+              <w:rPr>
+                <w:rFonts w:ascii="Cambria Math" w:hAnsi="Cambria Math"/>
+              </w:rPr>
+              <m:t xml:space="preserve">k</m:t>
+            </m:r>
+          </m:sub>
+        </m:sSub>
+      </m:oMath>
+      <w:r>
+        <w:rPr>
+          <w:color w:val="3465A4"/>
+        </w:rPr>
+        <w:t xml:space="preserve"> representa apenas o tronco. Segundo, uma dessas árvores é escolhida como a árvore pós-poda através da estimação de seu erro de generalização. Uma árvore </w:t>
+      </w:r>
+      <w:r>
+        <w:rPr/>
+      </w:r>
+      <m:oMath xmlns:m="http://schemas.openxmlformats.org/officeDocument/2006/math">
+        <m:sSub>
+          <m:e>
+            <m:r>
+              <w:rPr>
+                <w:rFonts w:ascii="Cambria Math" w:hAnsi="Cambria Math"/>
+              </w:rPr>
+              <m:t xml:space="preserve">T</m:t>
+            </m:r>
+          </m:e>
+          <m:sub>
+            <m:d>
+              <m:dPr>
+                <m:begChr m:val="("/>
+                <m:endChr m:val=")"/>
+              </m:dPr>
               <m:e>
                 <m:r>
                   <w:rPr>
                     <w:rFonts w:ascii="Cambria Math" w:hAnsi="Cambria Math"/>
                   </w:rPr>
-                  <m:t xml:space="preserve">w</m:t>
+                  <m:t xml:space="preserve">i</m:t>
                 </m:r>
-              </m:e>
-              <m:sub>
                 <m:r>
                   <w:rPr>
                     <w:rFonts w:ascii="Cambria Math" w:hAnsi="Cambria Math"/>
                   </w:rPr>
-                  <m:t xml:space="preserve">j</m:t>
+                  <m:t xml:space="preserve">+</m:t>
                 </m:r>
-              </m:sub>
-            </m:sSub>
+                <m:r>
+                  <w:rPr>
+                    <w:rFonts w:ascii="Cambria Math" w:hAnsi="Cambria Math"/>
+                  </w:rPr>
+                  <m:t xml:space="preserve">1</m:t>
+                </m:r>
+              </m:e>
+            </m:d>
+          </m:sub>
+        </m:sSub>
+      </m:oMath>
+      <w:r>
+        <w:rPr>
+          <w:color w:val="3465A4"/>
+        </w:rPr>
+        <w:t xml:space="preserve"> é obtida substituindo-se uma ou mais das árvores predecessoras </w:t>
+      </w:r>
+      <w:r>
+        <w:rPr/>
+      </w:r>
+      <m:oMath xmlns:m="http://schemas.openxmlformats.org/officeDocument/2006/math">
+        <m:sSub>
+          <m:e>
+            <m:r>
+              <w:rPr>
+                <w:rFonts w:ascii="Cambria Math" w:hAnsi="Cambria Math"/>
+              </w:rPr>
+              <m:t xml:space="preserve">T</m:t>
+            </m:r>
           </m:e>
-        </m:d>
+          <m:sub>
+            <m:r>
+              <w:rPr>
+                <w:rFonts w:ascii="Cambria Math" w:hAnsi="Cambria Math"/>
+              </w:rPr>
+              <m:t xml:space="preserve">i</m:t>
+            </m:r>
+          </m:sub>
+        </m:sSub>
       </m:oMath>
       <w:r>
         <w:rPr>
-          <w:color w:val="auto"/>
-        </w:rPr>
-        <w:t xml:space="preserve"> é a quantidade percentual de padrões no nó </w:t>
+          <w:color w:val="3465A4"/>
+        </w:rPr>
+        <w:t xml:space="preserve"> com folhas disponíveis para poda. As árvores a se podar são aquelas que resultam no menor aumento da taxa de erro aparente a cada folha podada, conforme a eq. (6):</w:t>
+      </w:r>
+    </w:p>
+    <w:tbl>
+      <w:tblPr>
+        <w:tblW w:w="9075" w:type="dxa"/>
+        <w:jc w:val="left"/>
+        <w:tblInd w:w="55" w:type="dxa"/>
+        <w:tblLayout w:type="fixed"/>
+        <w:tblCellMar>
+          <w:top w:w="55" w:type="dxa"/>
+          <w:left w:w="55" w:type="dxa"/>
+          <w:bottom w:w="55" w:type="dxa"/>
+          <w:right w:w="55" w:type="dxa"/>
+        </w:tblCellMar>
+        <w:tblLook w:val="04a0" w:noHBand="0" w:noVBand="1" w:firstColumn="1" w:lastRow="0" w:lastColumn="0" w:firstRow="1"/>
+      </w:tblPr>
+      <w:tblGrid>
+        <w:gridCol w:w="8548"/>
+        <w:gridCol w:w="526"/>
+      </w:tblGrid>
+      <w:tr>
+        <w:trPr/>
+        <w:tc>
+          <w:tcPr>
+            <w:tcW w:w="8548" w:type="dxa"/>
+            <w:tcBorders/>
+          </w:tcPr>
+          <w:p>
+            <w:pPr>
+              <w:pStyle w:val="TableContents"/>
+              <w:jc w:val="center"/>
+              <w:rPr>
+                <w:color w:val="auto"/>
+              </w:rPr>
+            </w:pPr>
+            <w:r>
+              <w:rPr/>
+            </w:r>
+            <m:oMathPara xmlns:m="http://schemas.openxmlformats.org/officeDocument/2006/math">
+              <m:oMathParaPr>
+                <m:jc m:val="center"/>
+              </m:oMathParaPr>
+              <m:oMath>
+                <m:r>
+                  <w:rPr>
+                    <w:rFonts w:ascii="Cambria Math" w:hAnsi="Cambria Math"/>
+                  </w:rPr>
+                  <m:t xml:space="preserve">α</m:t>
+                </m:r>
+                <m:r>
+                  <w:rPr>
+                    <w:rFonts w:ascii="Cambria Math" w:hAnsi="Cambria Math"/>
+                  </w:rPr>
+                  <m:t xml:space="preserve">=</m:t>
+                </m:r>
+                <m:f>
+                  <m:num>
+                    <m:r>
+                      <w:rPr>
+                        <w:rFonts w:ascii="Cambria Math" w:hAnsi="Cambria Math"/>
+                      </w:rPr>
+                      <m:t xml:space="preserve">ε</m:t>
+                    </m:r>
+                    <m:d>
+                      <m:dPr>
+                        <m:begChr m:val="("/>
+                        <m:endChr m:val=")"/>
+                      </m:dPr>
+                      <m:e>
+                        <m:r>
+                          <w:rPr>
+                            <w:rFonts w:ascii="Cambria Math" w:hAnsi="Cambria Math"/>
+                          </w:rPr>
+                          <m:t xml:space="preserve">pruned</m:t>
+                        </m:r>
+                        <m:d>
+                          <m:dPr>
+                            <m:begChr m:val="("/>
+                            <m:endChr m:val=")"/>
+                          </m:dPr>
+                          <m:e>
+                            <m:r>
+                              <w:rPr>
+                                <w:rFonts w:ascii="Cambria Math" w:hAnsi="Cambria Math"/>
+                              </w:rPr>
+                              <m:t xml:space="preserve">T</m:t>
+                            </m:r>
+                            <m:r>
+                              <w:rPr>
+                                <w:rFonts w:ascii="Cambria Math" w:hAnsi="Cambria Math"/>
+                              </w:rPr>
+                              <m:t xml:space="preserve">,</m:t>
+                            </m:r>
+                            <m:r>
+                              <w:rPr>
+                                <w:rFonts w:ascii="Cambria Math" w:hAnsi="Cambria Math"/>
+                              </w:rPr>
+                              <m:t xml:space="preserve">t</m:t>
+                            </m:r>
+                          </m:e>
+                        </m:d>
+                        <m:r>
+                          <w:rPr>
+                            <w:rFonts w:ascii="Cambria Math" w:hAnsi="Cambria Math"/>
+                          </w:rPr>
+                          <m:t xml:space="preserve">,</m:t>
+                        </m:r>
+                        <m:r>
+                          <w:rPr>
+                            <w:rFonts w:ascii="Cambria Math" w:hAnsi="Cambria Math"/>
+                          </w:rPr>
+                          <m:t xml:space="preserve">S</m:t>
+                        </m:r>
+                      </m:e>
+                    </m:d>
+                    <m:r>
+                      <w:rPr>
+                        <w:rFonts w:ascii="Cambria Math" w:hAnsi="Cambria Math"/>
+                      </w:rPr>
+                      <m:t xml:space="preserve">−</m:t>
+                    </m:r>
+                    <m:r>
+                      <w:rPr>
+                        <w:rFonts w:ascii="Cambria Math" w:hAnsi="Cambria Math"/>
+                      </w:rPr>
+                      <m:t xml:space="preserve">ε</m:t>
+                    </m:r>
+                    <m:d>
+                      <m:dPr>
+                        <m:begChr m:val="("/>
+                        <m:endChr m:val=")"/>
+                      </m:dPr>
+                      <m:e>
+                        <m:r>
+                          <w:rPr>
+                            <w:rFonts w:ascii="Cambria Math" w:hAnsi="Cambria Math"/>
+                          </w:rPr>
+                          <m:t xml:space="preserve">T</m:t>
+                        </m:r>
+                        <m:r>
+                          <w:rPr>
+                            <w:rFonts w:ascii="Cambria Math" w:hAnsi="Cambria Math"/>
+                          </w:rPr>
+                          <m:t xml:space="preserve">,</m:t>
+                        </m:r>
+                        <m:r>
+                          <w:rPr>
+                            <w:rFonts w:ascii="Cambria Math" w:hAnsi="Cambria Math"/>
+                          </w:rPr>
+                          <m:t xml:space="preserve">S</m:t>
+                        </m:r>
+                      </m:e>
+                    </m:d>
+                  </m:num>
+                  <m:den>
+                    <m:d>
+                      <m:dPr>
+                        <m:begChr m:val="|"/>
+                        <m:endChr m:val="|"/>
+                      </m:dPr>
+                      <m:e>
+                        <m:r>
+                          <w:rPr>
+                            <w:rFonts w:ascii="Cambria Math" w:hAnsi="Cambria Math"/>
+                          </w:rPr>
+                          <m:t xml:space="preserve">leaves</m:t>
+                        </m:r>
+                        <m:d>
+                          <m:dPr>
+                            <m:begChr m:val="("/>
+                            <m:endChr m:val=")"/>
+                          </m:dPr>
+                          <m:e>
+                            <m:r>
+                              <w:rPr>
+                                <w:rFonts w:ascii="Cambria Math" w:hAnsi="Cambria Math"/>
+                              </w:rPr>
+                              <m:t xml:space="preserve">T</m:t>
+                            </m:r>
+                          </m:e>
+                        </m:d>
+                      </m:e>
+                    </m:d>
+                    <m:r>
+                      <w:rPr>
+                        <w:rFonts w:ascii="Cambria Math" w:hAnsi="Cambria Math"/>
+                      </w:rPr>
+                      <m:t xml:space="preserve">−</m:t>
+                    </m:r>
+                    <m:d>
+                      <m:dPr>
+                        <m:begChr m:val="|"/>
+                        <m:endChr m:val="|"/>
+                      </m:dPr>
+                      <m:e>
+                        <m:r>
+                          <w:rPr>
+                            <w:rFonts w:ascii="Cambria Math" w:hAnsi="Cambria Math"/>
+                          </w:rPr>
+                          <m:t xml:space="preserve">leaves</m:t>
+                        </m:r>
+                        <m:d>
+                          <m:dPr>
+                            <m:begChr m:val="("/>
+                            <m:endChr m:val=")"/>
+                          </m:dPr>
+                          <m:e>
+                            <m:r>
+                              <w:rPr>
+                                <w:rFonts w:ascii="Cambria Math" w:hAnsi="Cambria Math"/>
+                              </w:rPr>
+                              <m:t xml:space="preserve">pruned</m:t>
+                            </m:r>
+                            <m:d>
+                              <m:dPr>
+                                <m:begChr m:val="("/>
+                                <m:endChr m:val=")"/>
+                              </m:dPr>
+                              <m:e>
+                                <m:r>
+                                  <w:rPr>
+                                    <w:rFonts w:ascii="Cambria Math" w:hAnsi="Cambria Math"/>
+                                  </w:rPr>
+                                  <m:t xml:space="preserve">T</m:t>
+                                </m:r>
+                                <m:r>
+                                  <w:rPr>
+                                    <w:rFonts w:ascii="Cambria Math" w:hAnsi="Cambria Math"/>
+                                  </w:rPr>
+                                  <m:t xml:space="preserve">,</m:t>
+                                </m:r>
+                                <m:r>
+                                  <w:rPr>
+                                    <w:rFonts w:ascii="Cambria Math" w:hAnsi="Cambria Math"/>
+                                  </w:rPr>
+                                  <m:t xml:space="preserve">t</m:t>
+                                </m:r>
+                              </m:e>
+                            </m:d>
+                          </m:e>
+                        </m:d>
+                      </m:e>
+                    </m:d>
+                  </m:den>
+                </m:f>
+              </m:oMath>
+            </m:oMathPara>
+          </w:p>
+        </w:tc>
+        <w:tc>
+          <w:tcPr>
+            <w:tcW w:w="526" w:type="dxa"/>
+            <w:tcBorders/>
+            <w:vAlign w:val="center"/>
+          </w:tcPr>
+          <w:p>
+            <w:pPr>
+              <w:pStyle w:val="TableContents"/>
+              <w:jc w:val="right"/>
+              <w:rPr>
+                <w:color w:val="auto"/>
+              </w:rPr>
+            </w:pPr>
+            <w:r>
+              <w:rPr>
+                <w:color w:val="auto"/>
+              </w:rPr>
+              <w:t>(6)</w:t>
+            </w:r>
+          </w:p>
+        </w:tc>
+      </w:tr>
+    </w:tbl>
+    <w:p>
+      <w:pPr>
+        <w:pStyle w:val="Normal"/>
+        <w:spacing w:lineRule="auto" w:line="360"/>
+        <w:ind w:hanging="0"/>
+        <w:jc w:val="both"/>
+        <w:rPr>
+          <w:color w:val="3465A4"/>
+        </w:rPr>
+      </w:pPr>
+      <w:r>
+        <w:rPr>
+          <w:color w:val="3465A4"/>
+        </w:rPr>
+        <w:t xml:space="preserve">onde </w:t>
       </w:r>
       <w:r>
         <w:rPr/>
@@ -4789,14 +5811,207 @@
           <w:rPr>
             <w:rFonts w:ascii="Cambria Math" w:hAnsi="Cambria Math"/>
           </w:rPr>
-          <m:t xml:space="preserve">N</m:t>
+          <m:t xml:space="preserve">ε</m:t>
+        </m:r>
+        <m:d>
+          <m:dPr>
+            <m:begChr m:val="("/>
+            <m:endChr m:val=")"/>
+          </m:dPr>
+          <m:e>
+            <m:r>
+              <w:rPr>
+                <w:rFonts w:ascii="Cambria Math" w:hAnsi="Cambria Math"/>
+              </w:rPr>
+              <m:t xml:space="preserve">T</m:t>
+            </m:r>
+            <m:r>
+              <w:rPr>
+                <w:rFonts w:ascii="Cambria Math" w:hAnsi="Cambria Math"/>
+              </w:rPr>
+              <m:t xml:space="preserve">,</m:t>
+            </m:r>
+            <m:r>
+              <w:rPr>
+                <w:rFonts w:ascii="Cambria Math" w:hAnsi="Cambria Math"/>
+              </w:rPr>
+              <m:t xml:space="preserve">S</m:t>
+            </m:r>
+          </m:e>
+        </m:d>
+      </m:oMath>
+      <w:r>
+        <w:rPr>
+          <w:color w:val="3465A4"/>
+        </w:rPr>
+        <w:t xml:space="preserve"> representa a taxa de erro da árvore </w:t>
+      </w:r>
+      <w:r>
+        <w:rPr/>
+      </w:r>
+      <m:oMath xmlns:m="http://schemas.openxmlformats.org/officeDocument/2006/math">
+        <m:r>
+          <w:rPr>
+            <w:rFonts w:ascii="Cambria Math" w:hAnsi="Cambria Math"/>
+          </w:rPr>
+          <m:t xml:space="preserve">T</m:t>
         </m:r>
       </m:oMath>
       <w:r>
         <w:rPr>
-          <w:color w:val="auto"/>
-        </w:rPr>
-        <w:t xml:space="preserve"> que encontram-se na categoria </w:t>
+          <w:color w:val="3465A4"/>
+        </w:rPr>
+        <w:t xml:space="preserve"> sobre a amostra </w:t>
+      </w:r>
+      <w:r>
+        <w:rPr/>
+      </w:r>
+      <m:oMath xmlns:m="http://schemas.openxmlformats.org/officeDocument/2006/math">
+        <m:r>
+          <w:rPr>
+            <w:rFonts w:ascii="Cambria Math" w:hAnsi="Cambria Math"/>
+          </w:rPr>
+          <m:t xml:space="preserve">S</m:t>
+        </m:r>
+      </m:oMath>
+      <w:r>
+        <w:rPr>
+          <w:color w:val="3465A4"/>
+        </w:rPr>
+        <w:t xml:space="preserve"> e </w:t>
+      </w:r>
+      <w:r>
+        <w:rPr/>
+      </w:r>
+      <m:oMath xmlns:m="http://schemas.openxmlformats.org/officeDocument/2006/math">
+        <m:d>
+          <m:dPr>
+            <m:begChr m:val="|"/>
+            <m:endChr m:val="|"/>
+          </m:dPr>
+          <m:e>
+            <m:r>
+              <w:rPr>
+                <w:rFonts w:ascii="Cambria Math" w:hAnsi="Cambria Math"/>
+              </w:rPr>
+              <m:t xml:space="preserve">leaves</m:t>
+            </m:r>
+            <m:d>
+              <m:dPr>
+                <m:begChr m:val="("/>
+                <m:endChr m:val=")"/>
+              </m:dPr>
+              <m:e>
+                <m:r>
+                  <w:rPr>
+                    <w:rFonts w:ascii="Cambria Math" w:hAnsi="Cambria Math"/>
+                  </w:rPr>
+                  <m:t xml:space="preserve">T</m:t>
+                </m:r>
+              </m:e>
+            </m:d>
+          </m:e>
+        </m:d>
+      </m:oMath>
+      <w:r>
+        <w:rPr>
+          <w:color w:val="3465A4"/>
+        </w:rPr>
+        <w:t xml:space="preserve"> simboliza o número de folhas em </w:t>
+      </w:r>
+      <w:r>
+        <w:rPr/>
+      </w:r>
+      <m:oMath xmlns:m="http://schemas.openxmlformats.org/officeDocument/2006/math">
+        <m:r>
+          <w:rPr>
+            <w:rFonts w:ascii="Cambria Math" w:hAnsi="Cambria Math"/>
+          </w:rPr>
+          <m:t xml:space="preserve">T</m:t>
+        </m:r>
+      </m:oMath>
+      <w:r>
+        <w:rPr>
+          <w:color w:val="3465A4"/>
+        </w:rPr>
+        <w:t xml:space="preserve">, </w:t>
+      </w:r>
+      <w:r>
+        <w:rPr/>
+      </w:r>
+      <m:oMath xmlns:m="http://schemas.openxmlformats.org/officeDocument/2006/math">
+        <m:r>
+          <w:rPr>
+            <w:rFonts w:ascii="Cambria Math" w:hAnsi="Cambria Math"/>
+          </w:rPr>
+          <m:t xml:space="preserve">pruned</m:t>
+        </m:r>
+        <m:d>
+          <m:dPr>
+            <m:begChr m:val="("/>
+            <m:endChr m:val=")"/>
+          </m:dPr>
+          <m:e>
+            <m:r>
+              <w:rPr>
+                <w:rFonts w:ascii="Cambria Math" w:hAnsi="Cambria Math"/>
+              </w:rPr>
+              <m:t xml:space="preserve">T</m:t>
+            </m:r>
+            <m:r>
+              <w:rPr>
+                <w:rFonts w:ascii="Cambria Math" w:hAnsi="Cambria Math"/>
+              </w:rPr>
+              <m:t xml:space="preserve">,</m:t>
+            </m:r>
+            <m:r>
+              <w:rPr>
+                <w:rFonts w:ascii="Cambria Math" w:hAnsi="Cambria Math"/>
+              </w:rPr>
+              <m:t xml:space="preserve">t</m:t>
+            </m:r>
+          </m:e>
+        </m:d>
+      </m:oMath>
+      <w:r>
+        <w:rPr>
+          <w:color w:val="3465A4"/>
+        </w:rPr>
+        <w:t xml:space="preserve"> representa a árvore obtida através da substituição do nó </w:t>
+      </w:r>
+      <w:r>
+        <w:rPr/>
+      </w:r>
+      <m:oMath xmlns:m="http://schemas.openxmlformats.org/officeDocument/2006/math">
+        <m:r>
+          <w:rPr>
+            <w:rFonts w:ascii="Cambria Math" w:hAnsi="Cambria Math"/>
+          </w:rPr>
+          <m:t xml:space="preserve">t</m:t>
+        </m:r>
+      </m:oMath>
+      <w:r>
+        <w:rPr>
+          <w:color w:val="3465A4"/>
+        </w:rPr>
+        <w:t xml:space="preserve"> em </w:t>
+      </w:r>
+      <w:r>
+        <w:rPr/>
+      </w:r>
+      <m:oMath xmlns:m="http://schemas.openxmlformats.org/officeDocument/2006/math">
+        <m:r>
+          <w:rPr>
+            <w:rFonts w:ascii="Cambria Math" w:hAnsi="Cambria Math"/>
+          </w:rPr>
+          <m:t xml:space="preserve">T</m:t>
+        </m:r>
+      </m:oMath>
+      <w:r>
+        <w:rPr>
+          <w:color w:val="3465A4"/>
+        </w:rPr>
+        <w:t xml:space="preserve"> com outra folha. Na sequência desse processo então o erro de generalização é estimado para cada árvore podada </w:t>
       </w:r>
       <w:r>
         <w:rPr/>
@@ -4808,7 +6023,7 @@
               <w:rPr>
                 <w:rFonts w:ascii="Cambria Math" w:hAnsi="Cambria Math"/>
               </w:rPr>
-              <m:t xml:space="preserve">w</m:t>
+              <m:t xml:space="preserve">T</m:t>
             </m:r>
           </m:e>
           <m:sub>
@@ -4816,16 +6031,76 @@
               <w:rPr>
                 <w:rFonts w:ascii="Cambria Math" w:hAnsi="Cambria Math"/>
               </w:rPr>
-              <m:t xml:space="preserve">j</m:t>
+              <m:t xml:space="preserve">0</m:t>
+            </m:r>
+          </m:sub>
+        </m:sSub>
+        <m:r>
+          <w:rPr>
+            <w:rFonts w:ascii="Cambria Math" w:hAnsi="Cambria Math"/>
+          </w:rPr>
+          <m:t xml:space="preserve">,</m:t>
+        </m:r>
+        <m:sSub>
+          <m:e>
+            <m:r>
+              <w:rPr>
+                <w:rFonts w:ascii="Cambria Math" w:hAnsi="Cambria Math"/>
+              </w:rPr>
+              <m:t xml:space="preserve">T</m:t>
+            </m:r>
+          </m:e>
+          <m:sub>
+            <m:r>
+              <w:rPr>
+                <w:rFonts w:ascii="Cambria Math" w:hAnsi="Cambria Math"/>
+              </w:rPr>
+              <m:t xml:space="preserve">1</m:t>
+            </m:r>
+          </m:sub>
+        </m:sSub>
+        <m:r>
+          <w:rPr>
+            <w:rFonts w:ascii="Cambria Math" w:hAnsi="Cambria Math"/>
+          </w:rPr>
+          <m:t xml:space="preserve">,</m:t>
+        </m:r>
+        <m:r>
+          <w:rPr>
+            <w:rFonts w:ascii="Cambria Math" w:hAnsi="Cambria Math"/>
+          </w:rPr>
+          <m:t xml:space="preserve">...</m:t>
+        </m:r>
+        <m:r>
+          <w:rPr>
+            <w:rFonts w:ascii="Cambria Math" w:hAnsi="Cambria Math"/>
+          </w:rPr>
+          <m:t xml:space="preserve">,</m:t>
+        </m:r>
+        <m:sSub>
+          <m:e>
+            <m:r>
+              <w:rPr>
+                <w:rFonts w:ascii="Cambria Math" w:hAnsi="Cambria Math"/>
+              </w:rPr>
+              <m:t xml:space="preserve">T</m:t>
+            </m:r>
+          </m:e>
+          <m:sub>
+            <m:r>
+              <w:rPr>
+                <w:rFonts w:ascii="Cambria Math" w:hAnsi="Cambria Math"/>
+              </w:rPr>
+              <m:t xml:space="preserve">k</m:t>
             </m:r>
           </m:sub>
         </m:sSub>
       </m:oMath>
       <w:r>
         <w:rPr>
-          <w:color w:val="auto"/>
-        </w:rPr>
-        <w:t>. Pelas propriedades de entropia, se todos os padrões são da mesma categoria, a impureza é, então, zero; ao contrário ela é positiva, com o maior valor possível ocorrendo quando as diferentes classes são igualmente prováveis.</w:t>
+          <w:color w:val="3465A4"/>
+        </w:rPr>
+        <w:t xml:space="preserve"> e a melhor árvore podada é escolhida.</w:t>
       </w:r>
     </w:p>
     <w:p>
@@ -4833,15 +6108,44 @@
         <w:pStyle w:val="Normal"/>
         <w:spacing w:lineRule="auto" w:line="360"/>
         <w:ind w:firstLine="709"/>
-        <w:rPr>
-          <w:color w:val="auto"/>
-        </w:rPr>
-      </w:pPr>
-      <w:r>
-        <w:rPr>
-          <w:color w:val="auto"/>
-        </w:rPr>
-        <w:t>Duda et al. (2021) escrevem que uma random forest é particularmente útil em problemas binários, uma vez que impureza zero é desejável apenas quando o nó representa somente padrões de uma única categoria. A mais simples forma polinomial dá-se pela eq. (6):</w:t>
+        <w:jc w:val="both"/>
+        <w:rPr>
+          <w:color w:val="3465A4"/>
+        </w:rPr>
+      </w:pPr>
+      <w:r>
+        <w:rPr>
+          <w:color w:val="3465A4"/>
+        </w:rPr>
+        <w:t>Já a poda de redução de erro foi sugerida por Quinlan (1987) e define que, enquanto percorre os nós da base da árvore de decisão até o topo, o procedimento verifica para cada nó se a substituição desse nó com a moda da feature em questão reduz ou não a acurácia da árvore. Se não reduzir, o nó é cortado. Esse processo continua até o momento em que qualquer poda adicional resultaria na queda da acurácia.</w:t>
+      </w:r>
+    </w:p>
+    <w:p>
+      <w:pPr>
+        <w:pStyle w:val="Normal"/>
+        <w:spacing w:lineRule="auto" w:line="360"/>
+        <w:ind w:firstLine="709"/>
+        <w:rPr>
+          <w:color w:val="auto"/>
+        </w:rPr>
+      </w:pPr>
+      <w:r>
+        <w:rPr>
+          <w:color w:val="auto"/>
+        </w:rPr>
+        <w:t>Duda et al. (2021) escrevem que uma random forest é particularmente útil em problemas binários, uma vez que impureza zero é desejável apenas quando o nó representa somente padrões de uma única categoria. A mais simples forma polinomial dá-se pela eq. (</w:t>
+      </w:r>
+      <w:r>
+        <w:rPr>
+          <w:color w:val="auto"/>
+        </w:rPr>
+        <w:t>7</w:t>
+      </w:r>
+      <w:r>
+        <w:rPr>
+          <w:color w:val="auto"/>
+        </w:rPr>
+        <w:t>):</w:t>
       </w:r>
     </w:p>
     <w:tbl>
@@ -4997,7 +6301,19 @@
               <w:rPr>
                 <w:color w:val="auto"/>
               </w:rPr>
-              <w:t>(6)</w:t>
+              <w:t>(</w:t>
+            </w:r>
+            <w:r>
+              <w:rPr>
+                <w:color w:val="auto"/>
+              </w:rPr>
+              <w:t>7</w:t>
+            </w:r>
+            <w:r>
+              <w:rPr>
+                <w:color w:val="auto"/>
+              </w:rPr>
+              <w:t>)</w:t>
             </w:r>
           </w:p>
         </w:tc>
@@ -5015,7 +6331,72 @@
         <w:rPr>
           <w:color w:val="auto"/>
         </w:rPr>
-        <w:t>o que pode ser interpretado como variância de impureza, uma vez que ela é relacionada à variância de uma distrubição associada com as duas categorias.</w:t>
+        <w:t xml:space="preserve">onde </w:t>
+      </w:r>
+      <w:r>
+        <w:rPr/>
+      </w:r>
+      <m:oMath xmlns:m="http://schemas.openxmlformats.org/officeDocument/2006/math">
+        <m:r>
+          <w:rPr>
+            <w:rFonts w:ascii="Cambria Math" w:hAnsi="Cambria Math"/>
+          </w:rPr>
+          <m:t xml:space="preserve">P</m:t>
+        </m:r>
+        <m:d>
+          <m:dPr>
+            <m:begChr m:val="("/>
+            <m:endChr m:val=")"/>
+          </m:dPr>
+          <m:e>
+            <m:r>
+              <w:rPr>
+                <w:rFonts w:ascii="Cambria Math" w:hAnsi="Cambria Math"/>
+              </w:rPr>
+              <m:t xml:space="preserve">w</m:t>
+            </m:r>
+          </m:e>
+        </m:d>
+      </m:oMath>
+      <w:r>
+        <w:rPr>
+          <w:color w:val="auto"/>
+        </w:rPr>
+        <w:t xml:space="preserve"> é a quantidade percentual de padrões no nó </w:t>
+      </w:r>
+      <w:r>
+        <w:rPr/>
+      </w:r>
+      <m:oMath xmlns:m="http://schemas.openxmlformats.org/officeDocument/2006/math">
+        <m:r>
+          <w:rPr>
+            <w:rFonts w:ascii="Cambria Math" w:hAnsi="Cambria Math"/>
+          </w:rPr>
+          <m:t xml:space="preserve">N</m:t>
+        </m:r>
+      </m:oMath>
+      <w:r>
+        <w:rPr>
+          <w:color w:val="auto"/>
+        </w:rPr>
+        <w:t xml:space="preserve"> que encontram-se na categoria </w:t>
+      </w:r>
+      <w:r>
+        <w:rPr/>
+      </w:r>
+      <m:oMath xmlns:m="http://schemas.openxmlformats.org/officeDocument/2006/math">
+        <m:r>
+          <w:rPr>
+            <w:rFonts w:ascii="Cambria Math" w:hAnsi="Cambria Math"/>
+          </w:rPr>
+          <m:t xml:space="preserve">w</m:t>
+        </m:r>
+      </m:oMath>
+      <w:r>
+        <w:rPr>
+          <w:color w:val="auto"/>
+        </w:rPr>
+        <w:t>.o que pode ser interpretado como variância de impureza, uma vez que ela é relacionada à variância de uma distribuição associada com as duas categorias.</w:t>
       </w:r>
     </w:p>
     <w:p>
@@ -5106,7 +6487,19 @@
         <w:rPr>
           <w:color w:val="auto"/>
         </w:rPr>
-        <w:t xml:space="preserve"> entre os hiperplanos negativo e positivo., conforme a eq. (7):</w:t>
+        <w:t xml:space="preserve"> entre os hiperplanos negativo e positivo., conforme a eq. (</w:t>
+      </w:r>
+      <w:r>
+        <w:rPr>
+          <w:color w:val="auto"/>
+        </w:rPr>
+        <w:t>8</w:t>
+      </w:r>
+      <w:r>
+        <w:rPr>
+          <w:color w:val="auto"/>
+        </w:rPr>
+        <w:t>):</w:t>
       </w:r>
     </w:p>
     <w:tbl>
@@ -5261,7 +6654,19 @@
               <w:rPr>
                 <w:color w:val="auto"/>
               </w:rPr>
-              <w:t>(7)</w:t>
+              <w:t>(</w:t>
+            </w:r>
+            <w:r>
+              <w:rPr>
+                <w:color w:val="auto"/>
+              </w:rPr>
+              <w:t>8</w:t>
+            </w:r>
+            <w:r>
+              <w:rPr>
+                <w:color w:val="auto"/>
+              </w:rPr>
+              <w:t>)</w:t>
             </w:r>
           </w:p>
         </w:tc>
@@ -5280,7 +6685,19 @@
         <w:rPr>
           <w:color w:val="auto"/>
         </w:rPr>
-        <w:t xml:space="preserve">A classe correta é então atribuída de acordo com a eq. (8): </w:t>
+        <w:t>A classe correta é então atribuída de acordo com a eq. (</w:t>
+      </w:r>
+      <w:r>
+        <w:rPr>
+          <w:color w:val="auto"/>
+        </w:rPr>
+        <w:t>9</w:t>
+      </w:r>
+      <w:r>
+        <w:rPr>
+          <w:color w:val="auto"/>
+        </w:rPr>
+        <w:t xml:space="preserve">): </w:t>
       </w:r>
     </w:p>
     <w:tbl>
@@ -5508,7 +6925,19 @@
               <w:rPr>
                 <w:color w:val="auto"/>
               </w:rPr>
-              <w:t>(8)</w:t>
+              <w:t>(</w:t>
+            </w:r>
+            <w:r>
+              <w:rPr>
+                <w:color w:val="auto"/>
+              </w:rPr>
+              <w:t>9</w:t>
+            </w:r>
+            <w:r>
+              <w:rPr>
+                <w:color w:val="auto"/>
+              </w:rPr>
+              <w:t>)</w:t>
             </w:r>
           </w:p>
         </w:tc>
@@ -5712,7 +7141,19 @@
         <w:rPr>
           <w:color w:val="auto"/>
         </w:rPr>
-        <w:t xml:space="preserve"> para os pesos, conforme observado na eq. (9):</w:t>
+        <w:t xml:space="preserve"> para os pesos, conforme observado na eq. (</w:t>
+      </w:r>
+      <w:r>
+        <w:rPr>
+          <w:color w:val="auto"/>
+        </w:rPr>
+        <w:t>10</w:t>
+      </w:r>
+      <w:r>
+        <w:rPr>
+          <w:color w:val="auto"/>
+        </w:rPr>
+        <w:t>):</w:t>
       </w:r>
     </w:p>
     <w:tbl>
@@ -5987,7 +7428,19 @@
               <w:rPr>
                 <w:color w:val="auto"/>
               </w:rPr>
-              <w:t>(9)</w:t>
+              <w:t>(</w:t>
+            </w:r>
+            <w:r>
+              <w:rPr>
+                <w:color w:val="auto"/>
+              </w:rPr>
+              <w:t>10</w:t>
+            </w:r>
+            <w:r>
+              <w:rPr>
+                <w:color w:val="auto"/>
+              </w:rPr>
+              <w:t>)</w:t>
             </w:r>
           </w:p>
         </w:tc>
@@ -6103,7 +7556,31 @@
         <w:rPr>
           <w:color w:val="auto"/>
         </w:rPr>
-        <w:t xml:space="preserve"> (método do máximo declive): os pesos são inicializados com valores aleatórios e são alterados na direção em que o erro é reduzido seguindo a eq. (10), representada em sua forma componente vetorial pela eq. (11):</w:t>
+        <w:t xml:space="preserve"> (método do máximo declive): os pesos são inicializados com valores aleatórios e são alterados na direção em que o erro é reduzido seguindo a eq. (1</w:t>
+      </w:r>
+      <w:r>
+        <w:rPr>
+          <w:color w:val="auto"/>
+        </w:rPr>
+        <w:t>1</w:t>
+      </w:r>
+      <w:r>
+        <w:rPr>
+          <w:color w:val="auto"/>
+        </w:rPr>
+        <w:t>), representada em sua forma componente vetorial pela eq. (1</w:t>
+      </w:r>
+      <w:r>
+        <w:rPr>
+          <w:color w:val="auto"/>
+        </w:rPr>
+        <w:t>2</w:t>
+      </w:r>
+      <w:r>
+        <w:rPr>
+          <w:color w:val="auto"/>
+        </w:rPr>
+        <w:t>):</w:t>
       </w:r>
     </w:p>
     <w:tbl>
@@ -6223,7 +7700,19 @@
               <w:rPr>
                 <w:color w:val="auto"/>
               </w:rPr>
-              <w:t>(10)</w:t>
+              <w:t>(1</w:t>
+            </w:r>
+            <w:r>
+              <w:rPr>
+                <w:color w:val="auto"/>
+              </w:rPr>
+              <w:t>1</w:t>
+            </w:r>
+            <w:r>
+              <w:rPr>
+                <w:color w:val="auto"/>
+              </w:rPr>
+              <w:t>)</w:t>
             </w:r>
           </w:p>
         </w:tc>
@@ -6357,7 +7846,19 @@
               <w:rPr>
                 <w:color w:val="auto"/>
               </w:rPr>
-              <w:t>(11)</w:t>
+              <w:t>(1</w:t>
+            </w:r>
+            <w:r>
+              <w:rPr>
+                <w:color w:val="auto"/>
+              </w:rPr>
+              <w:t>2</w:t>
+            </w:r>
+            <w:r>
+              <w:rPr>
+                <w:color w:val="auto"/>
+              </w:rPr>
+              <w:t>)</w:t>
             </w:r>
           </w:p>
         </w:tc>
@@ -6423,7 +7924,19 @@
         <w:rPr>
           <w:color w:val="auto"/>
         </w:rPr>
-        <w:t xml:space="preserve"> e procede com sua atualização de cordo com a eq. (12):</w:t>
+        <w:t xml:space="preserve"> e procede com sua atualização de cordo com a eq. (1</w:t>
+      </w:r>
+      <w:r>
+        <w:rPr>
+          <w:color w:val="auto"/>
+        </w:rPr>
+        <w:t>3</w:t>
+      </w:r>
+      <w:r>
+        <w:rPr>
+          <w:color w:val="auto"/>
+        </w:rPr>
+        <w:t>):</w:t>
       </w:r>
     </w:p>
     <w:tbl>
@@ -6573,7 +8086,19 @@
               <w:rPr>
                 <w:color w:val="auto"/>
               </w:rPr>
-              <w:t>(12)</w:t>
+              <w:t>(1</w:t>
+            </w:r>
+            <w:r>
+              <w:rPr>
+                <w:color w:val="auto"/>
+              </w:rPr>
+              <w:t>3</w:t>
+            </w:r>
+            <w:r>
+              <w:rPr>
+                <w:color w:val="auto"/>
+              </w:rPr>
+              <w:t>)</w:t>
             </w:r>
           </w:p>
         </w:tc>
@@ -6624,7 +8149,57 @@
         <w:rPr>
           <w:color w:val="auto"/>
         </w:rPr>
-        <w:t>De forma simplificada, Dastile et al. (2020) explicam que para um vetor de dados x qualquer, uma rede neural simples de três camadas calcula o resultado ŷ de acordo com a eq. (13):</w:t>
+        <w:t xml:space="preserve">De forma simplificada, Dastile et al. (2020) explicam que para um vetor de dados </w:t>
+      </w:r>
+      <w:r>
+        <w:rPr>
+          <w:color w:val="auto"/>
+        </w:rPr>
+      </w:r>
+      <m:oMath xmlns:m="http://schemas.openxmlformats.org/officeDocument/2006/math">
+        <m:r>
+          <w:rPr>
+            <w:rFonts w:ascii="Cambria Math" w:hAnsi="Cambria Math"/>
+          </w:rPr>
+          <m:t xml:space="preserve">x</m:t>
+        </m:r>
+      </m:oMath>
+      <w:r>
+        <w:rPr>
+          <w:color w:val="auto"/>
+        </w:rPr>
+        <w:t xml:space="preserve"> qualquer, uma rede neural simples de três camadas calcula o resultado </w:t>
+      </w:r>
+      <w:r>
+        <w:rPr>
+          <w:color w:val="auto"/>
+        </w:rPr>
+      </w:r>
+      <m:oMath xmlns:m="http://schemas.openxmlformats.org/officeDocument/2006/math">
+        <m:r>
+          <w:rPr>
+            <w:rFonts w:ascii="Cambria Math" w:hAnsi="Cambria Math"/>
+          </w:rPr>
+          <m:t xml:space="preserve">ŷ</m:t>
+        </m:r>
+      </m:oMath>
+      <w:r>
+        <w:rPr>
+          <w:color w:val="auto"/>
+        </w:rPr>
+        <w:t xml:space="preserve"> de acordo com a eq. (1</w:t>
+      </w:r>
+      <w:r>
+        <w:rPr>
+          <w:color w:val="auto"/>
+        </w:rPr>
+        <w:t>4</w:t>
+      </w:r>
+      <w:r>
+        <w:rPr>
+          <w:color w:val="auto"/>
+        </w:rPr>
+        <w:t>):</w:t>
       </w:r>
     </w:p>
     <w:tbl>
@@ -6892,7 +8467,19 @@
               <w:rPr>
                 <w:color w:val="auto"/>
               </w:rPr>
-              <w:t>(13)</w:t>
+              <w:t>(1</w:t>
+            </w:r>
+            <w:r>
+              <w:rPr>
+                <w:color w:val="auto"/>
+              </w:rPr>
+              <w:t>4</w:t>
+            </w:r>
+            <w:r>
+              <w:rPr>
+                <w:color w:val="auto"/>
+              </w:rPr>
+              <w:t>)</w:t>
             </w:r>
           </w:p>
         </w:tc>
@@ -7233,7 +8820,7 @@
       </w:pPr>
       <w:r>
         <w:drawing>
-          <wp:anchor behindDoc="0" distT="0" distB="0" distL="0" distR="0" simplePos="0" locked="0" layoutInCell="0" allowOverlap="1" relativeHeight="39">
+          <wp:anchor behindDoc="0" distT="0" distB="0" distL="0" distR="0" simplePos="0" locked="0" layoutInCell="0" allowOverlap="1" relativeHeight="43">
             <wp:simplePos x="0" y="0"/>
             <wp:positionH relativeFrom="column">
               <wp:align>center</wp:align>
@@ -7314,7 +8901,31 @@
         <w:rPr>
           <w:color w:val="auto"/>
         </w:rPr>
-        <w:t xml:space="preserve">Os cálculos das métricas utilizadas neste trabalho são definido desde a eq. (14) até a eq.(17): </w:t>
+        <w:t>Os cálculos das métricas utilizadas neste trabalho são definido desde a eq. (1</w:t>
+      </w:r>
+      <w:r>
+        <w:rPr>
+          <w:color w:val="auto"/>
+        </w:rPr>
+        <w:t>5</w:t>
+      </w:r>
+      <w:r>
+        <w:rPr>
+          <w:color w:val="auto"/>
+        </w:rPr>
+        <w:t>) até a eq.(1</w:t>
+      </w:r>
+      <w:r>
+        <w:rPr>
+          <w:color w:val="auto"/>
+        </w:rPr>
+        <w:t>8</w:t>
+      </w:r>
+      <w:r>
+        <w:rPr>
+          <w:color w:val="auto"/>
+        </w:rPr>
+        <w:t xml:space="preserve">): </w:t>
       </w:r>
     </w:p>
     <w:tbl>
@@ -7434,7 +9045,19 @@
               <w:rPr>
                 <w:color w:val="auto"/>
               </w:rPr>
-              <w:t>(14)</w:t>
+              <w:t>(1</w:t>
+            </w:r>
+            <w:r>
+              <w:rPr>
+                <w:color w:val="auto"/>
+              </w:rPr>
+              <w:t>5</w:t>
+            </w:r>
+            <w:r>
+              <w:rPr>
+                <w:color w:val="auto"/>
+              </w:rPr>
+              <w:t>)</w:t>
             </w:r>
           </w:p>
         </w:tc>
@@ -7526,7 +9149,19 @@
               <w:rPr>
                 <w:color w:val="auto"/>
               </w:rPr>
-              <w:t>(15)</w:t>
+              <w:t>(1</w:t>
+            </w:r>
+            <w:r>
+              <w:rPr>
+                <w:color w:val="auto"/>
+              </w:rPr>
+              <w:t>6</w:t>
+            </w:r>
+            <w:r>
+              <w:rPr>
+                <w:color w:val="auto"/>
+              </w:rPr>
+              <w:t>)</w:t>
             </w:r>
           </w:p>
         </w:tc>
@@ -7618,7 +9253,19 @@
               <w:rPr>
                 <w:color w:val="auto"/>
               </w:rPr>
-              <w:t>(16)</w:t>
+              <w:t>(1</w:t>
+            </w:r>
+            <w:r>
+              <w:rPr>
+                <w:color w:val="auto"/>
+              </w:rPr>
+              <w:t>7</w:t>
+            </w:r>
+            <w:r>
+              <w:rPr>
+                <w:color w:val="auto"/>
+              </w:rPr>
+              <w:t>)</w:t>
             </w:r>
           </w:p>
         </w:tc>
@@ -7764,7 +9411,19 @@
               <w:rPr>
                 <w:color w:val="auto"/>
               </w:rPr>
-              <w:t>(17)</w:t>
+              <w:t>(1</w:t>
+            </w:r>
+            <w:r>
+              <w:rPr>
+                <w:color w:val="auto"/>
+              </w:rPr>
+              <w:t>8</w:t>
+            </w:r>
+            <w:r>
+              <w:rPr>
+                <w:color w:val="auto"/>
+              </w:rPr>
+              <w:t>)</w:t>
             </w:r>
           </w:p>
         </w:tc>
@@ -7982,28 +9641,28 @@
         <w:spacing w:lineRule="auto" w:line="360"/>
         <w:ind w:firstLine="709" w:left="0"/>
         <w:rPr>
-          <w:color w:val="auto"/>
+          <w:color w:val="3465A4"/>
         </w:rPr>
       </w:pPr>
       <w:r>
         <w:rPr>
           <w:bCs/>
-          <w:color w:val="auto"/>
-        </w:rPr>
-        <w:t xml:space="preserve">Uma vez que os modelos tenham sido treinados utilizando a mesma base de dados, os resultados preliminares sugerem um </w:t>
+          <w:color w:val="3465A4"/>
+        </w:rPr>
+        <w:t xml:space="preserve">Após o treino dos modelos utilizando a mesma base de dados, os resultados não indicam um melhor modelo em absoluto. Dependendo da métrica a ser considerada o melhor resultado pode pertencer a um ou outro modelo, com a exceção do modelo SVM, em que todas as métricas são inferiores aos demais resultados. </w:t>
       </w:r>
       <w:commentRangeStart w:id="33"/>
       <w:r>
         <w:rPr>
           <w:bCs/>
-          <w:color w:val="auto"/>
-        </w:rPr>
-        <w:t>melhor poder de previsão do modelo baseado em rede neural</w:t>
+          <w:color w:val="3465A4"/>
+        </w:rPr>
+        <w:t>Os valores obtidos em cada métrica para cada um dos modelos quando verificados sobre o banco de dados de validação podem ser verificados na Tabela 1.</w:t>
       </w:r>
       <w:r>
         <w:rPr>
           <w:bCs/>
-          <w:color w:val="auto"/>
+          <w:color w:val="3465A4"/>
         </w:rPr>
       </w:r>
       <w:commentRangeEnd w:id="33"/>
@@ -8013,9 +9672,9 @@
       <w:r>
         <w:rPr>
           <w:bCs/>
-          <w:color w:val="auto"/>
-        </w:rPr>
-        <w:t>, em segundo lugar aparece o modelo de gradient boosting, em terceiro o modelo de random forest, em quarta posição o modelo de linear discriminant analysis e por último o modelo de support vector machine (SVM), como podem ser verificados na Tabela 1.</w:t>
+          <w:color w:val="3465A4"/>
+        </w:rPr>
+        <w:commentReference w:id="34"/>
       </w:r>
     </w:p>
     <w:p>
@@ -8080,6 +9739,7 @@
             <w:tcW w:w="1814" w:type="dxa"/>
             <w:tcBorders>
               <w:top w:val="single" w:sz="4" w:space="0" w:color="000000"/>
+              <w:bottom w:val="single" w:sz="4" w:space="0" w:color="000000"/>
             </w:tcBorders>
           </w:tcPr>
           <w:p>
@@ -8090,7 +9750,7 @@
                 <w:color w:val="auto"/>
               </w:rPr>
             </w:pPr>
-            <w:commentRangeStart w:id="34"/>
+            <w:commentRangeStart w:id="35"/>
             <w:r>
               <w:rPr>
                 <w:color w:val="auto"/>
@@ -8104,6 +9764,7 @@
             <w:tcW w:w="1814" w:type="dxa"/>
             <w:tcBorders>
               <w:top w:val="single" w:sz="4" w:space="0" w:color="000000"/>
+              <w:bottom w:val="single" w:sz="4" w:space="0" w:color="000000"/>
             </w:tcBorders>
           </w:tcPr>
           <w:p>
@@ -8127,6 +9788,7 @@
             <w:tcW w:w="1814" w:type="dxa"/>
             <w:tcBorders>
               <w:top w:val="single" w:sz="4" w:space="0" w:color="000000"/>
+              <w:bottom w:val="single" w:sz="4" w:space="0" w:color="000000"/>
             </w:tcBorders>
           </w:tcPr>
           <w:p>
@@ -8150,6 +9812,7 @@
             <w:tcW w:w="1814" w:type="dxa"/>
             <w:tcBorders>
               <w:top w:val="single" w:sz="4" w:space="0" w:color="000000"/>
+              <w:bottom w:val="single" w:sz="4" w:space="0" w:color="000000"/>
             </w:tcBorders>
           </w:tcPr>
           <w:p>
@@ -8173,6 +9836,7 @@
             <w:tcW w:w="1814" w:type="dxa"/>
             <w:tcBorders>
               <w:top w:val="single" w:sz="4" w:space="0" w:color="000000"/>
+              <w:bottom w:val="single" w:sz="4" w:space="0" w:color="000000"/>
             </w:tcBorders>
           </w:tcPr>
           <w:p>
@@ -8739,14 +10403,20 @@
               </w:rPr>
               <w:t>0.261125</w:t>
             </w:r>
-            <w:commentRangeEnd w:id="34"/>
             <w:r>
-              <w:commentReference w:id="34"/>
+              <w:rPr>
+                <w:color w:val="auto"/>
+              </w:rPr>
+            </w:r>
+            <w:commentRangeEnd w:id="35"/>
+            <w:r>
+              <w:commentReference w:id="35"/>
             </w:r>
             <w:r>
               <w:rPr>
                 <w:color w:val="auto"/>
               </w:rPr>
+              <w:commentReference w:id="36"/>
             </w:r>
           </w:p>
         </w:tc>
@@ -8802,6 +10472,30 @@
       </w:r>
       <w:r>
         <w:rPr>
+          <w:b w:val="false"/>
+          <w:bCs w:val="false"/>
+          <w:color w:val="auto"/>
+        </w:rPr>
+        <w:t>Como observado, o melhor score para as métricas Acurácia e Sensitividade correspondem ao modelo de rede neural, ao passo que o modelo de Gradient Boost possui o melhor resultado das métricas Especificidade e Precisão, com um resultado muito próximo nestas métricas pelo modelo de Random Forest.</w:t>
+      </w:r>
+    </w:p>
+    <w:p>
+      <w:pPr>
+        <w:pStyle w:val="Normal"/>
+        <w:spacing w:lineRule="auto" w:line="360"/>
+        <w:rPr>
+          <w:color w:val="auto"/>
+        </w:rPr>
+      </w:pPr>
+      <w:r>
+        <w:rPr>
+          <w:b/>
+          <w:color w:val="auto"/>
+        </w:rPr>
+        <w:tab/>
+      </w:r>
+      <w:r>
+        <w:rPr>
           <w:color w:val="auto"/>
         </w:rPr>
         <w:t>Os valores previstos em cada campo da Matriz de Confusão de cada modelo para o banco de dados de teste encontram-se na Tabela 2. Os respectivos valores para o banco de dados de validação encontram-se na Tabela 3.</w:t>
@@ -8832,7 +10526,7 @@
           <w:color w:val="auto"/>
         </w:rPr>
       </w:pPr>
-      <w:commentRangeStart w:id="35"/>
+      <w:commentRangeStart w:id="37"/>
       <w:r>
         <w:rPr>
           <w:bCs/>
@@ -8869,6 +10563,7 @@
             <w:tcW w:w="1814" w:type="dxa"/>
             <w:tcBorders>
               <w:top w:val="single" w:sz="4" w:space="0" w:color="000000"/>
+              <w:bottom w:val="single" w:sz="4" w:space="0" w:color="000000"/>
             </w:tcBorders>
             <w:vAlign w:val="center"/>
           </w:tcPr>
@@ -8893,6 +10588,7 @@
             <w:tcW w:w="1814" w:type="dxa"/>
             <w:tcBorders>
               <w:top w:val="single" w:sz="4" w:space="0" w:color="000000"/>
+              <w:bottom w:val="single" w:sz="4" w:space="0" w:color="000000"/>
             </w:tcBorders>
             <w:vAlign w:val="center"/>
           </w:tcPr>
@@ -8917,6 +10613,7 @@
             <w:tcW w:w="1814" w:type="dxa"/>
             <w:tcBorders>
               <w:top w:val="single" w:sz="4" w:space="0" w:color="000000"/>
+              <w:bottom w:val="single" w:sz="4" w:space="0" w:color="000000"/>
             </w:tcBorders>
             <w:vAlign w:val="center"/>
           </w:tcPr>
@@ -8941,6 +10638,7 @@
             <w:tcW w:w="1814" w:type="dxa"/>
             <w:tcBorders>
               <w:top w:val="single" w:sz="4" w:space="0" w:color="000000"/>
+              <w:bottom w:val="single" w:sz="4" w:space="0" w:color="000000"/>
             </w:tcBorders>
             <w:vAlign w:val="center"/>
           </w:tcPr>
@@ -8965,6 +10663,7 @@
             <w:tcW w:w="1814" w:type="dxa"/>
             <w:tcBorders>
               <w:top w:val="single" w:sz="4" w:space="0" w:color="000000"/>
+              <w:bottom w:val="single" w:sz="4" w:space="0" w:color="000000"/>
             </w:tcBorders>
             <w:vAlign w:val="center"/>
           </w:tcPr>
@@ -9548,9 +11247,9 @@
       <w:r>
         <w:rPr/>
       </w:r>
-      <w:commentRangeEnd w:id="35"/>
-      <w:r>
-        <w:commentReference w:id="35"/>
+      <w:commentRangeEnd w:id="37"/>
+      <w:r>
+        <w:commentReference w:id="37"/>
       </w:r>
       <w:r>
         <w:rPr>
@@ -9582,7 +11281,7 @@
           <w:color w:val="auto"/>
         </w:rPr>
       </w:pPr>
-      <w:commentRangeStart w:id="36"/>
+      <w:commentRangeStart w:id="38"/>
       <w:r>
         <w:rPr>
           <w:bCs/>
@@ -9590,9 +11289,9 @@
         </w:rPr>
         <w:t>Tabela 3. Valores previstos na Matriz de Confusão para cada modelo, com base no banco de dados de validação</w:t>
       </w:r>
-      <w:commentRangeEnd w:id="36"/>
-      <w:r>
-        <w:commentReference w:id="36"/>
+      <w:commentRangeEnd w:id="38"/>
+      <w:r>
+        <w:commentReference w:id="38"/>
       </w:r>
       <w:r>
         <w:rPr>
@@ -9629,6 +11328,7 @@
             <w:tcW w:w="1814" w:type="dxa"/>
             <w:tcBorders>
               <w:top w:val="single" w:sz="4" w:space="0" w:color="000000"/>
+              <w:bottom w:val="single" w:sz="4" w:space="0" w:color="000000"/>
             </w:tcBorders>
             <w:vAlign w:val="center"/>
           </w:tcPr>
@@ -9653,6 +11353,7 @@
             <w:tcW w:w="1814" w:type="dxa"/>
             <w:tcBorders>
               <w:top w:val="single" w:sz="4" w:space="0" w:color="000000"/>
+              <w:bottom w:val="single" w:sz="4" w:space="0" w:color="000000"/>
             </w:tcBorders>
             <w:vAlign w:val="center"/>
           </w:tcPr>
@@ -9677,6 +11378,7 @@
             <w:tcW w:w="1814" w:type="dxa"/>
             <w:tcBorders>
               <w:top w:val="single" w:sz="4" w:space="0" w:color="000000"/>
+              <w:bottom w:val="single" w:sz="4" w:space="0" w:color="000000"/>
             </w:tcBorders>
             <w:vAlign w:val="center"/>
           </w:tcPr>
@@ -9701,6 +11403,7 @@
             <w:tcW w:w="1814" w:type="dxa"/>
             <w:tcBorders>
               <w:top w:val="single" w:sz="4" w:space="0" w:color="000000"/>
+              <w:bottom w:val="single" w:sz="4" w:space="0" w:color="000000"/>
             </w:tcBorders>
             <w:vAlign w:val="center"/>
           </w:tcPr>
@@ -9725,6 +11428,7 @@
             <w:tcW w:w="1814" w:type="dxa"/>
             <w:tcBorders>
               <w:top w:val="single" w:sz="4" w:space="0" w:color="000000"/>
+              <w:bottom w:val="single" w:sz="4" w:space="0" w:color="000000"/>
             </w:tcBorders>
             <w:vAlign w:val="center"/>
           </w:tcPr>
@@ -10675,7 +12379,9 @@
         </w:rPr>
       </w:pPr>
       <w:r>
-        <w:rPr/>
+        <w:rPr>
+          <w:color w:val="auto"/>
+        </w:rPr>
       </w:r>
     </w:p>
     <w:p>
@@ -11079,7 +12785,9 @@
         </w:rPr>
       </w:pPr>
       <w:r>
-        <w:rPr/>
+        <w:rPr>
+          <w:color w:val="auto"/>
+        </w:rPr>
       </w:r>
     </w:p>
     <w:p>
@@ -11298,7 +13006,7 @@
   <w:comment w:id="0" w:author="Elton Gean Araujo" w:date="2025-06-13T08:03:00Z" w:initials="EGA">
     <w:p>
       <w:pPr>
-        <w:overflowPunct w:val="false"/>
+        <w:overflowPunct w:val="true"/>
         <w:spacing w:lineRule="auto" w:line="240"/>
         <w:jc w:val="left"/>
         <w:rPr/>
@@ -11317,7 +13025,7 @@
   <w:comment w:id="1" w:author="Unknown Author" w:date="2025-06-16T10:02:08Z" w:initials="">
     <w:p>
       <w:pPr>
-        <w:overflowPunct w:val="false"/>
+        <w:overflowPunct w:val="true"/>
         <w:spacing w:lineRule="auto" w:line="240"/>
         <w:jc w:val="left"/>
         <w:rPr/>
@@ -11335,7 +13043,7 @@
     </w:p>
     <w:p>
       <w:pPr>
-        <w:overflowPunct w:val="false"/>
+        <w:overflowPunct w:val="true"/>
         <w:spacing w:lineRule="auto" w:line="240"/>
         <w:jc w:val="left"/>
         <w:rPr/>
@@ -11354,7 +13062,7 @@
   <w:comment w:id="2" w:author="Elton Gean Araujo" w:date="2025-06-13T08:01:00Z" w:initials="EGA">
     <w:p>
       <w:pPr>
-        <w:overflowPunct w:val="false"/>
+        <w:overflowPunct w:val="true"/>
         <w:spacing w:lineRule="auto" w:line="240"/>
         <w:jc w:val="left"/>
         <w:rPr/>
@@ -11373,7 +13081,7 @@
   <w:comment w:id="3" w:author="Unknown Author" w:date="2025-06-16T10:00:43Z" w:initials="">
     <w:p>
       <w:pPr>
-        <w:overflowPunct w:val="false"/>
+        <w:overflowPunct w:val="true"/>
         <w:spacing w:lineRule="auto" w:line="240"/>
         <w:jc w:val="left"/>
         <w:rPr/>
@@ -11391,7 +13099,7 @@
     </w:p>
     <w:p>
       <w:pPr>
-        <w:overflowPunct w:val="false"/>
+        <w:overflowPunct w:val="true"/>
         <w:spacing w:lineRule="auto" w:line="240"/>
         <w:jc w:val="left"/>
         <w:rPr/>
@@ -11410,7 +13118,7 @@
   <w:comment w:id="4" w:author="Elton Gean Araujo" w:date="2025-06-13T08:05:00Z" w:initials="EGA">
     <w:p>
       <w:pPr>
-        <w:overflowPunct w:val="false"/>
+        <w:overflowPunct w:val="true"/>
         <w:spacing w:lineRule="auto" w:line="240"/>
         <w:jc w:val="left"/>
         <w:rPr/>
@@ -11429,7 +13137,7 @@
   <w:comment w:id="5" w:author="Elton Gean Araujo" w:date="2025-06-13T08:06:00Z" w:initials="EGA">
     <w:p>
       <w:pPr>
-        <w:overflowPunct w:val="false"/>
+        <w:overflowPunct w:val="true"/>
         <w:spacing w:lineRule="auto" w:line="240"/>
         <w:jc w:val="left"/>
         <w:rPr/>
@@ -11448,7 +13156,7 @@
   <w:comment w:id="6" w:author="Elton Gean Araujo" w:date="2025-06-13T08:18:00Z" w:initials="EGA">
     <w:p>
       <w:pPr>
-        <w:overflowPunct w:val="false"/>
+        <w:overflowPunct w:val="true"/>
         <w:spacing w:lineRule="auto" w:line="240"/>
         <w:jc w:val="left"/>
         <w:rPr/>
@@ -11467,7 +13175,7 @@
   <w:comment w:id="7" w:author="Unknown Author" w:date="2025-06-16T10:03:58Z" w:initials="">
     <w:p>
       <w:pPr>
-        <w:overflowPunct w:val="false"/>
+        <w:overflowPunct w:val="true"/>
         <w:spacing w:lineRule="auto" w:line="240"/>
         <w:jc w:val="left"/>
         <w:rPr/>
@@ -11485,7 +13193,7 @@
     </w:p>
     <w:p>
       <w:pPr>
-        <w:overflowPunct w:val="false"/>
+        <w:overflowPunct w:val="true"/>
         <w:spacing w:lineRule="auto" w:line="240"/>
         <w:jc w:val="left"/>
         <w:rPr/>
@@ -11504,7 +13212,7 @@
   <w:comment w:id="8" w:author="Elton Gean Araujo" w:date="2025-06-13T08:18:00Z" w:initials="EGA">
     <w:p>
       <w:pPr>
-        <w:overflowPunct w:val="false"/>
+        <w:overflowPunct w:val="true"/>
         <w:spacing w:lineRule="auto" w:line="240"/>
         <w:jc w:val="left"/>
         <w:rPr/>
@@ -11523,7 +13231,7 @@
   <w:comment w:id="9" w:author="Unknown Author" w:date="2025-06-16T10:04:13Z" w:initials="">
     <w:p>
       <w:pPr>
-        <w:overflowPunct w:val="false"/>
+        <w:overflowPunct w:val="true"/>
         <w:spacing w:lineRule="auto" w:line="240"/>
         <w:jc w:val="left"/>
         <w:rPr/>
@@ -11541,7 +13249,7 @@
     </w:p>
     <w:p>
       <w:pPr>
-        <w:overflowPunct w:val="false"/>
+        <w:overflowPunct w:val="true"/>
         <w:spacing w:lineRule="auto" w:line="240"/>
         <w:jc w:val="left"/>
         <w:rPr/>
@@ -11560,7 +13268,7 @@
   <w:comment w:id="10" w:author="Elton Gean Araujo" w:date="2025-06-13T08:22:00Z" w:initials="EGA">
     <w:p>
       <w:pPr>
-        <w:overflowPunct w:val="false"/>
+        <w:overflowPunct w:val="true"/>
         <w:spacing w:lineRule="auto" w:line="240"/>
         <w:jc w:val="left"/>
         <w:rPr/>
@@ -11579,7 +13287,7 @@
   <w:comment w:id="11" w:author="Unknown Author" w:date="2025-06-16T10:04:56Z" w:initials="">
     <w:p>
       <w:pPr>
-        <w:overflowPunct w:val="false"/>
+        <w:overflowPunct w:val="true"/>
         <w:spacing w:lineRule="auto" w:line="240"/>
         <w:jc w:val="left"/>
         <w:rPr/>
@@ -11597,7 +13305,7 @@
     </w:p>
     <w:p>
       <w:pPr>
-        <w:overflowPunct w:val="false"/>
+        <w:overflowPunct w:val="true"/>
         <w:spacing w:lineRule="auto" w:line="240"/>
         <w:jc w:val="left"/>
         <w:rPr/>
@@ -11616,7 +13324,7 @@
   <w:comment w:id="12" w:author="Elton Gean Araujo" w:date="2025-06-13T08:25:00Z" w:initials="EGA">
     <w:p>
       <w:pPr>
-        <w:overflowPunct w:val="false"/>
+        <w:overflowPunct w:val="true"/>
         <w:spacing w:lineRule="auto" w:line="240"/>
         <w:jc w:val="left"/>
         <w:rPr/>
@@ -11635,7 +13343,7 @@
   <w:comment w:id="13" w:author="Unknown Author" w:date="2025-06-16T10:05:44Z" w:initials="">
     <w:p>
       <w:pPr>
-        <w:overflowPunct w:val="false"/>
+        <w:overflowPunct w:val="true"/>
         <w:spacing w:lineRule="auto" w:line="240"/>
         <w:jc w:val="left"/>
         <w:rPr/>
@@ -11653,7 +13361,7 @@
     </w:p>
     <w:p>
       <w:pPr>
-        <w:overflowPunct w:val="false"/>
+        <w:overflowPunct w:val="true"/>
         <w:spacing w:lineRule="auto" w:line="240"/>
         <w:jc w:val="left"/>
         <w:rPr/>
@@ -11672,7 +13380,7 @@
   <w:comment w:id="14" w:author="Elton Gean Araujo" w:date="2025-06-13T08:26:00Z" w:initials="EGA">
     <w:p>
       <w:pPr>
-        <w:overflowPunct w:val="false"/>
+        <w:overflowPunct w:val="true"/>
         <w:spacing w:lineRule="auto" w:line="240"/>
         <w:jc w:val="left"/>
         <w:rPr/>
@@ -11691,7 +13399,7 @@
   <w:comment w:id="15" w:author="Unknown Author" w:date="2025-06-16T10:06:00Z" w:initials="">
     <w:p>
       <w:pPr>
-        <w:overflowPunct w:val="false"/>
+        <w:overflowPunct w:val="true"/>
         <w:spacing w:lineRule="auto" w:line="240"/>
         <w:jc w:val="left"/>
         <w:rPr/>
@@ -11709,7 +13417,7 @@
     </w:p>
     <w:p>
       <w:pPr>
-        <w:overflowPunct w:val="false"/>
+        <w:overflowPunct w:val="true"/>
         <w:spacing w:lineRule="auto" w:line="240"/>
         <w:jc w:val="left"/>
         <w:rPr/>
@@ -11728,7 +13436,7 @@
   <w:comment w:id="16" w:author="Elton Gean Araujo" w:date="2025-06-13T08:32:00Z" w:initials="EGA">
     <w:p>
       <w:pPr>
-        <w:overflowPunct w:val="false"/>
+        <w:overflowPunct w:val="true"/>
         <w:spacing w:lineRule="auto" w:line="240"/>
         <w:jc w:val="left"/>
         <w:rPr/>
@@ -11747,7 +13455,7 @@
   <w:comment w:id="17" w:author="Unknown Author" w:date="2025-06-16T10:06:37Z" w:initials="">
     <w:p>
       <w:pPr>
-        <w:overflowPunct w:val="false"/>
+        <w:overflowPunct w:val="true"/>
         <w:spacing w:lineRule="auto" w:line="240"/>
         <w:jc w:val="left"/>
         <w:rPr/>
@@ -11765,7 +13473,7 @@
     </w:p>
     <w:p>
       <w:pPr>
-        <w:overflowPunct w:val="false"/>
+        <w:overflowPunct w:val="true"/>
         <w:spacing w:lineRule="auto" w:line="240"/>
         <w:jc w:val="left"/>
         <w:rPr/>
@@ -11784,7 +13492,7 @@
   <w:comment w:id="18" w:author="Elton Gean Araujo" w:date="2025-06-13T08:33:00Z" w:initials="EGA">
     <w:p>
       <w:pPr>
-        <w:overflowPunct w:val="false"/>
+        <w:overflowPunct w:val="true"/>
         <w:spacing w:lineRule="auto" w:line="240"/>
         <w:jc w:val="left"/>
         <w:rPr/>
@@ -11803,7 +13511,7 @@
   <w:comment w:id="19" w:author="Unknown Author" w:date="2025-06-16T10:06:51Z" w:initials="">
     <w:p>
       <w:pPr>
-        <w:overflowPunct w:val="false"/>
+        <w:overflowPunct w:val="true"/>
         <w:spacing w:lineRule="auto" w:line="240"/>
         <w:jc w:val="left"/>
         <w:rPr/>
@@ -11821,7 +13529,7 @@
     </w:p>
     <w:p>
       <w:pPr>
-        <w:overflowPunct w:val="false"/>
+        <w:overflowPunct w:val="true"/>
         <w:spacing w:lineRule="auto" w:line="240"/>
         <w:jc w:val="left"/>
         <w:rPr/>
@@ -11840,7 +13548,7 @@
   <w:comment w:id="20" w:author="Elton Gean Araujo" w:date="2025-06-13T08:34:00Z" w:initials="EGA">
     <w:p>
       <w:pPr>
-        <w:overflowPunct w:val="false"/>
+        <w:overflowPunct w:val="true"/>
         <w:spacing w:lineRule="auto" w:line="240"/>
         <w:jc w:val="left"/>
         <w:rPr/>
@@ -11859,7 +13567,7 @@
   <w:comment w:id="21" w:author="Elton Gean Araujo" w:date="2025-06-13T08:43:00Z" w:initials="EGA">
     <w:p>
       <w:pPr>
-        <w:overflowPunct w:val="false"/>
+        <w:overflowPunct w:val="true"/>
         <w:spacing w:lineRule="auto" w:line="240"/>
         <w:jc w:val="left"/>
         <w:rPr/>
@@ -11878,7 +13586,7 @@
   <w:comment w:id="22" w:author="Unknown Author" w:date="2025-06-16T10:07:27Z" w:initials="">
     <w:p>
       <w:pPr>
-        <w:overflowPunct w:val="false"/>
+        <w:overflowPunct w:val="true"/>
         <w:spacing w:lineRule="auto" w:line="240"/>
         <w:jc w:val="left"/>
         <w:rPr/>
@@ -11896,7 +13604,7 @@
     </w:p>
     <w:p>
       <w:pPr>
-        <w:overflowPunct w:val="false"/>
+        <w:overflowPunct w:val="true"/>
         <w:spacing w:lineRule="auto" w:line="240"/>
         <w:jc w:val="left"/>
         <w:rPr/>
@@ -11915,7 +13623,7 @@
   <w:comment w:id="23" w:author="Elton Gean Araujo" w:date="2025-06-13T08:37:00Z" w:initials="EGA">
     <w:p>
       <w:pPr>
-        <w:overflowPunct w:val="false"/>
+        <w:overflowPunct w:val="true"/>
         <w:spacing w:lineRule="auto" w:line="240"/>
         <w:jc w:val="left"/>
         <w:rPr/>
@@ -11934,7 +13642,7 @@
   <w:comment w:id="24" w:author="Unknown Author" w:date="2025-06-16T10:09:12Z" w:initials="">
     <w:p>
       <w:pPr>
-        <w:overflowPunct w:val="false"/>
+        <w:overflowPunct w:val="true"/>
         <w:spacing w:lineRule="auto" w:line="240"/>
         <w:jc w:val="left"/>
         <w:rPr/>
@@ -11952,7 +13660,7 @@
     </w:p>
     <w:p>
       <w:pPr>
-        <w:overflowPunct w:val="false"/>
+        <w:overflowPunct w:val="true"/>
         <w:spacing w:lineRule="auto" w:line="240"/>
         <w:jc w:val="left"/>
         <w:rPr/>
@@ -11971,7 +13679,7 @@
   <w:comment w:id="25" w:author="Elton Gean Araujo" w:date="2025-06-13T08:40:00Z" w:initials="EGA">
     <w:p>
       <w:pPr>
-        <w:overflowPunct w:val="false"/>
+        <w:overflowPunct w:val="true"/>
         <w:spacing w:lineRule="auto" w:line="240"/>
         <w:jc w:val="left"/>
         <w:rPr/>
@@ -11990,7 +13698,7 @@
   <w:comment w:id="26" w:author="Unknown Author" w:date="2025-06-16T10:25:45Z" w:initials="">
     <w:p>
       <w:pPr>
-        <w:overflowPunct w:val="false"/>
+        <w:overflowPunct w:val="true"/>
         <w:spacing w:lineRule="auto" w:line="240"/>
         <w:jc w:val="left"/>
         <w:rPr/>
@@ -12008,7 +13716,7 @@
     </w:p>
     <w:p>
       <w:pPr>
-        <w:overflowPunct w:val="false"/>
+        <w:overflowPunct w:val="true"/>
         <w:spacing w:lineRule="auto" w:line="240"/>
         <w:jc w:val="left"/>
         <w:rPr/>
@@ -12027,7 +13735,7 @@
   <w:comment w:id="27" w:author="Elton Gean Araujo" w:date="2025-06-13T08:44:00Z" w:initials="EGA">
     <w:p>
       <w:pPr>
-        <w:overflowPunct w:val="false"/>
+        <w:overflowPunct w:val="true"/>
         <w:spacing w:lineRule="auto" w:line="240"/>
         <w:jc w:val="left"/>
         <w:rPr/>
@@ -12046,7 +13754,7 @@
   <w:comment w:id="28" w:author="Unknown Author" w:date="2025-06-16T10:09:33Z" w:initials="">
     <w:p>
       <w:pPr>
-        <w:overflowPunct w:val="false"/>
+        <w:overflowPunct w:val="true"/>
         <w:spacing w:lineRule="auto" w:line="240"/>
         <w:jc w:val="left"/>
         <w:rPr/>
@@ -12064,7 +13772,7 @@
     </w:p>
     <w:p>
       <w:pPr>
-        <w:overflowPunct w:val="false"/>
+        <w:overflowPunct w:val="true"/>
         <w:spacing w:lineRule="auto" w:line="240"/>
         <w:jc w:val="left"/>
         <w:rPr/>
@@ -12083,7 +13791,7 @@
   <w:comment w:id="29" w:author="Elton Gean Araujo" w:date="2025-06-13T08:45:00Z" w:initials="EGA">
     <w:p>
       <w:pPr>
-        <w:overflowPunct w:val="false"/>
+        <w:overflowPunct w:val="true"/>
         <w:spacing w:lineRule="auto" w:line="240"/>
         <w:jc w:val="left"/>
         <w:rPr/>
@@ -12102,7 +13810,7 @@
   <w:comment w:id="30" w:author="Unknown Author" w:date="2025-06-16T10:33:25Z" w:initials="">
     <w:p>
       <w:pPr>
-        <w:overflowPunct w:val="false"/>
+        <w:overflowPunct w:val="true"/>
         <w:spacing w:lineRule="auto" w:line="240"/>
         <w:jc w:val="left"/>
         <w:rPr/>
@@ -12120,7 +13828,7 @@
     </w:p>
     <w:p>
       <w:pPr>
-        <w:overflowPunct w:val="false"/>
+        <w:overflowPunct w:val="true"/>
         <w:spacing w:lineRule="auto" w:line="240"/>
         <w:jc w:val="left"/>
         <w:rPr/>
@@ -12132,14 +13840,14 @@
           <w:szCs w:val="24"/>
           <w:lang w:val="en-US" w:eastAsia="en-US" w:bidi="en-US"/>
         </w:rPr>
-        <w:t>O autor a quem o comentário se refere é Duda et al. (2021). Mantive o comentário para indicar as alterações.</w:t>
+        <w:t>O autor a quem o comentário se refere é Duda et al. (2021). Mantive o comentário para indicar os ajustes.</w:t>
       </w:r>
     </w:p>
   </w:comment>
   <w:comment w:id="31" w:author="Elton Gean Araujo" w:date="2025-06-13T08:47:00Z" w:initials="EGA">
     <w:p>
       <w:pPr>
-        <w:overflowPunct w:val="false"/>
+        <w:overflowPunct w:val="true"/>
         <w:spacing w:lineRule="auto" w:line="240"/>
         <w:jc w:val="left"/>
         <w:rPr/>
@@ -12158,7 +13866,7 @@
   <w:comment w:id="32" w:author="Unknown Author" w:date="2025-06-16T10:10:55Z" w:initials="">
     <w:p>
       <w:pPr>
-        <w:overflowPunct w:val="false"/>
+        <w:overflowPunct w:val="true"/>
         <w:spacing w:lineRule="auto" w:line="240"/>
         <w:jc w:val="left"/>
         <w:rPr/>
@@ -12176,7 +13884,7 @@
     </w:p>
     <w:p>
       <w:pPr>
-        <w:overflowPunct w:val="false"/>
+        <w:overflowPunct w:val="true"/>
         <w:spacing w:lineRule="auto" w:line="240"/>
         <w:jc w:val="left"/>
         <w:rPr/>
@@ -12195,7 +13903,7 @@
   <w:comment w:id="33" w:author="Elton Gean Araujo" w:date="2025-06-13T08:53:00Z" w:initials="EGA">
     <w:p>
       <w:pPr>
-        <w:overflowPunct w:val="false"/>
+        <w:overflowPunct w:val="true"/>
         <w:spacing w:lineRule="auto" w:line="240"/>
         <w:jc w:val="left"/>
         <w:rPr/>
@@ -12211,10 +13919,47 @@
       </w:r>
     </w:p>
   </w:comment>
-  <w:comment w:id="34" w:author="Elton Gean Araujo" w:date="2025-06-13T08:49:00Z" w:initials="EGA">
+  <w:comment w:id="34" w:author="Unknown Author" w:date="2025-06-26T10:32:33Z" w:initials="">
     <w:p>
       <w:pPr>
         <w:overflowPunct w:val="false"/>
+        <w:spacing w:lineRule="auto" w:line="240"/>
+        <w:jc w:val="left"/>
+        <w:rPr/>
+      </w:pPr>
+      <w:r>
+        <w:rPr>
+          <w:rFonts w:ascii="Liberation Serif" w:hAnsi="Liberation Serif" w:eastAsia="Adwaita Sans" w:cs="FreeSerif"/>
+          <w:i/>
+          <w:sz w:val="16"/>
+          <w:szCs w:val="24"/>
+          <w:lang w:val="en-US" w:eastAsia="en-US" w:bidi="en-US"/>
+        </w:rPr>
+        <w:t>Reply to Elton Gean Araujo (06/13/2025, 08:59): "..."</w:t>
+      </w:r>
+    </w:p>
+    <w:p>
+      <w:pPr>
+        <w:overflowPunct w:val="false"/>
+        <w:spacing w:lineRule="auto" w:line="240"/>
+        <w:jc w:val="left"/>
+        <w:rPr/>
+      </w:pPr>
+      <w:r>
+        <w:rPr>
+          <w:rFonts w:ascii="Liberation Serif" w:hAnsi="Liberation Serif" w:eastAsia="Adwaita Sans" w:cs="FreeSerif"/>
+          <w:sz w:val="24"/>
+          <w:szCs w:val="24"/>
+          <w:lang w:val="en-US" w:eastAsia="en-US" w:bidi="en-US"/>
+        </w:rPr>
+        <w:t>Alterei o texto, mantive a anotação para referência de histórico.</w:t>
+      </w:r>
+    </w:p>
+  </w:comment>
+  <w:comment w:id="35" w:author="Elton Gean Araujo" w:date="2025-06-13T08:49:00Z" w:initials="EGA">
+    <w:p>
+      <w:pPr>
+        <w:overflowPunct w:val="true"/>
         <w:spacing w:lineRule="auto" w:line="240"/>
         <w:jc w:val="left"/>
         <w:rPr/>
@@ -12231,7 +13976,7 @@
     </w:p>
     <w:p>
       <w:pPr>
-        <w:overflowPunct w:val="false"/>
+        <w:overflowPunct w:val="true"/>
         <w:spacing w:lineRule="auto" w:line="240"/>
         <w:jc w:val="left"/>
         <w:rPr/>
@@ -12247,7 +13992,7 @@
     </w:p>
     <w:p>
       <w:pPr>
-        <w:overflowPunct w:val="false"/>
+        <w:overflowPunct w:val="true"/>
         <w:spacing w:lineRule="auto" w:line="240"/>
         <w:jc w:val="left"/>
         <w:rPr/>
@@ -12263,7 +14008,7 @@
     </w:p>
     <w:p>
       <w:pPr>
-        <w:overflowPunct w:val="false"/>
+        <w:overflowPunct w:val="true"/>
         <w:spacing w:lineRule="auto" w:line="240"/>
         <w:jc w:val="left"/>
         <w:rPr/>
@@ -12279,7 +14024,7 @@
     </w:p>
     <w:p>
       <w:pPr>
-        <w:overflowPunct w:val="false"/>
+        <w:overflowPunct w:val="true"/>
         <w:spacing w:lineRule="auto" w:line="240"/>
         <w:jc w:val="left"/>
         <w:rPr/>
@@ -12295,7 +14040,7 @@
     </w:p>
     <w:p>
       <w:pPr>
-        <w:overflowPunct w:val="false"/>
+        <w:overflowPunct w:val="true"/>
         <w:spacing w:lineRule="auto" w:line="240"/>
         <w:jc w:val="left"/>
         <w:rPr/>
@@ -12311,7 +14056,7 @@
     </w:p>
     <w:p>
       <w:pPr>
-        <w:overflowPunct w:val="false"/>
+        <w:overflowPunct w:val="true"/>
         <w:spacing w:lineRule="auto" w:line="240"/>
         <w:jc w:val="left"/>
         <w:rPr/>
@@ -12327,7 +14072,7 @@
     </w:p>
     <w:p>
       <w:pPr>
-        <w:overflowPunct w:val="false"/>
+        <w:overflowPunct w:val="true"/>
         <w:spacing w:lineRule="auto" w:line="240"/>
         <w:jc w:val="left"/>
         <w:rPr/>
@@ -12343,7 +14088,7 @@
     </w:p>
     <w:p>
       <w:pPr>
-        <w:overflowPunct w:val="false"/>
+        <w:overflowPunct w:val="true"/>
         <w:spacing w:lineRule="auto" w:line="240"/>
         <w:jc w:val="left"/>
         <w:rPr/>
@@ -12359,7 +14104,7 @@
     </w:p>
     <w:p>
       <w:pPr>
-        <w:overflowPunct w:val="false"/>
+        <w:overflowPunct w:val="true"/>
         <w:spacing w:lineRule="auto" w:line="240"/>
         <w:jc w:val="left"/>
         <w:rPr/>
@@ -12375,7 +14120,7 @@
     </w:p>
     <w:p>
       <w:pPr>
-        <w:overflowPunct w:val="false"/>
+        <w:overflowPunct w:val="true"/>
         <w:spacing w:lineRule="auto" w:line="240"/>
         <w:jc w:val="left"/>
         <w:rPr/>
@@ -12391,7 +14136,7 @@
     </w:p>
     <w:p>
       <w:pPr>
-        <w:overflowPunct w:val="false"/>
+        <w:overflowPunct w:val="true"/>
         <w:spacing w:lineRule="auto" w:line="240"/>
         <w:jc w:val="left"/>
         <w:rPr/>
@@ -12407,7 +14152,7 @@
     </w:p>
     <w:p>
       <w:pPr>
-        <w:overflowPunct w:val="false"/>
+        <w:overflowPunct w:val="true"/>
         <w:spacing w:lineRule="auto" w:line="240"/>
         <w:jc w:val="left"/>
         <w:rPr/>
@@ -12422,10 +14167,47 @@
       </w:r>
     </w:p>
   </w:comment>
-  <w:comment w:id="35" w:author="Elton Gean Araujo" w:date="2025-06-13T08:55:00Z" w:initials="EGA">
+  <w:comment w:id="36" w:author="Unknown Author" w:date="2025-06-26T10:24:55Z" w:initials="">
     <w:p>
       <w:pPr>
         <w:overflowPunct w:val="false"/>
+        <w:spacing w:lineRule="auto" w:line="240"/>
+        <w:jc w:val="left"/>
+        <w:rPr/>
+      </w:pPr>
+      <w:r>
+        <w:rPr>
+          <w:rFonts w:ascii="Liberation Serif" w:hAnsi="Liberation Serif" w:eastAsia="Adwaita Sans" w:cs="FreeSerif"/>
+          <w:i/>
+          <w:sz w:val="16"/>
+          <w:szCs w:val="24"/>
+          <w:lang w:val="en-US" w:eastAsia="en-US" w:bidi="en-US"/>
+        </w:rPr>
+        <w:t>Reply to Elton Gean Araujo (06/13/2025, 08:59): "..."</w:t>
+      </w:r>
+    </w:p>
+    <w:p>
+      <w:pPr>
+        <w:overflowPunct w:val="false"/>
+        <w:spacing w:lineRule="auto" w:line="240"/>
+        <w:jc w:val="left"/>
+        <w:rPr/>
+      </w:pPr>
+      <w:r>
+        <w:rPr>
+          <w:rFonts w:ascii="Liberation Serif" w:hAnsi="Liberation Serif" w:eastAsia="Adwaita Sans" w:cs="FreeSerif"/>
+          <w:sz w:val="24"/>
+          <w:szCs w:val="24"/>
+          <w:lang w:val="en-US" w:eastAsia="en-US" w:bidi="en-US"/>
+        </w:rPr>
+        <w:t>Incluída, tanto nesta tabela como nas demais</w:t>
+      </w:r>
+    </w:p>
+  </w:comment>
+  <w:comment w:id="37" w:author="Elton Gean Araujo" w:date="2025-06-13T08:55:00Z" w:initials="EGA">
+    <w:p>
+      <w:pPr>
+        <w:overflowPunct w:val="true"/>
         <w:spacing w:lineRule="auto" w:line="240"/>
         <w:jc w:val="left"/>
         <w:rPr/>
@@ -12441,10 +14223,10 @@
       </w:r>
     </w:p>
   </w:comment>
-  <w:comment w:id="36" w:author="Elton Gean Araujo" w:date="2025-06-13T08:59:00Z" w:initials="EGA">
-    <w:p>
-      <w:pPr>
-        <w:overflowPunct w:val="false"/>
+  <w:comment w:id="38" w:author="Elton Gean Araujo" w:date="2025-06-13T08:59:00Z" w:initials="EGA">
+    <w:p>
+      <w:pPr>
+        <w:overflowPunct w:val="true"/>
         <w:spacing w:lineRule="auto" w:line="240"/>
         <w:jc w:val="left"/>
         <w:rPr/>
@@ -12461,7 +14243,7 @@
     </w:p>
     <w:p>
       <w:pPr>
-        <w:overflowPunct w:val="false"/>
+        <w:overflowPunct w:val="true"/>
         <w:spacing w:lineRule="auto" w:line="240"/>
         <w:jc w:val="left"/>
         <w:rPr/>
@@ -12496,6 +14278,8 @@
   <w15:commentEx w15:paraId="1a000000" w15:paraIdParent="19000000"/>
   <w15:commentEx w15:paraId="1c000000" w15:paraIdParent="1b000000"/>
   <w15:commentEx w15:paraId="1e000000" w15:paraIdParent="1d000000"/>
+  <w15:commentEx w15:paraId="20000000" w15:paraIdParent="1f000000"/>
+  <w15:commentEx w15:paraId="22000000" w15:paraIdParent="21000000"/>
 </w15:commentsEx>
 </file>
 
@@ -12550,7 +14334,7 @@
         <w:sz w:val="18"/>
         <w:szCs w:val="18"/>
       </w:rPr>
-      <w:t>18</w:t>
+      <w:t>20</w:t>
     </w:r>
     <w:r>
       <w:rPr>
@@ -12609,7 +14393,7 @@
         <w:sz w:val="18"/>
         <w:szCs w:val="18"/>
       </w:rPr>
-      <w:t>18</w:t>
+      <w:t>20</w:t>
     </w:r>
     <w:r>
       <w:rPr>
@@ -12773,7 +14557,7 @@
     </w:pPr>
     <w:r>
       <w:drawing>
-        <wp:anchor behindDoc="0" distT="0" distB="0" distL="114300" distR="114300" simplePos="0" locked="0" layoutInCell="0" allowOverlap="1" relativeHeight="37">
+        <wp:anchor behindDoc="0" distT="0" distB="0" distL="114300" distR="114300" simplePos="0" locked="0" layoutInCell="0" allowOverlap="1" relativeHeight="42">
           <wp:simplePos x="0" y="0"/>
           <wp:positionH relativeFrom="margin">
             <wp:posOffset>5029200</wp:posOffset>
@@ -12786,9 +14570,9 @@
           <wp:wrapThrough wrapText="bothSides">
             <wp:wrapPolygon edited="0">
               <wp:start x="-8" y="0"/>
-              <wp:lineTo x="-8" y="20663"/>
-              <wp:lineTo x="21005" y="20663"/>
-              <wp:lineTo x="21005" y="0"/>
+              <wp:lineTo x="-8" y="20657"/>
+              <wp:lineTo x="20996" y="20657"/>
+              <wp:lineTo x="20996" y="0"/>
               <wp:lineTo x="-8" y="0"/>
             </wp:wrapPolygon>
           </wp:wrapThrough>
@@ -12853,7 +14637,7 @@
       <mc:AlternateContent>
         <mc:Choice Requires="wps">
           <w:drawing>
-            <wp:anchor behindDoc="1" distT="1905" distB="1905" distL="1905" distR="1905" simplePos="0" locked="0" layoutInCell="0" allowOverlap="1" relativeHeight="19">
+            <wp:anchor behindDoc="1" distT="1905" distB="1905" distL="1905" distR="1905" simplePos="0" locked="0" layoutInCell="0" allowOverlap="1" relativeHeight="21">
               <wp:simplePos x="0" y="0"/>
               <wp:positionH relativeFrom="margin">
                 <wp:align>right</wp:align>
@@ -12938,7 +14722,7 @@
     </w:pPr>
     <w:r>
       <w:drawing>
-        <wp:anchor behindDoc="0" distT="0" distB="0" distL="114300" distR="114300" simplePos="0" locked="0" layoutInCell="0" allowOverlap="1" relativeHeight="37">
+        <wp:anchor behindDoc="0" distT="0" distB="0" distL="114300" distR="114300" simplePos="0" locked="0" layoutInCell="0" allowOverlap="1" relativeHeight="42">
           <wp:simplePos x="0" y="0"/>
           <wp:positionH relativeFrom="margin">
             <wp:posOffset>5029200</wp:posOffset>
@@ -12951,9 +14735,9 @@
           <wp:wrapThrough wrapText="bothSides">
             <wp:wrapPolygon edited="0">
               <wp:start x="-8" y="0"/>
-              <wp:lineTo x="-8" y="20663"/>
-              <wp:lineTo x="21005" y="20663"/>
-              <wp:lineTo x="21005" y="0"/>
+              <wp:lineTo x="-8" y="20657"/>
+              <wp:lineTo x="20996" y="20657"/>
+              <wp:lineTo x="20996" y="0"/>
               <wp:lineTo x="-8" y="0"/>
             </wp:wrapPolygon>
           </wp:wrapThrough>
@@ -13018,7 +14802,7 @@
       <mc:AlternateContent>
         <mc:Choice Requires="wps">
           <w:drawing>
-            <wp:anchor behindDoc="1" distT="1905" distB="1905" distL="1905" distR="1905" simplePos="0" locked="0" layoutInCell="0" allowOverlap="1" relativeHeight="19">
+            <wp:anchor behindDoc="1" distT="1905" distB="1905" distL="1905" distR="1905" simplePos="0" locked="0" layoutInCell="0" allowOverlap="1" relativeHeight="21">
               <wp:simplePos x="0" y="0"/>
               <wp:positionH relativeFrom="margin">
                 <wp:align>right</wp:align>

</xml_diff>

<commit_message>
Segundo envio ao orientador
</commit_message>
<xml_diff>
--- a/textos/Thiago_TCC_2.docx
+++ b/textos/Thiago_TCC_2.docx
@@ -38,7 +38,21 @@
           <w:b/>
           <w:color w:val="auto"/>
         </w:rPr>
-        <w:t xml:space="preserve"> de previsão de risco de crédito através de machine learning: </w:t>
+        <w:t xml:space="preserve"> de previsão de </w:t>
+      </w:r>
+      <w:r>
+        <w:rPr>
+          <w:b/>
+          <w:color w:val="auto"/>
+        </w:rPr>
+        <w:t>inadimplência</w:t>
+      </w:r>
+      <w:r>
+        <w:rPr>
+          <w:b/>
+          <w:color w:val="auto"/>
+        </w:rPr>
+        <w:t xml:space="preserve"> de crédito através de machine learning: </w:t>
       </w:r>
       <w:commentRangeStart w:id="2"/>
       <w:r>
@@ -607,7 +621,21 @@
           <w:b/>
           <w:color w:val="auto"/>
         </w:rPr>
-        <w:t>Modelos de previsão de risco de crédito através de machine learning: um estudo abrangendo taxa básica de juros</w:t>
+        <w:t xml:space="preserve">Modelos de previsão de </w:t>
+      </w:r>
+      <w:r>
+        <w:rPr>
+          <w:b/>
+          <w:color w:val="auto"/>
+        </w:rPr>
+        <w:t>inadimplência</w:t>
+      </w:r>
+      <w:r>
+        <w:rPr>
+          <w:b/>
+          <w:color w:val="auto"/>
+        </w:rPr>
+        <w:t xml:space="preserve"> de crédito através de machine learning: um estudo abrangendo taxa básica de juros</w:t>
       </w:r>
     </w:p>
     <w:p>
@@ -641,7 +669,7 @@
           <w:b/>
           <w:color w:val="auto"/>
         </w:rPr>
-        <w:t>Resumo AJUSTAR DEPOIS DE FINALIZAR, TEM RESULTADOS PRELIMINARES AQUI</w:t>
+        <w:t>Resumo</w:t>
       </w:r>
     </w:p>
     <w:p>
@@ -665,6 +693,7 @@
         <w:pStyle w:val="ListParagraph"/>
         <w:spacing w:lineRule="auto" w:line="240"/>
         <w:ind w:left="0"/>
+        <w:jc w:val="both"/>
         <w:rPr>
           <w:color w:val="auto"/>
         </w:rPr>
@@ -676,48 +705,96 @@
         </w:rPr>
         <w:t xml:space="preserve">Instituições financeiras realizam suas políticas de crédito baseando-se em sistemas de análise de crédito e inadimplência, ao mesmo tempo que são restritas por regulamentações estabelecidas por órgãos de supervisão acerca de boas práticas, metodologias de cálculo, reservas financeiras, entre outros. </w:t>
       </w:r>
-      <w:commentRangeStart w:id="4"/>
       <w:r>
         <w:rPr>
           <w:bCs/>
-          <w:color w:val="auto"/>
-        </w:rPr>
-        <w:t>Este trabalho busca proporcionar uma visão alternativa aos métodos de cálculo de riscos e inadimplência, com a utilização da taxa de juros básica presente e futura do país como variáveis adicionais para a correta classificação de potenciais contratos inadimplentes ainda antes de serem liberados, de forma a aprimorar a lucratividade do negócio evitando clientes que acarretem em potenciais prejuízos e reduzir valores retidos para créditos de liquidez duvidosa</w:t>
+          <w:color w:val="3465A4"/>
+        </w:rPr>
+        <w:t xml:space="preserve">Este trabalho vale-se dos dados de contratos de crédito disponibilizados pela Lending Club Corporation juntamente com as taxas de juros básicas </w:t>
       </w:r>
       <w:r>
         <w:rPr>
           <w:bCs/>
-          <w:color w:val="auto"/>
-        </w:rPr>
-      </w:r>
-      <w:commentRangeEnd w:id="4"/>
-      <w:r>
+          <w:color w:val="3465A4"/>
+        </w:rPr>
+        <w:t>presentes e futuras</w:t>
+      </w:r>
+      <w:r>
+        <w:rPr>
+          <w:bCs/>
+          <w:color w:val="3465A4"/>
+        </w:rPr>
+        <w:t xml:space="preserve"> dos EUA vigentes à época de cada contrato para realizar o estabelecimento de cinco diferentes modelos de previsão de </w:t>
+      </w:r>
+      <w:r>
+        <w:rPr>
+          <w:bCs/>
+          <w:color w:val="3465A4"/>
+        </w:rPr>
+        <w:t>inadimplência dos créditos propostos, a fim de analisar suas performances quanto à correta classificação e, assim, aprimorar a lucratividade do negócio, evitando clientes que acarretem em potencias prejuízos e reduzir valores retidos a título de créditos de liquidez duvidosa. Nenhum dos modelos apresentou-se melhor do que os demais em todas as métricas analisadas (acurácia, sensitividade, especificidade e precisão)</w:t>
+      </w:r>
+      <w:r>
+        <w:rPr>
+          <w:bCs/>
+          <w:color w:val="3465A4"/>
+        </w:rPr>
+        <w:t xml:space="preserve">. O modelo de redes neurais (TensorFlow) obteve o melhor resultado nas métricas Acurácia e Sensitividade </w:t>
+      </w:r>
+      <w:r>
+        <w:rPr>
+          <w:bCs/>
+          <w:color w:val="3465A4"/>
+        </w:rPr>
+        <w:t>(0,994406 e 0,965922, respectivamente)</w:t>
+      </w:r>
+      <w:r>
+        <w:rPr>
+          <w:bCs/>
+          <w:color w:val="3465A4"/>
+        </w:rPr>
+        <w:t xml:space="preserve">, enquanto o modelo de Gradient Boost (CatBoost) obteve o melhor resultado nas métricas Especificidade e Precisão </w:t>
+      </w:r>
+      <w:r>
+        <w:rPr>
+          <w:bCs/>
+          <w:color w:val="3465A4"/>
+        </w:rPr>
+        <w:t>(0,999971 e 0,999767, respectivamente)</w:t>
+      </w:r>
+      <w:r>
+        <w:rPr>
+          <w:bCs/>
+          <w:color w:val="3465A4"/>
+        </w:rPr>
+        <w:t xml:space="preserve">. </w:t>
+      </w:r>
+      <w:r>
+        <w:rPr>
+          <w:bCs/>
+          <w:color w:val="3465A4"/>
+        </w:rPr>
         <w:commentReference w:id="4"/>
       </w:r>
       <w:r>
         <w:rPr>
           <w:bCs/>
-          <w:color w:val="auto"/>
-        </w:rPr>
-        <w:t xml:space="preserve">. </w:t>
-      </w:r>
-      <w:commentRangeStart w:id="5"/>
+          <w:color w:val="3465A4"/>
+        </w:rPr>
+        <w:commentReference w:id="5"/>
+      </w:r>
       <w:r>
         <w:rPr>
           <w:bCs/>
-          <w:color w:val="auto"/>
-        </w:rPr>
-        <w:t>Os resultados preliminares (métrica Acurácia: rede neural 0.992563; gradient boosting 0.982702; random forest 0.979026; linear discriminant analysis 0.975992, support vector machine 0.683326) sugerem um melhor poder de previsão do modelo utilizando rede neural, seguido pelo modelo de gradient boosting, após pelo modelo de random forest, em quarta posição o modelo de linear discriminant analysis e por último o modelo de support vector machine (SVM).</w:t>
-      </w:r>
-      <w:commentRangeEnd w:id="5"/>
-      <w:r>
-        <w:commentReference w:id="5"/>
+          <w:color w:val="3465A4"/>
+        </w:rPr>
+        <w:commentReference w:id="6"/>
       </w:r>
       <w:r>
         <w:rPr>
           <w:bCs/>
-          <w:color w:val="auto"/>
-        </w:rPr>
+          <w:color w:val="3465A4"/>
+        </w:rPr>
+        <w:commentReference w:id="7"/>
       </w:r>
     </w:p>
     <w:p>
@@ -772,26 +849,21 @@
           <w:b/>
           <w:color w:val="auto"/>
         </w:rPr>
-        <w:t>Título em inglês</w:t>
-      </w:r>
-      <w:r>
-        <w:rPr>
-          <w:color w:val="auto"/>
-        </w:rPr>
-        <w:t xml:space="preserve"> </w:t>
+        <w:t xml:space="preserve">Credit default prediction models through machine learning: a study </w:t>
       </w:r>
       <w:r>
         <w:rPr>
           <w:b/>
           <w:color w:val="auto"/>
         </w:rPr>
-        <w:t>ou espanhol</w:t>
-      </w:r>
-      <w:r>
-        <w:rPr>
-          <w:color w:val="auto"/>
-        </w:rPr>
-        <w:t xml:space="preserve"> (opcional)</w:t>
+        <w:t>approaching</w:t>
+      </w:r>
+      <w:r>
+        <w:rPr>
+          <w:b/>
+          <w:color w:val="auto"/>
+        </w:rPr>
+        <w:t xml:space="preserve"> basic interest rates</w:t>
       </w:r>
     </w:p>
     <w:p>
@@ -824,26 +896,7 @@
           <w:b/>
           <w:color w:val="auto"/>
         </w:rPr>
-        <w:t xml:space="preserve">Abstract </w:t>
-      </w:r>
-      <w:r>
-        <w:rPr>
-          <w:color w:val="auto"/>
-        </w:rPr>
-        <w:t>ou</w:t>
-      </w:r>
-      <w:r>
-        <w:rPr>
-          <w:b/>
-          <w:color w:val="auto"/>
-        </w:rPr>
-        <w:t xml:space="preserve"> Resumen</w:t>
-      </w:r>
-      <w:r>
-        <w:rPr>
-          <w:color w:val="auto"/>
-        </w:rPr>
-        <w:t xml:space="preserve"> (opcional)</w:t>
+        <w:t>Abstract</w:t>
       </w:r>
     </w:p>
     <w:p>
@@ -872,7 +925,7 @@
         <w:rPr>
           <w:color w:val="auto"/>
         </w:rPr>
-        <w:t>....................................................................................................................................................................................................................................................................................................................................................................................................................................................................................................................................................................................................................................................................................................................................................................................................................................................................................................................................................................................................................................................................................................................................................................................................................................................................................................................................................................................</w:t>
+        <w:t xml:space="preserve">Aqui eu traduzo depois que a introdução estiver efetivamente finalizada. </w:t>
       </w:r>
     </w:p>
     <w:p>
@@ -889,26 +942,13 @@
           <w:b/>
           <w:color w:val="auto"/>
         </w:rPr>
-        <w:t xml:space="preserve">Keywords </w:t>
-      </w:r>
-      <w:r>
-        <w:rPr>
-          <w:color w:val="auto"/>
-        </w:rPr>
-        <w:t>ou</w:t>
-      </w:r>
-      <w:r>
-        <w:rPr>
-          <w:b/>
-          <w:color w:val="auto"/>
-        </w:rPr>
-        <w:t xml:space="preserve"> Palabras Clave:</w:t>
-      </w:r>
-      <w:r>
-        <w:rPr>
-          <w:color w:val="auto"/>
-        </w:rPr>
-        <w:t xml:space="preserve"> (opcional)</w:t>
+        <w:t xml:space="preserve">Keywords: </w:t>
+      </w:r>
+      <w:r>
+        <w:rPr>
+          <w:color w:val="auto"/>
+        </w:rPr>
+        <w:t>credit risk, finance, machine learning, credit modelling</w:t>
       </w:r>
     </w:p>
     <w:p>
@@ -992,7 +1032,7 @@
           <w:bCs/>
           <w:color w:val="auto"/>
         </w:rPr>
-        <w:t>Não somente a preocupação em cumprir os normativos fazem parte do dia-a-dia dos bancos, o rendimento de sua atividade econômica principal também está diretamente ligado a uma boa manutenção do nível de riscos assumido. Enormes perdas econômicas podem ser evitadas com apenas uma leve melhora da accuracy de um modelo de concessão de credit scoring e de risco de inadimplência (He e Fan, 2021).</w:t>
+        <w:t>Não somente a preocupação em cumprir os normativos fazem parte do dia a dia dos bancos, o rendimento de sua atividade econômica principal também está diretamente ligado a uma boa manutenção do nível de riscos assumido. Enormes perdas econômicas podem ser evitadas com apenas uma leve melhora da accuracy de um modelo de concessão de credit scoring e de risco de inadimplência (He e Fan, 2021).</w:t>
       </w:r>
     </w:p>
     <w:p>
@@ -1009,7 +1049,7 @@
           <w:bCs/>
           <w:color w:val="auto"/>
         </w:rPr>
-        <w:t>A utilização de extensivos bancos de dados e a evolução dos algoritmos de machine learning facilitaram uma melhor compreensão dos dados do tomadores, permitindo a predição de probabilidades de inadimplencia e subsequente análise sobre o risco na concessão de crédito (Jiang et al., 2023). Nessa linha, Yan et al. (2025) caracterizam previsão de inadimplência como a avaliação da probabilidade que um tomador não honre seu débito dentro do cronograma no futuro. Isso ajuda na redução do risco de crédito das instituições financeiras através da análise de alguns dados do tomador, como situação econômica, histórico de crédito e padrões de comportamento. Os autores ainda indicam que a metodologia de análise de risco desse ramo é dada em duas categorias principais: métodos estatísticos e machine learning.</w:t>
+        <w:t>A utilização de extensivos bancos de dados e a evolução dos algoritmos de machine learning facilitaram uma melhor compreensão dos dados do tomadores, permitindo a predição de probabilidades de inadimplência e subsequente análise sobre o risco na concessão de crédito (Jiang et al., 2023). Nessa linha, Yan et al. (2025) caracterizam previsão de inadimplência como a avaliação da probabilidade que um tomador não honre seu débito dentro do cronograma no futuro. Isso ajuda na redução do risco de crédito das instituições financeiras através da análise de alguns dados do tomador, como situação econômica, histórico de crédito e padrões de comportamento. Os autores ainda indicam que a metodologia de análise de risco desse ramo é dada em duas categorias principais: métodos estatísticos e machine learning.</w:t>
       </w:r>
     </w:p>
     <w:p>
@@ -1043,7 +1083,7 @@
           <w:bCs/>
           <w:color w:val="auto"/>
         </w:rPr>
-        <w:t>Embora alguns estudos de referência tenham sido realizados com informações de empresas, é possível fazer um paralelo com a situação econômica-financeira de pessoas físicas e desse modo inferir sobre o potencial de risco de crédito dessa pessoa. Altman (1968) menciona que uma empresa com uma margem de lucro ruim e/ou histórico de baixa solvência (capacidade de honrar seus compromissos) pode ser considerada como um potencial de alto risco de crédito. O raciocínio às pessoas físicas é semelhante: um indivíduo com baixa renda e/ou histórico de atrasos pontuais ('solvência' baixa) também pode ser considerado um potencial de alto risco de crédito.</w:t>
+        <w:t>Embora alguns estudos de referência tenham sido realizados com informações de empresas, é possível fazer um paralelo com a situação econômico-financeira de pessoas físicas e desse modo inferir sobre o potencial de risco de crédito dessa pessoa. Altman (1968) menciona que uma empresa com uma margem de lucro ruim e/ou histórico de baixa solvência (capacidade de honrar seus compromissos) pode ser considerada como um potencial de alto risco de crédito. O raciocínio às pessoas físicas é semelhante: um indivíduo com baixa renda e/ou histórico de atrasos pontuais ('solvência' baixa) também pode ser considerado um potencial de alto risco de crédito.</w:t>
       </w:r>
     </w:p>
     <w:p>
@@ -1060,7 +1100,7 @@
           <w:bCs/>
           <w:color w:val="auto"/>
         </w:rPr>
-        <w:t>Como as técnicas de machine learning conseguem uma boa performance em classificação de dados, metodologias como redes neurais, support vector machines e árvores de clasificação/regressão se tornaram mais comuns, especialmente em sistemas de risco de crédito cada vez mais altos (Shen et al., 2021). Mesmo com as técnicas de machine learning performando melhor do que modelos estatísticos tradicionais, os autores ressalvam que não existe um modelo de classificação único que consiga obter os melhores resultados em todos os casos.</w:t>
+        <w:t>Como as técnicas de machine learning conseguem uma boa performance em classificação de dados, metodologias como redes neurais, support vector machines e árvores de classificação/regressão se tornaram mais comuns, especialmente em sistemas de risco de crédito cada vez mais altos (Shen et al., 2021). Mesmo com as técnicas de machine learning performando melhor do que modelos estatísticos tradicionais, os autores ressalvam que não existe um modelo de classificação único que consiga obter os melhores resultados em todos os casos.</w:t>
       </w:r>
     </w:p>
     <w:p>
@@ -1077,7 +1117,7 @@
           <w:bCs/>
           <w:color w:val="auto"/>
         </w:rPr>
-        <w:t>Diversos trabalhos já foram realizados confrontando métodos estatísticos e métodos de machine learning no tocante à análise e cálculo de risco de crédito (Liu et al., 2022; Yan et al., 2025, He e Fan, 2021; Zeidan et al., 2015; Shen et al., 2021; Barboza et al., 2017, Addo et al., 2018, Bayraci e Susuz, 2019), com a grande maioria atestando melhor performance por parte dos modelos de machine learning em detrimanto aos modelos estatísticos.</w:t>
+        <w:t>Diversos trabalhos já foram realizados confrontando métodos estatísticos e métodos de machine learning no tocante à análise e cálculo de risco de crédito (Liu et al., 2022; Yan et al., 2025, He e Fan, 2021; Zeidan et al., 2015; Shen et al., 2021; Barboza et al., 2017, Addo et al., 2018, Bayraci e Susuz, 2019), com a grande maioria atestando melhor performance por parte dos modelos de machine learning em detrimento aos modelos estatísticos.</w:t>
       </w:r>
     </w:p>
     <w:p>
@@ -1094,7 +1134,7 @@
           <w:bCs/>
           <w:color w:val="auto"/>
         </w:rPr>
-        <w:t xml:space="preserve">A literatura atual comtempla diversos estudos sobre risco de crédito (seja na antes ou após a efetivação do contrato) com a utilização de redes neurais (Ribeiro e Lopes, 2011; Kvamme et al., 2018; Mai et al., 2019; Georgiou e Yannacopoulos, 2024; Addo et al., 2018; Khashman, 2010) nas mais diversas áreas financeiras (cartões de crédito, empréstimos pessoais, hipotecas, créditos a empresas, risco de falência empresarial). O estudo de Dastile et al. (2020) informa que os modelos mais frequentes utilizados para análise e cálculo de risco de crédito são regressão linear, support vector machines e redes neurais artificiais - os classificadores de deep learning estão entre os menos frequentemente utilizados. </w:t>
+        <w:t xml:space="preserve">A literatura atual contempla diversos estudos sobre risco de crédito (seja na antes ou após a efetivação do contrato) com a utilização de redes neurais (Ribeiro e Lopes, 2011; Kvamme et al., 2018; Mai et al., 2019; Georgiou e Yannacopoulos, 2024; Addo et al., 2018; Khashman, 2010) nas mais diversas áreas financeiras (cartões de crédito, empréstimos pessoais, hipotecas, créditos a empresas, risco de falência empresarial). O estudo de Dastile et al. (2020) informa que os modelos mais frequentes utilizados para análise e cálculo de risco de crédito são regressão linear, support vector machines e redes neurais artificiais - os classificadores de deep learning estão entre os menos frequentemente utilizados. </w:t>
       </w:r>
     </w:p>
     <w:p>
@@ -1127,7 +1167,7 @@
           <w:color w:val="000000"/>
           <w:shd w:fill="FFFFFF" w:val="clear"/>
         </w:rPr>
-        <w:t>Este trabalho pretende averiguar empricamente a eficácia de algoritmos de machine learning (random forest, gradient boosting, LDA, SVM e redes neurais) para análise de risco de crédito especificamente na tentativa de previsão de contrato de crédito em futura situação de prejuízo no âmbito de empréstimos pessoais, realizando comparações entre os modelos treinados.</w:t>
+        <w:t>Este trabalho pretende averiguar empiricamente a eficácia de algoritmos de machine learning (random forest, gradient boosting, LDA, SVM e redes neurais) para análise de risco de crédito especificamente na tentativa de previsão de contrato de crédito em futura situação de prejuízo no âmbito de empréstimos pessoais, realizando comparações entre os modelos treinados.</w:t>
       </w:r>
     </w:p>
     <w:p>
@@ -1193,7 +1233,7 @@
         </w:rPr>
         <w:t>Foi</w:t>
       </w:r>
-      <w:commentRangeStart w:id="6"/>
+      <w:commentRangeStart w:id="8"/>
       <w:r>
         <w:rPr>
           <w:color w:val="auto"/>
@@ -1207,13 +1247,13 @@
           <w:color w:val="auto"/>
         </w:rPr>
       </w:r>
-      <w:commentRangeEnd w:id="6"/>
-      <w:r>
-        <w:commentReference w:id="6"/>
-      </w:r>
-      <w:r>
-        <w:rPr/>
-        <w:commentReference w:id="7"/>
+      <w:commentRangeEnd w:id="8"/>
+      <w:r>
+        <w:commentReference w:id="8"/>
+      </w:r>
+      <w:r>
+        <w:rPr/>
+        <w:commentReference w:id="9"/>
       </w:r>
       <w:r>
         <w:rPr>
@@ -1223,7 +1263,7 @@
         </w:rPr>
         <w:t xml:space="preserve">realizado um </w:t>
       </w:r>
-      <w:commentRangeStart w:id="8"/>
+      <w:commentRangeStart w:id="10"/>
       <w:r>
         <w:rPr>
           <w:rFonts w:eastAsia="Times New Roman"/>
@@ -1239,13 +1279,13 @@
           <w:lang w:eastAsia="pt-BR"/>
         </w:rPr>
       </w:r>
-      <w:commentRangeEnd w:id="8"/>
-      <w:r>
-        <w:commentReference w:id="8"/>
-      </w:r>
-      <w:r>
-        <w:rPr/>
-        <w:commentReference w:id="9"/>
+      <w:commentRangeEnd w:id="10"/>
+      <w:r>
+        <w:commentReference w:id="10"/>
+      </w:r>
+      <w:r>
+        <w:rPr/>
+        <w:commentReference w:id="11"/>
       </w:r>
       <w:r>
         <w:rPr>
@@ -1409,7 +1449,7 @@
         </w:rPr>
         <w:t>O banco de dados compreende o período de janeiro de 2007 até o final de 2017, é composto de 107 variáveis numéricas e 35 variáveis não-numéricas</w:t>
       </w:r>
-      <w:commentRangeStart w:id="10"/>
+      <w:commentRangeStart w:id="12"/>
       <w:r>
         <w:rPr>
           <w:color w:val="auto"/>
@@ -1421,13 +1461,13 @@
           <w:color w:val="auto"/>
         </w:rPr>
       </w:r>
-      <w:commentRangeEnd w:id="10"/>
-      <w:r>
-        <w:commentReference w:id="10"/>
-      </w:r>
-      <w:r>
-        <w:rPr/>
-        <w:commentReference w:id="11"/>
+      <w:commentRangeEnd w:id="12"/>
+      <w:r>
+        <w:commentReference w:id="12"/>
+      </w:r>
+      <w:r>
+        <w:rPr/>
+        <w:commentReference w:id="13"/>
       </w:r>
       <w:r>
         <w:rPr>
@@ -1465,7 +1505,7 @@
         </w:rPr>
         <w:t xml:space="preserve">) e se as propostas são submetidas de forma individual (apenas um mutuário) ou conjunta (normalmente um casal). Após filtragem das </w:t>
       </w:r>
-      <w:commentRangeStart w:id="12"/>
+      <w:commentRangeStart w:id="14"/>
       <w:r>
         <w:rPr>
           <w:color w:val="auto"/>
@@ -1477,13 +1517,13 @@
           <w:color w:val="auto"/>
         </w:rPr>
       </w:r>
-      <w:commentRangeEnd w:id="12"/>
-      <w:r>
-        <w:commentReference w:id="12"/>
-      </w:r>
-      <w:r>
-        <w:rPr/>
-        <w:commentReference w:id="13"/>
+      <w:commentRangeEnd w:id="14"/>
+      <w:r>
+        <w:commentReference w:id="14"/>
+      </w:r>
+      <w:r>
+        <w:rPr/>
+        <w:commentReference w:id="15"/>
       </w:r>
       <w:r>
         <w:rPr>
@@ -1505,7 +1545,7 @@
         </w:rPr>
         <w:t xml:space="preserve"> de categorias, o banco de dados finalizado compreendeu um total de 210 features, </w:t>
       </w:r>
-      <w:commentRangeStart w:id="14"/>
+      <w:commentRangeStart w:id="16"/>
       <w:r>
         <w:rPr>
           <w:color w:val="auto"/>
@@ -1517,13 +1557,13 @@
           <w:color w:val="auto"/>
         </w:rPr>
       </w:r>
-      <w:commentRangeEnd w:id="14"/>
-      <w:r>
-        <w:commentReference w:id="14"/>
-      </w:r>
-      <w:r>
-        <w:rPr/>
-        <w:commentReference w:id="15"/>
+      <w:commentRangeEnd w:id="16"/>
+      <w:r>
+        <w:commentReference w:id="16"/>
+      </w:r>
+      <w:r>
+        <w:rPr/>
+        <w:commentReference w:id="17"/>
       </w:r>
       <w:r>
         <w:rPr>
@@ -1547,7 +1587,7 @@
         </w:rPr>
         <w:t xml:space="preserve">Anterior ao início de treino e verificação dos modelos, </w:t>
       </w:r>
-      <w:commentRangeStart w:id="16"/>
+      <w:commentRangeStart w:id="18"/>
       <w:r>
         <w:rPr>
           <w:color w:val="auto"/>
@@ -1559,21 +1599,21 @@
           <w:color w:val="auto"/>
         </w:rPr>
       </w:r>
-      <w:commentRangeEnd w:id="16"/>
-      <w:r>
-        <w:commentReference w:id="16"/>
-      </w:r>
-      <w:r>
-        <w:rPr/>
-        <w:commentReference w:id="17"/>
-      </w:r>
-      <w:r>
-        <w:rPr>
-          <w:color w:val="auto"/>
-        </w:rPr>
-        <w:t xml:space="preserve"> separado um grupo de observações (15% do total) com dois objetivos: (1) redução de dimensionalidade do banco de dados, possibilitando a computação pela máquina local em utilização (economias de CPU e RAM); e (2) servir como base de teste dos modelos em linha de produção, ou seja, sendo utilizados no dia-a-dia da instituição financeira. Dos 85% restantes (2 milhões de observações), </w:t>
-      </w:r>
-      <w:commentRangeStart w:id="18"/>
+      <w:commentRangeEnd w:id="18"/>
+      <w:r>
+        <w:commentReference w:id="18"/>
+      </w:r>
+      <w:r>
+        <w:rPr/>
+        <w:commentReference w:id="19"/>
+      </w:r>
+      <w:r>
+        <w:rPr>
+          <w:color w:val="auto"/>
+        </w:rPr>
+        <w:t xml:space="preserve"> separado um grupo de observações (15% do total) com dois objetivos: (1) redução de dimensionalidade do banco de dados, possibilitando a computação pela máquina local em utilização (economias de CPU e RAM); e (2) servir como base de teste dos modelos em linha de produção, ou seja, sendo utilizados no dia a dia da instituição financeira. Dos 85% restantes (2 milhões de observações), </w:t>
+      </w:r>
+      <w:commentRangeStart w:id="20"/>
       <w:r>
         <w:rPr>
           <w:color w:val="auto"/>
@@ -1585,13 +1625,13 @@
           <w:color w:val="auto"/>
         </w:rPr>
       </w:r>
-      <w:commentRangeEnd w:id="18"/>
-      <w:r>
-        <w:commentReference w:id="18"/>
-      </w:r>
-      <w:r>
-        <w:rPr/>
-        <w:commentReference w:id="19"/>
+      <w:commentRangeEnd w:id="20"/>
+      <w:r>
+        <w:commentReference w:id="20"/>
+      </w:r>
+      <w:r>
+        <w:rPr/>
+        <w:commentReference w:id="21"/>
       </w:r>
       <w:r>
         <w:rPr>
@@ -1615,7 +1655,7 @@
         </w:rPr>
         <w:t>Como modelo de regressão de referência de modelos estatísticos para análise de risco será utilizada a análise de discriminante linear (</w:t>
       </w:r>
-      <w:commentRangeStart w:id="20"/>
+      <w:commentRangeStart w:id="22"/>
       <w:r>
         <w:rPr>
           <w:color w:val="auto"/>
@@ -1627,9 +1667,15 @@
           <w:color w:val="auto"/>
         </w:rPr>
       </w:r>
-      <w:commentRangeEnd w:id="20"/>
-      <w:r>
-        <w:commentReference w:id="20"/>
+      <w:commentRangeEnd w:id="22"/>
+      <w:r>
+        <w:commentReference w:id="22"/>
+      </w:r>
+      <w:r>
+        <w:rPr>
+          <w:color w:val="auto"/>
+        </w:rPr>
+        <w:commentReference w:id="23"/>
       </w:r>
       <w:r>
         <w:rPr>
@@ -1667,7 +1713,7 @@
         </w:rPr>
         <w:t xml:space="preserve">Uma função discriminante linear divide o espaço de variáveis por um hiperplano de limiar de decisão (Duda et al., 2021). Estes autores escrevem que essa </w:t>
       </w:r>
-      <w:commentRangeStart w:id="21"/>
+      <w:commentRangeStart w:id="24"/>
       <w:r>
         <w:rPr>
           <w:color w:val="auto"/>
@@ -1679,13 +1725,13 @@
           <w:color w:val="auto"/>
         </w:rPr>
       </w:r>
-      <w:commentRangeEnd w:id="21"/>
-      <w:r>
-        <w:commentReference w:id="21"/>
-      </w:r>
-      <w:r>
-        <w:rPr/>
-        <w:commentReference w:id="22"/>
+      <w:commentRangeEnd w:id="24"/>
+      <w:r>
+        <w:commentReference w:id="24"/>
+      </w:r>
+      <w:r>
+        <w:rPr/>
+        <w:commentReference w:id="25"/>
       </w:r>
       <w:r>
         <w:rPr>
@@ -1944,7 +1990,7 @@
         <w:tab/>
         <w:t xml:space="preserve">Duda et al. (2021) </w:t>
       </w:r>
-      <w:commentRangeStart w:id="23"/>
+      <w:commentRangeStart w:id="26"/>
       <w:r>
         <w:rPr>
           <w:color w:val="auto"/>
@@ -1956,13 +2002,13 @@
           <w:color w:val="auto"/>
         </w:rPr>
       </w:r>
-      <w:commentRangeEnd w:id="23"/>
-      <w:r>
-        <w:commentReference w:id="23"/>
-      </w:r>
-      <w:r>
-        <w:rPr/>
-        <w:commentReference w:id="24"/>
+      <w:commentRangeEnd w:id="26"/>
+      <w:r>
+        <w:commentReference w:id="26"/>
+      </w:r>
+      <w:r>
+        <w:rPr/>
+        <w:commentReference w:id="27"/>
       </w:r>
       <w:r>
         <w:rPr>
@@ -2059,7 +2105,7 @@
         </w:rPr>
         <w:t xml:space="preserve"> e </w:t>
       </w:r>
-      <w:commentRangeStart w:id="25"/>
+      <w:commentRangeStart w:id="28"/>
       <w:r>
         <w:rPr/>
       </w:r>
@@ -2094,13 +2140,13 @@
           <w:color w:val="auto"/>
         </w:rPr>
       </w:r>
-      <w:commentRangeEnd w:id="25"/>
-      <w:r>
-        <w:commentReference w:id="25"/>
-      </w:r>
-      <w:r>
-        <w:rPr/>
-        <w:commentReference w:id="26"/>
+      <w:commentRangeEnd w:id="28"/>
+      <w:r>
+        <w:commentReference w:id="28"/>
+      </w:r>
+      <w:r>
+        <w:rPr/>
+        <w:commentReference w:id="29"/>
       </w:r>
       <w:r>
         <w:rPr>
@@ -2806,7 +2852,7 @@
         <w:rPr>
           <w:color w:val="auto"/>
         </w:rPr>
-        <w:t xml:space="preserve"> divide o espaço de variáveis em dois semi-espaços, sendo eles região </w:t>
+        <w:t xml:space="preserve"> divide o espaço de variáveis em dois semiespaços, sendo eles região </w:t>
       </w:r>
       <w:r>
         <w:rPr/>
@@ -3273,7 +3319,7 @@
         <w:rPr>
           <w:color w:val="auto"/>
         </w:rPr>
-        <w:t xml:space="preserve">. A função discrimante </w:t>
+        <w:t xml:space="preserve">. A função discriminante </w:t>
       </w:r>
       <w:r>
         <w:rPr/>
@@ -3321,7 +3367,7 @@
         <w:rPr>
           <w:color w:val="auto"/>
         </w:rPr>
-        <w:t xml:space="preserve"> em diração ao hiperplano, com </w:t>
+        <w:t xml:space="preserve"> em direção ao hiperplano, com </w:t>
       </w:r>
       <w:r>
         <w:rPr/>
@@ -4193,11 +4239,11 @@
             </w:r>
             <w:r>
               <w:rPr/>
-              <w:commentReference w:id="27"/>
+              <w:commentReference w:id="30"/>
             </w:r>
             <w:r>
               <w:rPr/>
-              <w:commentReference w:id="28"/>
+              <w:commentReference w:id="31"/>
             </w:r>
             <w:r>
               <w:rPr>
@@ -4296,7 +4342,7 @@
         <w:rPr>
           <w:color w:val="auto"/>
         </w:rPr>
-        <w:t>, literalmente) de um banco de dados em dois subgrupos. O primeiro nó (também chamado de nó raiz) separa a totalidade do dataset em uso, cada sucessiva decisão separa um sub-grupo apropriado de dados (Duda et al., 2021). Via de regra, a quantidade máxima de splits é definida como hiperparâmetro, ou seja, definida pelo usuário, e pode variar ao longo da(s) árvore(s).</w:t>
+        <w:t>, literalmente) de um banco de dados em dois subgrupos. O primeiro nó (também chamado de nó raiz) separa a totalidade do dataset em uso, cada sucessiva decisão separa um subgrupo apropriado de dados (Duda et al., 2021). Via de regra, a quantidade máxima de splits é definida como hiperparâmetro, ou seja, definida pelo usuário, e pode variar ao longo da(s) árvore(s).</w:t>
       </w:r>
     </w:p>
     <w:p>
@@ -4378,7 +4424,7 @@
           <w:iCs/>
           <w:color w:val="auto"/>
         </w:rPr>
-        <w:t>undefit</w:t>
+        <w:t>underfit</w:t>
       </w:r>
       <w:r>
         <w:rPr>
@@ -4402,7 +4448,7 @@
         </w:rPr>
         <w:t xml:space="preserve">De acordo com Maimon e Rokach </w:t>
       </w:r>
-      <w:commentRangeStart w:id="29"/>
+      <w:commentRangeStart w:id="32"/>
       <w:r>
         <w:rPr>
           <w:color w:val="3465A4"/>
@@ -4414,19 +4460,19 @@
           <w:color w:val="3465A4"/>
         </w:rPr>
       </w:r>
-      <w:commentRangeEnd w:id="29"/>
-      <w:r>
-        <w:commentReference w:id="29"/>
-      </w:r>
-      <w:r>
-        <w:rPr/>
-        <w:commentReference w:id="30"/>
+      <w:commentRangeEnd w:id="32"/>
+      <w:r>
+        <w:commentReference w:id="32"/>
+      </w:r>
+      <w:r>
+        <w:rPr/>
+        <w:commentReference w:id="33"/>
       </w:r>
       <w:r>
         <w:rPr>
           <w:color w:val="3465A4"/>
         </w:rPr>
-        <w:t xml:space="preserve">, os tomadores de decisão naturalmente preferem árvores simples, menos complexas (o que corrobora com o princípio da Navalha de Occam, onde a explicação mais simples para um fenômeno é geralmente a mais correta), uma vez que essas árvores mais simples são consideradas mais compreensíveis. Segundo esss autores, a complexidade da árvore é explicitamente controlada pelo critério de interrupção e pelo método de poda empregados, ambos parâmetros estabelecidos pelo usuário nas definições dos hiperparâmetros do algoritmo utilizado. Acerca do crescimento e complexidade das árores de decisão, Cappelli e Zhang (2007) afirmam que qualquer método baseado em árvores envolve duas etapas principais: o crescimento da árvore (desenvolvimento a partir dos </w:t>
+        <w:t xml:space="preserve">, os tomadores de decisão naturalmente preferem árvores simples, menos complexas (o que corrobora com o princípio da Navalha de Occam, onde a explicação mais simples para um fenômeno é geralmente a mais correta), uma vez que essas árvores mais simples são consideradas mais compreensíveis. Segundo esses autores, a complexidade da árvore é explicitamente controlada pelo critério de interrupção e pelo método de poda empregados, ambos parâmetros estabelecidos pelo usuário nas definições dos hiperparâmetros do algoritmo utilizado. Acerca do crescimento e complexidade das árvores de decisão, Cappelli e Zhang (2007) afirmam que qualquer método baseado em árvores envolve duas etapas principais: o crescimento da árvore (desenvolvimento a partir dos </w:t>
       </w:r>
       <w:r>
         <w:rPr>
@@ -5191,7 +5237,7 @@
         <w:rPr>
           <w:color w:val="3465A4"/>
         </w:rPr>
-        <w:t xml:space="preserve">Já para critérios multivariados para se realizar os splits, vários atributos podem participar em um único processo de split (Maimon e Rokach, 2010). De acordo com os autres, a maioria dos critérios multivariados se baseiam na combinação linear dos atributos de entrada. Nas palavras dos autores, "o processo de estimar essa combinação linear pode ser realizado utilizando </w:t>
+        <w:t xml:space="preserve">Já para critérios multivariados para se realizar os splits, vários atributos podem participar em um único processo de split (Maimon e Rokach, 2010). De acordo com os autores, a maioria dos critérios multivariados se baseiam na combinação linear dos atributos de entrada. Nas palavras dos autores, "o processo de estimar essa combinação linear pode ser realizado utilizando </w:t>
       </w:r>
       <w:r>
         <w:rPr>
@@ -5237,7 +5283,7 @@
         <w:rPr>
           <w:color w:val="3465A4"/>
         </w:rPr>
-        <w:t>Corroborando com essa informação, Maimon e Rokach (2010) escrevem que a fase de crescimento de uma árvore de decisão continua até encontrar um critério de interrupção. Para os autores, algumas condições são regras comuns de interrupção: (a) todas as folhas do banco de dados de treino pertencem a um úncio valor de y; (b) a profundidade máxima da árvore foi atingida; (c) o número de casos no nó terminal é menor do que o número mínimo de casos do nó anterior; (d) se o nó teve split, o número de casos em um ou mais nós-filhos é menor do que o número mínimo de casos para nós-filhos; (e) o melhor critério de split não é maior do que um dado limiar.</w:t>
+        <w:t>Corroborando com essa informação, Maimon e Rokach (2010) escrevem que a fase de crescimento de uma árvore de decisão continua até encontrar um critério de interrupção. Para os autores, algumas condições são regras comuns de interrupção: (a) todas as folhas do banco de dados de treino pertencem a um único valor de y; (b) a profundidade máxima da árvore foi atingida; (c) o número de casos no nó terminal é menor do que o número mínimo de casos do nó anterior; (d) se o nó teve split, o número de casos em um ou mais nós-filhos é menor do que o número mínimo de casos para nós-filhos; (e) o melhor critério de split não é maior do que um dado limiar.</w:t>
       </w:r>
     </w:p>
     <w:p>
@@ -5254,7 +5300,21 @@
         <w:rPr>
           <w:color w:val="3465A4"/>
         </w:rPr>
-        <w:t>A utilização de critérios de interrupção de crescimento muito incisivos (apertados) tende a criar árvores de decisão pequeninas e sofrendo de underfit. O oposto também é verdadeiro: a utilização de critérios de interrupção de crescimento muito amplos (frouxos) tende a criar árvores de decisão exageradamente grandes e sofrendo de overfitting. Para esse impasse Breiman et al. (1984) sugeriram técnicas de poda (prunning), nas quais um critério frouxo de interrupção de crescimento é utilizado, de modo a que a árvore de decisão sofra de overfit. A partir disso a árvore então é cortada de modo a reduzir seu tamanho através da remoção de galhos que não contribuem para a acurácia de generalização.</w:t>
+        <w:t>A utilização de critérios de interrupção de crescimento muito incisivos (apertados) tende a criar árvores de decisão pequeninas e sofrendo de underfit. O oposto também é verdadeiro: a utilização de critérios de interrupção de crescimento muito amplos (frouxos) tende a criar árvores de decisão exageradamente grandes e sofrendo de overfitting. Para esse impasse Breiman et al. (1984) sugeriram técnicas de poda (</w:t>
+      </w:r>
+      <w:r>
+        <w:rPr>
+          <w:i/>
+          <w:iCs/>
+          <w:color w:val="3465A4"/>
+        </w:rPr>
+        <w:t>prunning</w:t>
+      </w:r>
+      <w:r>
+        <w:rPr>
+          <w:color w:val="3465A4"/>
+        </w:rPr>
+        <w:t>), nas quais um critério frouxo de interrupção de crescimento é utilizado, de modo a que a árvore de decisão sofra de overfit. A partir disso a árvore então é cortada de modo a reduzir seu tamanho através da remoção de galhos que não contribuem para a acurácia de generalização.</w:t>
       </w:r>
     </w:p>
     <w:p>
@@ -6133,19 +6193,7 @@
         <w:rPr>
           <w:color w:val="auto"/>
         </w:rPr>
-        <w:t>Duda et al. (2021) escrevem que uma random forest é particularmente útil em problemas binários, uma vez que impureza zero é desejável apenas quando o nó representa somente padrões de uma única categoria. A mais simples forma polinomial dá-se pela eq. (</w:t>
-      </w:r>
-      <w:r>
-        <w:rPr>
-          <w:color w:val="auto"/>
-        </w:rPr>
-        <w:t>7</w:t>
-      </w:r>
-      <w:r>
-        <w:rPr>
-          <w:color w:val="auto"/>
-        </w:rPr>
-        <w:t>):</w:t>
+        <w:t>Duda et al. (2021) escrevem que uma random forest é particularmente útil em problemas binários, uma vez que impureza zero é desejável apenas quando o nó representa somente padrões de uma única categoria. A mais simples forma polinomial dá-se pela eq. (7):</w:t>
       </w:r>
     </w:p>
     <w:tbl>
@@ -6301,19 +6349,7 @@
               <w:rPr>
                 <w:color w:val="auto"/>
               </w:rPr>
-              <w:t>(</w:t>
-            </w:r>
-            <w:r>
-              <w:rPr>
-                <w:color w:val="auto"/>
-              </w:rPr>
-              <w:t>7</w:t>
-            </w:r>
-            <w:r>
-              <w:rPr>
-                <w:color w:val="auto"/>
-              </w:rPr>
-              <w:t>)</w:t>
+              <w:t>(7)</w:t>
             </w:r>
           </w:p>
         </w:tc>
@@ -6426,7 +6462,7 @@
         <w:rPr>
           <w:color w:val="auto"/>
         </w:rPr>
-        <w:t xml:space="preserve"> é amplamente conhecido pela sua velocidade de processamento e porformance, seu funcionamento é similar ao gradient boosting (que estima múltimplos modelos iterativamente e atribui pesos a cada instância de dados) porém ele cria árvores de decisão em paralelo ao invés de serializadas. De acordo com os autores, o algoritmo começa desenvolvendo um modelo fraco (por exemplo, uma árvore de decisão rasa), em sequência um modelo melhorado tenta resover os problemas encontrados pelo modelo anterior. As instâncias em que as classificações foram incorretas pelo modelo anterior tem novos pesos atribuídos e o processo é repetido por um número X de vezes (definido pelo usuário), onde um teceiro modelo tenta resolver os problemas do segundo e assim sucessivamente, buscando minimizar a função de perda (</w:t>
+        <w:t xml:space="preserve"> é amplamente conhecido pela sua velocidade de processamento e performance, seu funcionamento é similar ao gradient boosting (que estima múltiplos modelos iterativamente e atribui pesos a cada instância de dados) porém ele cria árvores de decisão em paralelo ao invés de serializadas. De acordo com os autores, o algoritmo começa desenvolvendo um modelo fraco (por exemplo, uma árvore de decisão rasa), em sequência um modelo melhorado tenta resolver os problemas encontrados pelo modelo anterior. As instâncias em que as classificações foram incorretas pelo modelo anterior tem novos pesos atribuídos e o processo é repetido por um número X de vezes (definido pelo usuário), onde um terceiro modelo tenta resolver os problemas do segundo e assim sucessivamente, buscando minimizar a função de perda (</w:t>
       </w:r>
       <w:r>
         <w:rPr>
@@ -6487,19 +6523,7 @@
         <w:rPr>
           <w:color w:val="auto"/>
         </w:rPr>
-        <w:t xml:space="preserve"> entre os hiperplanos negativo e positivo., conforme a eq. (</w:t>
-      </w:r>
-      <w:r>
-        <w:rPr>
-          <w:color w:val="auto"/>
-        </w:rPr>
-        <w:t>8</w:t>
-      </w:r>
-      <w:r>
-        <w:rPr>
-          <w:color w:val="auto"/>
-        </w:rPr>
-        <w:t>):</w:t>
+        <w:t xml:space="preserve"> entre os hiperplanos negativo e positivo., conforme a eq. (8):</w:t>
       </w:r>
     </w:p>
     <w:tbl>
@@ -6654,19 +6678,7 @@
               <w:rPr>
                 <w:color w:val="auto"/>
               </w:rPr>
-              <w:t>(</w:t>
-            </w:r>
-            <w:r>
-              <w:rPr>
-                <w:color w:val="auto"/>
-              </w:rPr>
-              <w:t>8</w:t>
-            </w:r>
-            <w:r>
-              <w:rPr>
-                <w:color w:val="auto"/>
-              </w:rPr>
-              <w:t>)</w:t>
+              <w:t>(8)</w:t>
             </w:r>
           </w:p>
         </w:tc>
@@ -6685,19 +6697,7 @@
         <w:rPr>
           <w:color w:val="auto"/>
         </w:rPr>
-        <w:t>A classe correta é então atribuída de acordo com a eq. (</w:t>
-      </w:r>
-      <w:r>
-        <w:rPr>
-          <w:color w:val="auto"/>
-        </w:rPr>
-        <w:t>9</w:t>
-      </w:r>
-      <w:r>
-        <w:rPr>
-          <w:color w:val="auto"/>
-        </w:rPr>
-        <w:t xml:space="preserve">): </w:t>
+        <w:t xml:space="preserve">A classe correta é então atribuída de acordo com a eq. (9): </w:t>
       </w:r>
     </w:p>
     <w:tbl>
@@ -6925,19 +6925,7 @@
               <w:rPr>
                 <w:color w:val="auto"/>
               </w:rPr>
-              <w:t>(</w:t>
-            </w:r>
-            <w:r>
-              <w:rPr>
-                <w:color w:val="auto"/>
-              </w:rPr>
-              <w:t>9</w:t>
-            </w:r>
-            <w:r>
-              <w:rPr>
-                <w:color w:val="auto"/>
-              </w:rPr>
-              <w:t>)</w:t>
+              <w:t>(9)</w:t>
             </w:r>
           </w:p>
         </w:tc>
@@ -6984,7 +6972,7 @@
           <w:color w:val="auto"/>
         </w:rPr>
       </w:pPr>
-      <w:commentRangeStart w:id="31"/>
+      <w:commentRangeStart w:id="34"/>
       <w:r>
         <w:rPr>
           <w:color w:val="auto"/>
@@ -6996,13 +6984,13 @@
           <w:color w:val="auto"/>
         </w:rPr>
       </w:r>
-      <w:commentRangeEnd w:id="31"/>
-      <w:r>
-        <w:commentReference w:id="31"/>
-      </w:r>
-      <w:r>
-        <w:rPr/>
-        <w:commentReference w:id="32"/>
+      <w:commentRangeEnd w:id="34"/>
+      <w:r>
+        <w:commentReference w:id="34"/>
+      </w:r>
+      <w:r>
+        <w:rPr/>
+        <w:commentReference w:id="35"/>
       </w:r>
       <w:r>
         <w:rPr>
@@ -7141,19 +7129,7 @@
         <w:rPr>
           <w:color w:val="auto"/>
         </w:rPr>
-        <w:t xml:space="preserve"> para os pesos, conforme observado na eq. (</w:t>
-      </w:r>
-      <w:r>
-        <w:rPr>
-          <w:color w:val="auto"/>
-        </w:rPr>
-        <w:t>10</w:t>
-      </w:r>
-      <w:r>
-        <w:rPr>
-          <w:color w:val="auto"/>
-        </w:rPr>
-        <w:t>):</w:t>
+        <w:t xml:space="preserve"> para os pesos, conforme observado na eq. (10):</w:t>
       </w:r>
     </w:p>
     <w:tbl>
@@ -7428,19 +7404,7 @@
               <w:rPr>
                 <w:color w:val="auto"/>
               </w:rPr>
-              <w:t>(</w:t>
-            </w:r>
-            <w:r>
-              <w:rPr>
-                <w:color w:val="auto"/>
-              </w:rPr>
-              <w:t>10</w:t>
-            </w:r>
-            <w:r>
-              <w:rPr>
-                <w:color w:val="auto"/>
-              </w:rPr>
-              <w:t>)</w:t>
+              <w:t>(10)</w:t>
             </w:r>
           </w:p>
         </w:tc>
@@ -7556,31 +7520,7 @@
         <w:rPr>
           <w:color w:val="auto"/>
         </w:rPr>
-        <w:t xml:space="preserve"> (método do máximo declive): os pesos são inicializados com valores aleatórios e são alterados na direção em que o erro é reduzido seguindo a eq. (1</w:t>
-      </w:r>
-      <w:r>
-        <w:rPr>
-          <w:color w:val="auto"/>
-        </w:rPr>
-        <w:t>1</w:t>
-      </w:r>
-      <w:r>
-        <w:rPr>
-          <w:color w:val="auto"/>
-        </w:rPr>
-        <w:t>), representada em sua forma componente vetorial pela eq. (1</w:t>
-      </w:r>
-      <w:r>
-        <w:rPr>
-          <w:color w:val="auto"/>
-        </w:rPr>
-        <w:t>2</w:t>
-      </w:r>
-      <w:r>
-        <w:rPr>
-          <w:color w:val="auto"/>
-        </w:rPr>
-        <w:t>):</w:t>
+        <w:t xml:space="preserve"> (método do máximo declive): os pesos são inicializados com valores aleatórios e são alterados na direção em que o erro é reduzido seguindo a eq. (11), representada em sua forma componente vetorial pela eq. (12):</w:t>
       </w:r>
     </w:p>
     <w:tbl>
@@ -7700,19 +7640,7 @@
               <w:rPr>
                 <w:color w:val="auto"/>
               </w:rPr>
-              <w:t>(1</w:t>
-            </w:r>
-            <w:r>
-              <w:rPr>
-                <w:color w:val="auto"/>
-              </w:rPr>
-              <w:t>1</w:t>
-            </w:r>
-            <w:r>
-              <w:rPr>
-                <w:color w:val="auto"/>
-              </w:rPr>
-              <w:t>)</w:t>
+              <w:t>(11)</w:t>
             </w:r>
           </w:p>
         </w:tc>
@@ -7846,19 +7774,7 @@
               <w:rPr>
                 <w:color w:val="auto"/>
               </w:rPr>
-              <w:t>(1</w:t>
-            </w:r>
-            <w:r>
-              <w:rPr>
-                <w:color w:val="auto"/>
-              </w:rPr>
-              <w:t>2</w:t>
-            </w:r>
-            <w:r>
-              <w:rPr>
-                <w:color w:val="auto"/>
-              </w:rPr>
-              <w:t>)</w:t>
+              <w:t>(12)</w:t>
             </w:r>
           </w:p>
         </w:tc>
@@ -7907,7 +7823,7 @@
         <w:rPr>
           <w:color w:val="auto"/>
         </w:rPr>
-        <w:t xml:space="preserve">) e indica o tamanho relativo das alterações nos pesos (Duda et al, 2021). Esse algoritmo iterativo utiliza entãoum vetor de peso em </w:t>
+        <w:t xml:space="preserve">) e indica o tamanho relativo das alterações nos pesos (Duda et al, 2021). Esse algoritmo iterativo utiliza então um vetor de peso em </w:t>
       </w:r>
       <w:r>
         <w:rPr/>
@@ -7924,19 +7840,7 @@
         <w:rPr>
           <w:color w:val="auto"/>
         </w:rPr>
-        <w:t xml:space="preserve"> e procede com sua atualização de cordo com a eq. (1</w:t>
-      </w:r>
-      <w:r>
-        <w:rPr>
-          <w:color w:val="auto"/>
-        </w:rPr>
-        <w:t>3</w:t>
-      </w:r>
-      <w:r>
-        <w:rPr>
-          <w:color w:val="auto"/>
-        </w:rPr>
-        <w:t>):</w:t>
+        <w:t xml:space="preserve"> e procede com sua atualização de cordo com a eq. (13):</w:t>
       </w:r>
     </w:p>
     <w:tbl>
@@ -8086,19 +7990,7 @@
               <w:rPr>
                 <w:color w:val="auto"/>
               </w:rPr>
-              <w:t>(1</w:t>
-            </w:r>
-            <w:r>
-              <w:rPr>
-                <w:color w:val="auto"/>
-              </w:rPr>
-              <w:t>3</w:t>
-            </w:r>
-            <w:r>
-              <w:rPr>
-                <w:color w:val="auto"/>
-              </w:rPr>
-              <w:t>)</w:t>
+              <w:t>(13)</w:t>
             </w:r>
           </w:p>
         </w:tc>
@@ -8152,9 +8044,7 @@
         <w:t xml:space="preserve">De forma simplificada, Dastile et al. (2020) explicam que para um vetor de dados </w:t>
       </w:r>
       <w:r>
-        <w:rPr>
-          <w:color w:val="auto"/>
-        </w:rPr>
+        <w:rPr/>
       </w:r>
       <m:oMath xmlns:m="http://schemas.openxmlformats.org/officeDocument/2006/math">
         <m:r>
@@ -8171,9 +8061,7 @@
         <w:t xml:space="preserve"> qualquer, uma rede neural simples de três camadas calcula o resultado </w:t>
       </w:r>
       <w:r>
-        <w:rPr>
-          <w:color w:val="auto"/>
-        </w:rPr>
+        <w:rPr/>
       </w:r>
       <m:oMath xmlns:m="http://schemas.openxmlformats.org/officeDocument/2006/math">
         <m:r>
@@ -8187,19 +8075,7 @@
         <w:rPr>
           <w:color w:val="auto"/>
         </w:rPr>
-        <w:t xml:space="preserve"> de acordo com a eq. (1</w:t>
-      </w:r>
-      <w:r>
-        <w:rPr>
-          <w:color w:val="auto"/>
-        </w:rPr>
-        <w:t>4</w:t>
-      </w:r>
-      <w:r>
-        <w:rPr>
-          <w:color w:val="auto"/>
-        </w:rPr>
-        <w:t>):</w:t>
+        <w:t xml:space="preserve"> de acordo com a eq. (14):</w:t>
       </w:r>
     </w:p>
     <w:tbl>
@@ -8467,19 +8343,7 @@
               <w:rPr>
                 <w:color w:val="auto"/>
               </w:rPr>
-              <w:t>(1</w:t>
-            </w:r>
-            <w:r>
-              <w:rPr>
-                <w:color w:val="auto"/>
-              </w:rPr>
-              <w:t>4</w:t>
-            </w:r>
-            <w:r>
-              <w:rPr>
-                <w:color w:val="auto"/>
-              </w:rPr>
-              <w:t>)</w:t>
+              <w:t>(14)</w:t>
             </w:r>
           </w:p>
         </w:tc>
@@ -8901,31 +8765,7 @@
         <w:rPr>
           <w:color w:val="auto"/>
         </w:rPr>
-        <w:t>Os cálculos das métricas utilizadas neste trabalho são definido desde a eq. (1</w:t>
-      </w:r>
-      <w:r>
-        <w:rPr>
-          <w:color w:val="auto"/>
-        </w:rPr>
-        <w:t>5</w:t>
-      </w:r>
-      <w:r>
-        <w:rPr>
-          <w:color w:val="auto"/>
-        </w:rPr>
-        <w:t>) até a eq.(1</w:t>
-      </w:r>
-      <w:r>
-        <w:rPr>
-          <w:color w:val="auto"/>
-        </w:rPr>
-        <w:t>8</w:t>
-      </w:r>
-      <w:r>
-        <w:rPr>
-          <w:color w:val="auto"/>
-        </w:rPr>
-        <w:t xml:space="preserve">): </w:t>
+        <w:t xml:space="preserve">Os cálculos das métricas utilizadas neste trabalho são definido desde a eq. (15) até a eq.(18): </w:t>
       </w:r>
     </w:p>
     <w:tbl>
@@ -9045,19 +8885,7 @@
               <w:rPr>
                 <w:color w:val="auto"/>
               </w:rPr>
-              <w:t>(1</w:t>
-            </w:r>
-            <w:r>
-              <w:rPr>
-                <w:color w:val="auto"/>
-              </w:rPr>
-              <w:t>5</w:t>
-            </w:r>
-            <w:r>
-              <w:rPr>
-                <w:color w:val="auto"/>
-              </w:rPr>
-              <w:t>)</w:t>
+              <w:t>(15)</w:t>
             </w:r>
           </w:p>
         </w:tc>
@@ -9149,19 +8977,7 @@
               <w:rPr>
                 <w:color w:val="auto"/>
               </w:rPr>
-              <w:t>(1</w:t>
-            </w:r>
-            <w:r>
-              <w:rPr>
-                <w:color w:val="auto"/>
-              </w:rPr>
-              <w:t>6</w:t>
-            </w:r>
-            <w:r>
-              <w:rPr>
-                <w:color w:val="auto"/>
-              </w:rPr>
-              <w:t>)</w:t>
+              <w:t>(16)</w:t>
             </w:r>
           </w:p>
         </w:tc>
@@ -9253,19 +9069,7 @@
               <w:rPr>
                 <w:color w:val="auto"/>
               </w:rPr>
-              <w:t>(1</w:t>
-            </w:r>
-            <w:r>
-              <w:rPr>
-                <w:color w:val="auto"/>
-              </w:rPr>
-              <w:t>7</w:t>
-            </w:r>
-            <w:r>
-              <w:rPr>
-                <w:color w:val="auto"/>
-              </w:rPr>
-              <w:t>)</w:t>
+              <w:t>(17)</w:t>
             </w:r>
           </w:p>
         </w:tc>
@@ -9411,19 +9215,7 @@
               <w:rPr>
                 <w:color w:val="auto"/>
               </w:rPr>
-              <w:t>(1</w:t>
-            </w:r>
-            <w:r>
-              <w:rPr>
-                <w:color w:val="auto"/>
-              </w:rPr>
-              <w:t>8</w:t>
-            </w:r>
-            <w:r>
-              <w:rPr>
-                <w:color w:val="auto"/>
-              </w:rPr>
-              <w:t>)</w:t>
+              <w:t>(18)</w:t>
             </w:r>
           </w:p>
         </w:tc>
@@ -9545,16 +9337,7 @@
           <w:color w:val="auto"/>
         </w:rPr>
         <w:tab/>
-        <w:t>Por exemplo, uma maior quantidade de erros do tipo I se traduz em uma menor inadimplência geral, ao custo de abrir mão do lucro das operações erroneamente classificadas como inadimplências futuras, o que poderia ser estrategicamente utilizado em um cenário macroeconômico recessivo ou dado um índice de inadimplência já muito elevado da instituição em questão. Alternativamente, os tomadores de decisão podem preferir um viés voltado aos erro do tipo II, arriscando incorrer em um maior número de operações inadimplentes mas também aumentando sua carteira de crédito, além de potencialmente aumentar sua base de clientes em um cenário de expansão empresarial e/ou econômica.</w:t>
-      </w:r>
-    </w:p>
-    <w:p>
-      <w:pPr>
-        <w:pStyle w:val="Normal"/>
-        <w:spacing w:lineRule="auto" w:line="360"/>
-        <w:ind w:firstLine="709"/>
-        <w:rPr/>
-      </w:pPr>
+      </w:r>
       <w:r>
         <w:rPr>
           <w:rStyle w:val="normaltextrun"/>
@@ -9582,7 +9365,7 @@
           <w:shd w:fill="FFFFFF" w:val="clear"/>
           <w:lang w:eastAsia="pt-BR"/>
         </w:rPr>
-        <w:t>Após ser realizada a manipulação dos dados de modo a possibilitar o uso com os algorítmos de machine learning, as variáveis numéricas foram padronizadas através de Z-Score e as variáveis categóricas passaram pelo processo de One Hot Encoding utilizando o pacote scikit-learn.</w:t>
+        <w:t>Após ser realizada a manipulação dos dados de modo a possibilitar o uso com os algoritmos de machine learning, as variáveis numéricas foram padronizadas através de Z-Score e as variáveis categóricas passaram pelo processo de One Hot Encoding utilizando o pacote scikit-learn.</w:t>
       </w:r>
     </w:p>
     <w:p>
@@ -9651,7 +9434,7 @@
         </w:rPr>
         <w:t xml:space="preserve">Após o treino dos modelos utilizando a mesma base de dados, os resultados não indicam um melhor modelo em absoluto. Dependendo da métrica a ser considerada o melhor resultado pode pertencer a um ou outro modelo, com a exceção do modelo SVM, em que todas as métricas são inferiores aos demais resultados. </w:t>
       </w:r>
-      <w:commentRangeStart w:id="33"/>
+      <w:commentRangeStart w:id="36"/>
       <w:r>
         <w:rPr>
           <w:bCs/>
@@ -9665,16 +9448,13 @@
           <w:color w:val="3465A4"/>
         </w:rPr>
       </w:r>
-      <w:commentRangeEnd w:id="33"/>
-      <w:r>
-        <w:commentReference w:id="33"/>
-      </w:r>
-      <w:r>
-        <w:rPr>
-          <w:bCs/>
-          <w:color w:val="3465A4"/>
-        </w:rPr>
-        <w:commentReference w:id="34"/>
+      <w:commentRangeEnd w:id="36"/>
+      <w:r>
+        <w:commentReference w:id="36"/>
+      </w:r>
+      <w:r>
+        <w:rPr/>
+        <w:commentReference w:id="37"/>
       </w:r>
     </w:p>
     <w:p>
@@ -9750,7 +9530,7 @@
                 <w:color w:val="auto"/>
               </w:rPr>
             </w:pPr>
-            <w:commentRangeStart w:id="35"/>
+            <w:commentRangeStart w:id="38"/>
             <w:r>
               <w:rPr>
                 <w:color w:val="auto"/>
@@ -10408,15 +10188,13 @@
                 <w:color w:val="auto"/>
               </w:rPr>
             </w:r>
-            <w:commentRangeEnd w:id="35"/>
+            <w:commentRangeEnd w:id="38"/>
             <w:r>
-              <w:commentReference w:id="35"/>
+              <w:commentReference w:id="38"/>
             </w:r>
             <w:r>
-              <w:rPr>
-                <w:color w:val="auto"/>
-              </w:rPr>
-              <w:commentReference w:id="36"/>
+              <w:rPr/>
+              <w:commentReference w:id="39"/>
             </w:r>
           </w:p>
         </w:tc>
@@ -10474,9 +10252,9 @@
         <w:rPr>
           <w:b w:val="false"/>
           <w:bCs w:val="false"/>
-          <w:color w:val="auto"/>
-        </w:rPr>
-        <w:t>Como observado, o melhor score para as métricas Acurácia e Sensitividade correspondem ao modelo de rede neural, ao passo que o modelo de Gradient Boost possui o melhor resultado das métricas Especificidade e Precisão, com um resultado muito próximo nestas métricas pelo modelo de Random Forest.</w:t>
+          <w:color w:val="3465A4"/>
+        </w:rPr>
+        <w:t>Como observado, o melhor score para as métricas Acurácia e Sensitividade correspondem ao modelo de rede neural, ao passo que o modelo de Gradient Boost possui o melhor resultado das métricas Especificidade e Precisão, acompanhado de perto nessas métricas pelo modelo de Random Forest.</w:t>
       </w:r>
     </w:p>
     <w:p>
@@ -10526,7 +10304,7 @@
           <w:color w:val="auto"/>
         </w:rPr>
       </w:pPr>
-      <w:commentRangeStart w:id="37"/>
+      <w:commentRangeStart w:id="40"/>
       <w:r>
         <w:rPr>
           <w:bCs/>
@@ -11247,9 +11025,13 @@
       <w:r>
         <w:rPr/>
       </w:r>
-      <w:commentRangeEnd w:id="37"/>
-      <w:r>
-        <w:commentReference w:id="37"/>
+      <w:commentRangeEnd w:id="40"/>
+      <w:r>
+        <w:commentReference w:id="40"/>
+      </w:r>
+      <w:r>
+        <w:rPr/>
+        <w:commentReference w:id="41"/>
       </w:r>
       <w:r>
         <w:rPr>
@@ -11281,7 +11063,7 @@
           <w:color w:val="auto"/>
         </w:rPr>
       </w:pPr>
-      <w:commentRangeStart w:id="38"/>
+      <w:commentRangeStart w:id="42"/>
       <w:r>
         <w:rPr>
           <w:bCs/>
@@ -11289,15 +11071,22 @@
         </w:rPr>
         <w:t>Tabela 3. Valores previstos na Matriz de Confusão para cada modelo, com base no banco de dados de validação</w:t>
       </w:r>
-      <w:commentRangeEnd w:id="38"/>
-      <w:r>
-        <w:commentReference w:id="38"/>
-      </w:r>
       <w:r>
         <w:rPr>
           <w:bCs/>
           <w:color w:val="auto"/>
         </w:rPr>
+      </w:r>
+      <w:commentRangeEnd w:id="42"/>
+      <w:r>
+        <w:commentReference w:id="42"/>
+      </w:r>
+      <w:r>
+        <w:rPr>
+          <w:bCs/>
+          <w:color w:val="auto"/>
+        </w:rPr>
+        <w:commentReference w:id="43"/>
       </w:r>
     </w:p>
     <w:tbl>
@@ -12043,6 +11832,178 @@
       </w:pPr>
       <w:r>
         <w:rPr>
+          <w:color w:val="3465A4"/>
+          <w:shd w:fill="FFFFFF" w:val="clear"/>
+        </w:rPr>
+        <w:tab/>
+        <w:t>A análise da Tabela 3 permite que tiremos conclusões mais específicas sobre pequenas mas importantes variações entre os modelos que podem ser utilizadas de acordo com políticas institucionais ou objetivos a serem seguidos por parte da instituição detentora dos modelos. Se a instituição tiver a liberdade de escolher um dentre vários modelos ao longo do tempo, pode preferir a utilização d</w:t>
+      </w:r>
+      <w:r>
+        <w:rPr>
+          <w:color w:val="3465A4"/>
+          <w:shd w:fill="FFFFFF" w:val="clear"/>
+        </w:rPr>
+        <w:t>e um</w:t>
+      </w:r>
+      <w:r>
+        <w:rPr>
+          <w:color w:val="3465A4"/>
+          <w:shd w:fill="FFFFFF" w:val="clear"/>
+        </w:rPr>
+        <w:t xml:space="preserve"> modelo </w:t>
+      </w:r>
+      <w:r>
+        <w:rPr>
+          <w:color w:val="3465A4"/>
+          <w:shd w:fill="FFFFFF" w:val="clear"/>
+        </w:rPr>
+        <w:t>o</w:t>
+      </w:r>
+      <w:r>
+        <w:rPr>
+          <w:color w:val="3465A4"/>
+          <w:shd w:fill="FFFFFF" w:val="clear"/>
+        </w:rPr>
+        <w:t xml:space="preserve">u </w:t>
+      </w:r>
+      <w:r>
+        <w:rPr>
+          <w:color w:val="3465A4"/>
+          <w:shd w:fill="FFFFFF" w:val="clear"/>
+        </w:rPr>
+        <w:t>outro</w:t>
+      </w:r>
+      <w:r>
+        <w:rPr>
+          <w:color w:val="3465A4"/>
+          <w:shd w:fill="FFFFFF" w:val="clear"/>
+        </w:rPr>
+        <w:t xml:space="preserve"> em face </w:t>
+      </w:r>
+      <w:r>
+        <w:rPr>
+          <w:color w:val="3465A4"/>
+          <w:shd w:fill="FFFFFF" w:val="clear"/>
+        </w:rPr>
+        <w:t xml:space="preserve">ao aumento </w:t>
+      </w:r>
+      <w:r>
+        <w:rPr>
+          <w:color w:val="3465A4"/>
+          <w:shd w:fill="FFFFFF" w:val="clear"/>
+        </w:rPr>
+        <w:t xml:space="preserve">da base de clientes, </w:t>
+      </w:r>
+      <w:r>
+        <w:rPr>
+          <w:color w:val="3465A4"/>
+          <w:shd w:fill="FFFFFF" w:val="clear"/>
+        </w:rPr>
+        <w:t>de políticas de crédito expansivas ou restritivas, de controle mais acirrado dos níveis de adimplência e assim por diante.</w:t>
+      </w:r>
+    </w:p>
+    <w:p>
+      <w:pPr>
+        <w:pStyle w:val="Normal"/>
+        <w:spacing w:lineRule="auto" w:line="360"/>
+        <w:rPr>
+          <w:color w:val="3465A4"/>
+        </w:rPr>
+      </w:pPr>
+      <w:r>
+        <w:rPr>
+          <w:color w:val="3465A4"/>
+          <w:shd w:fill="FFFFFF" w:val="clear"/>
+        </w:rPr>
+        <w:tab/>
+      </w:r>
+      <w:commentRangeStart w:id="44"/>
+      <w:r>
+        <w:rPr>
+          <w:color w:val="3465A4"/>
+          <w:shd w:fill="FFFFFF" w:val="clear"/>
+        </w:rPr>
+        <w:t>Por exemplo, uma maior quantidade de erros do tipo I se traduz em uma menor inadimplência geral, ao custo de abrir mão do lucro das operações erroneamente classificadas como inadimplências futuras, o que poderia ser estrategicamente utilizado em um cenário macroeconômico recessivo ou dado um índice de inadimplência já muito elevado da instituição em questão. Alternativamente, os tomadores de decisão podem preferir um viés voltado aos erro do tipo II, arriscando incorrer em um maior número de operações inadimplentes mas também aumentando sua carteira de crédito, além de potencialmente aumentar sua base de clientes em um cenário de expansão empresarial e/ou econômica.</w:t>
+      </w:r>
+      <w:commentRangeEnd w:id="44"/>
+      <w:r>
+        <w:commentReference w:id="44"/>
+      </w:r>
+      <w:r>
+        <w:rPr>
+          <w:color w:val="3465A4"/>
+          <w:shd w:fill="FFFFFF" w:val="clear"/>
+        </w:rPr>
+      </w:r>
+    </w:p>
+    <w:p>
+      <w:pPr>
+        <w:pStyle w:val="Normal"/>
+        <w:spacing w:lineRule="auto" w:line="360"/>
+        <w:rPr/>
+      </w:pPr>
+      <w:r>
+        <w:rPr>
+          <w:color w:val="3465A4"/>
+          <w:shd w:fill="FFFFFF" w:val="clear"/>
+        </w:rPr>
+        <w:tab/>
+        <w:t xml:space="preserve">No caso em que os normativos </w:t>
+      </w:r>
+      <w:r>
+        <w:rPr>
+          <w:color w:val="3465A4"/>
+          <w:shd w:fill="FFFFFF" w:val="clear"/>
+        </w:rPr>
+        <w:t xml:space="preserve">internos ou externos </w:t>
+      </w:r>
+      <w:r>
+        <w:rPr>
+          <w:color w:val="3465A4"/>
+          <w:shd w:fill="FFFFFF" w:val="clear"/>
+        </w:rPr>
+        <w:t xml:space="preserve">proíbam a utilização de modelos distintos ao longo do tempo (ou impossibilitem a alteração de um algoritmo de análise dentro de uma janela de tempo específica uma vez que tenha sido divulgado o uso desse algoritmo) então a instituição pode, por exemplo, redefinir os hiperparâmetros do modelo para um melhor fine-tunning de modo a que se encaixe melhor em sua necessidade imediata, </w:t>
+      </w:r>
+      <w:r>
+        <w:rPr>
+          <w:color w:val="3465A4"/>
+          <w:shd w:fill="FFFFFF" w:val="clear"/>
+        </w:rPr>
+        <w:t>parâmetros como, por exemplo,</w:t>
+      </w:r>
+      <w:r>
+        <w:rPr>
+          <w:color w:val="3465A4"/>
+          <w:shd w:fill="FFFFFF" w:val="clear"/>
+        </w:rPr>
+        <w:t xml:space="preserve"> o tamanho das árvores de decisão, quantidade de iterações </w:t>
+      </w:r>
+      <w:r>
+        <w:rPr>
+          <w:color w:val="3465A4"/>
+          <w:shd w:fill="FFFFFF" w:val="clear"/>
+        </w:rPr>
+        <w:t xml:space="preserve">e nível de </w:t>
+      </w:r>
+      <w:r>
+        <w:rPr>
+          <w:color w:val="3465A4"/>
+          <w:shd w:fill="FFFFFF" w:val="clear"/>
+        </w:rPr>
+        <w:t>cutoff.</w:t>
+      </w:r>
+    </w:p>
+    <w:p>
+      <w:pPr>
+        <w:pStyle w:val="Normal"/>
+        <w:spacing w:lineRule="auto" w:line="360"/>
+        <w:rPr>
+          <w:color w:val="auto"/>
+          <w:shd w:fill="FFFFFF" w:val="clear"/>
+        </w:rPr>
+      </w:pPr>
+      <w:r>
+        <w:rPr>
           <w:color w:val="000000"/>
           <w:shd w:fill="FFFFFF" w:val="clear"/>
         </w:rPr>
@@ -12057,12 +12018,23 @@
           <w:color w:val="auto"/>
         </w:rPr>
       </w:pPr>
+      <w:commentRangeStart w:id="45"/>
       <w:r>
         <w:rPr>
           <w:b/>
           <w:color w:val="auto"/>
         </w:rPr>
         <w:t>Considerações Finais</w:t>
+      </w:r>
+      <w:commentRangeEnd w:id="45"/>
+      <w:r>
+        <w:commentReference w:id="45"/>
+      </w:r>
+      <w:r>
+        <w:rPr>
+          <w:b/>
+          <w:color w:val="auto"/>
+        </w:rPr>
       </w:r>
     </w:p>
     <w:p>
@@ -12087,141 +12059,146 @@
         <w:spacing w:lineRule="auto" w:line="360"/>
         <w:ind w:firstLine="708"/>
         <w:rPr>
-          <w:color w:val="auto"/>
-        </w:rPr>
-      </w:pPr>
-      <w:r>
-        <w:rPr>
-          <w:color w:val="auto"/>
-        </w:rPr>
-        <w:t>O título da seção Conclusão(ões) ou Considerações Finais deve ser alinhado à esquerda e grafado em negrito. Fica a critério do aluno e do orientador a escolha de qual termo melhor se adequa ao trabalho. Esta seção deve conter frases curtas, apresentando as conclusões e inferências elaboradas a partir da discussão dos resultados. É importante que estas frases não sejam construídas como meras reproduções dos resultados, respondendo aos objetivos propostos no trabalho. Os autores não devem, em hipótese alguma, mencionar, citar ou reproduzir resultados de outros estudos na(s) Conclusão(ões) ou Considerações Finais do TCC. Por fim, salienta-se que essa seção não deve conter tabelas ou figuras, sendo redigida</w:t>
-      </w:r>
-      <w:bookmarkStart w:id="3" w:name="_Hlk66353157"/>
-      <w:r>
-        <w:rPr>
-          <w:color w:val="auto"/>
-        </w:rPr>
-        <w:t xml:space="preserve"> de forma sucinta.</w:t>
+          <w:color w:val="3465A4"/>
+        </w:rPr>
+      </w:pPr>
+      <w:r>
+        <w:rPr>
+          <w:color w:val="3465A4"/>
+        </w:rPr>
+        <w:t xml:space="preserve">Percebe-se não existe um modelo ótimo quando estuda-se modelos de previsão de risco de crédito </w:t>
+      </w:r>
+      <w:r>
+        <w:rPr>
+          <w:color w:val="3465A4"/>
+        </w:rPr>
+        <w:t>mantendo-se fixos os bancos de dados de observações para treino, teste e validação.</w:t>
+      </w:r>
+      <w:r>
+        <w:rPr>
+          <w:color w:val="3465A4"/>
+        </w:rPr>
+        <w:t xml:space="preserve"> </w:t>
+      </w:r>
+      <w:r>
+        <w:rPr>
+          <w:color w:val="3465A4"/>
+        </w:rPr>
+        <w:t>Cada banco de dados possui características próprias em função de seu tamanho, quantidade de features, variabilidade dos dados, o que invariavelmente resultará em modelos diferentes durante a fase de treino dos modelos.</w:t>
+      </w:r>
+    </w:p>
+    <w:p>
+      <w:pPr>
+        <w:pStyle w:val="Normal"/>
+        <w:spacing w:lineRule="auto" w:line="360"/>
+        <w:ind w:firstLine="708"/>
+        <w:rPr>
+          <w:color w:val="3465A4"/>
+        </w:rPr>
+      </w:pPr>
+      <w:r>
+        <w:rPr>
+          <w:color w:val="3465A4"/>
+        </w:rPr>
+        <w:t>Bem como cada algoritmo possui características intrínsecas (seu método de cálculo) e extrínsecas (seus hiperparâmetros) que se traduzirão em modelos individuais após treino. Cada um desses modelos, em função da métrica utilizada como referência, pode se comportar de forma mais desejada do que outro. Existem diferenças não só nas métricas utilizadas como também ocorrerão diferenças ao longo do tempo, uma vez que novas referências, novos valores e novos eventos são observados nos bancos de dados das instituições financeiras no decorrer dos dias, tornando indispensável a verificação e melhora contínua dos modelos de risco no decurso do tempo e das diversas situações econômico-financeiras que se apresentarem.</w:t>
+      </w:r>
+    </w:p>
+    <w:p>
+      <w:pPr>
+        <w:pStyle w:val="Normal"/>
+        <w:spacing w:lineRule="auto" w:line="360"/>
+        <w:ind w:firstLine="708"/>
+        <w:rPr>
+          <w:color w:val="3465A4"/>
+        </w:rPr>
+      </w:pPr>
+      <w:r>
+        <w:rPr>
+          <w:color w:val="3465A4"/>
+        </w:rPr>
+      </w:r>
+    </w:p>
+    <w:p>
+      <w:pPr>
+        <w:pStyle w:val="Normal"/>
+        <w:spacing w:lineRule="auto" w:line="360"/>
+        <w:jc w:val="left"/>
+        <w:rPr>
+          <w:color w:val="auto"/>
+        </w:rPr>
+      </w:pPr>
+      <w:r>
+        <w:rPr>
+          <w:b/>
+          <w:color w:val="auto"/>
+        </w:rPr>
+        <w:t>Agradecimento</w:t>
+      </w:r>
+    </w:p>
+    <w:p>
+      <w:pPr>
+        <w:pStyle w:val="Normal"/>
+        <w:spacing w:lineRule="auto" w:line="360"/>
+        <w:jc w:val="left"/>
+        <w:rPr>
+          <w:color w:val="auto"/>
+        </w:rPr>
+      </w:pPr>
+      <w:r>
+        <w:rPr>
+          <w:color w:val="auto"/>
+        </w:rPr>
+      </w:r>
+    </w:p>
+    <w:p>
+      <w:pPr>
+        <w:pStyle w:val="Normal"/>
+        <w:spacing w:lineRule="auto" w:line="360"/>
+        <w:ind w:firstLine="709"/>
+        <w:rPr>
+          <w:color w:val="auto"/>
+        </w:rPr>
+      </w:pPr>
+      <w:r>
+        <w:rPr>
+          <w:color w:val="auto"/>
+        </w:rPr>
+        <w:t>Meus sinceros agradecimentos ao meu orientador, prof. Elton Gean Araújo, que durante nosso pequeno percurso juntos sempre me estimulou a produzir mais conhecimento e sempre conhecimento mais acessível.</w:t>
+      </w:r>
+    </w:p>
+    <w:p>
+      <w:pPr>
+        <w:pStyle w:val="Normal"/>
+        <w:spacing w:lineRule="auto" w:line="360"/>
+        <w:rPr>
+          <w:b/>
+          <w:color w:val="auto"/>
+        </w:rPr>
+      </w:pPr>
+      <w:r>
+        <w:rPr>
+          <w:b/>
+          <w:color w:val="auto"/>
+        </w:rPr>
+      </w:r>
+    </w:p>
+    <w:p>
+      <w:pPr>
+        <w:pStyle w:val="Normal"/>
+        <w:spacing w:lineRule="auto" w:line="360"/>
+        <w:rPr>
+          <w:color w:val="auto"/>
+        </w:rPr>
+      </w:pPr>
+      <w:bookmarkStart w:id="3" w:name="_Hlk33977167"/>
+      <w:r>
+        <w:rPr>
+          <w:b/>
+          <w:color w:val="auto"/>
+        </w:rPr>
+        <w:t>Referências</w:t>
       </w:r>
       <w:bookmarkEnd w:id="3"/>
-    </w:p>
-    <w:p>
-      <w:pPr>
-        <w:pStyle w:val="Normal"/>
-        <w:spacing w:lineRule="auto" w:line="360"/>
-        <w:rPr/>
-      </w:pPr>
-      <w:r>
-        <w:rPr>
-          <w:b/>
-          <w:color w:val="auto"/>
-        </w:rPr>
-        <w:t xml:space="preserve">Atenção: </w:t>
-      </w:r>
-      <w:r>
-        <w:rPr>
-          <w:rStyle w:val="normaltextrun"/>
-          <w:color w:val="000000"/>
-          <w:shd w:fill="FFFFFF" w:val="clear"/>
-        </w:rPr>
-        <w:t>antes de enviar o arquivo para o Sistema de TCCs, remova todas as instruções originais que estão abaixo do conteúdo dos tópicos.</w:t>
-      </w:r>
-    </w:p>
-    <w:p>
-      <w:pPr>
-        <w:pStyle w:val="Normal"/>
-        <w:spacing w:lineRule="auto" w:line="360"/>
-        <w:rPr>
-          <w:color w:val="auto"/>
-        </w:rPr>
-      </w:pPr>
-      <w:r>
-        <w:rPr>
-          <w:color w:val="auto"/>
-        </w:rPr>
-      </w:r>
-    </w:p>
-    <w:p>
-      <w:pPr>
-        <w:pStyle w:val="Normal"/>
-        <w:spacing w:lineRule="auto" w:line="360"/>
-        <w:jc w:val="left"/>
-        <w:rPr>
-          <w:color w:val="auto"/>
-        </w:rPr>
-      </w:pPr>
-      <w:r>
-        <w:rPr>
-          <w:b/>
-          <w:color w:val="auto"/>
-        </w:rPr>
-        <w:t>Agradecimento</w:t>
-      </w:r>
-    </w:p>
-    <w:p>
-      <w:pPr>
-        <w:pStyle w:val="Normal"/>
-        <w:spacing w:lineRule="auto" w:line="360"/>
-        <w:jc w:val="left"/>
-        <w:rPr>
-          <w:color w:val="auto"/>
-        </w:rPr>
-      </w:pPr>
-      <w:r>
-        <w:rPr>
-          <w:color w:val="auto"/>
-        </w:rPr>
-      </w:r>
-    </w:p>
-    <w:p>
-      <w:pPr>
-        <w:pStyle w:val="Normal"/>
-        <w:spacing w:lineRule="auto" w:line="360"/>
-        <w:ind w:firstLine="709"/>
-        <w:rPr>
-          <w:color w:val="auto"/>
-        </w:rPr>
-      </w:pPr>
-      <w:r>
-        <w:rPr>
-          <w:color w:val="auto"/>
-        </w:rPr>
-        <w:t>Meus sinceros agradecimentos ao meu orientador, prof. Elton Gean Araújo, que durante nosso pequeno percurso juntos sempre me estimulou a produzir mais conhecimento e sempre conhecimento mais acessível.</w:t>
-      </w:r>
-    </w:p>
-    <w:p>
-      <w:pPr>
-        <w:pStyle w:val="Normal"/>
-        <w:spacing w:lineRule="auto" w:line="360"/>
-        <w:rPr>
-          <w:b/>
-          <w:color w:val="auto"/>
-        </w:rPr>
-      </w:pPr>
-      <w:r>
-        <w:rPr>
-          <w:b/>
-          <w:color w:val="auto"/>
-        </w:rPr>
-      </w:r>
-    </w:p>
-    <w:p>
-      <w:pPr>
-        <w:pStyle w:val="Normal"/>
-        <w:spacing w:lineRule="auto" w:line="360"/>
-        <w:rPr>
-          <w:color w:val="auto"/>
-        </w:rPr>
-      </w:pPr>
-      <w:bookmarkStart w:id="4" w:name="_Hlk33977167"/>
-      <w:r>
-        <w:rPr>
-          <w:b/>
-          <w:color w:val="auto"/>
-        </w:rPr>
-        <w:t>Referências</w:t>
-      </w:r>
-      <w:bookmarkEnd w:id="4"/>
     </w:p>
     <w:p>
       <w:pPr>
@@ -13006,7 +12983,7 @@
   <w:comment w:id="0" w:author="Elton Gean Araujo" w:date="2025-06-13T08:03:00Z" w:initials="EGA">
     <w:p>
       <w:pPr>
-        <w:overflowPunct w:val="true"/>
+        <w:overflowPunct w:val="false"/>
         <w:spacing w:lineRule="auto" w:line="240"/>
         <w:jc w:val="left"/>
         <w:rPr/>
@@ -13025,7 +13002,7 @@
   <w:comment w:id="1" w:author="Unknown Author" w:date="2025-06-16T10:02:08Z" w:initials="">
     <w:p>
       <w:pPr>
-        <w:overflowPunct w:val="true"/>
+        <w:overflowPunct w:val="false"/>
         <w:spacing w:lineRule="auto" w:line="240"/>
         <w:jc w:val="left"/>
         <w:rPr/>
@@ -13043,7 +13020,7 @@
     </w:p>
     <w:p>
       <w:pPr>
-        <w:overflowPunct w:val="true"/>
+        <w:overflowPunct w:val="false"/>
         <w:spacing w:lineRule="auto" w:line="240"/>
         <w:jc w:val="left"/>
         <w:rPr/>
@@ -13055,14 +13032,14 @@
           <w:szCs w:val="24"/>
           <w:lang w:val="en-US" w:eastAsia="en-US" w:bidi="en-US"/>
         </w:rPr>
-        <w:t>Sim, perfeito. Ajustado.</w:t>
+        <w:t>Sim, perfeito. Ajustado para ‘previsão de inadimplência de crédito’ pois no final das contas os modelos não atribuem percentual de risco para as operações propostas, apenas definem elas como futuras inadimplentes ou não.</w:t>
       </w:r>
     </w:p>
   </w:comment>
   <w:comment w:id="2" w:author="Elton Gean Araujo" w:date="2025-06-13T08:01:00Z" w:initials="EGA">
     <w:p>
       <w:pPr>
-        <w:overflowPunct w:val="true"/>
+        <w:overflowPunct w:val="false"/>
         <w:spacing w:lineRule="auto" w:line="240"/>
         <w:jc w:val="left"/>
         <w:rPr/>
@@ -13081,7 +13058,7 @@
   <w:comment w:id="3" w:author="Unknown Author" w:date="2025-06-16T10:00:43Z" w:initials="">
     <w:p>
       <w:pPr>
-        <w:overflowPunct w:val="true"/>
+        <w:overflowPunct w:val="false"/>
         <w:spacing w:lineRule="auto" w:line="240"/>
         <w:jc w:val="left"/>
         <w:rPr/>
@@ -13099,7 +13076,7 @@
     </w:p>
     <w:p>
       <w:pPr>
-        <w:overflowPunct w:val="true"/>
+        <w:overflowPunct w:val="false"/>
         <w:spacing w:lineRule="auto" w:line="240"/>
         <w:jc w:val="left"/>
         <w:rPr/>
@@ -13118,7 +13095,7 @@
   <w:comment w:id="4" w:author="Elton Gean Araujo" w:date="2025-06-13T08:05:00Z" w:initials="EGA">
     <w:p>
       <w:pPr>
-        <w:overflowPunct w:val="true"/>
+        <w:overflowPunct w:val="false"/>
         <w:spacing w:lineRule="auto" w:line="240"/>
         <w:jc w:val="left"/>
         <w:rPr/>
@@ -13134,10 +13111,47 @@
       </w:r>
     </w:p>
   </w:comment>
-  <w:comment w:id="5" w:author="Elton Gean Araujo" w:date="2025-06-13T08:06:00Z" w:initials="EGA">
-    <w:p>
-      <w:pPr>
-        <w:overflowPunct w:val="true"/>
+  <w:comment w:id="5" w:author="Unknown Author" w:date="2025-06-30T12:50:56Z" w:initials="">
+    <w:p>
+      <w:pPr>
+        <w:overflowPunct w:val="false"/>
+        <w:spacing w:lineRule="auto" w:line="240"/>
+        <w:jc w:val="left"/>
+        <w:rPr/>
+      </w:pPr>
+      <w:r>
+        <w:rPr>
+          <w:rFonts w:ascii="Liberation Serif" w:hAnsi="Liberation Serif" w:eastAsia="Adwaita Sans" w:cs="FreeSerif"/>
+          <w:i/>
+          <w:sz w:val="16"/>
+          <w:szCs w:val="24"/>
+          <w:lang w:val="en-US" w:eastAsia="en-US" w:bidi="en-US"/>
+        </w:rPr>
+        <w:t>Reply to Unknown Author (06/30/2025, 11:40): "..."</w:t>
+      </w:r>
+    </w:p>
+    <w:p>
+      <w:pPr>
+        <w:overflowPunct w:val="false"/>
+        <w:spacing w:lineRule="auto" w:line="240"/>
+        <w:jc w:val="left"/>
+        <w:rPr/>
+      </w:pPr>
+      <w:r>
+        <w:rPr>
+          <w:rFonts w:ascii="Liberation Serif" w:hAnsi="Liberation Serif" w:eastAsia="Adwaita Sans" w:cs="FreeSerif"/>
+          <w:sz w:val="24"/>
+          <w:szCs w:val="24"/>
+          <w:lang w:val="en-US" w:eastAsia="en-US" w:bidi="en-US"/>
+        </w:rPr>
+        <w:t>Ajustado</w:t>
+      </w:r>
+    </w:p>
+  </w:comment>
+  <w:comment w:id="6" w:author="Elton Gean Araujo" w:date="2025-06-13T08:06:00Z" w:initials="EGA">
+    <w:p>
+      <w:pPr>
+        <w:overflowPunct w:val="false"/>
         <w:spacing w:lineRule="auto" w:line="240"/>
         <w:jc w:val="left"/>
         <w:rPr/>
@@ -13153,10 +13167,47 @@
       </w:r>
     </w:p>
   </w:comment>
-  <w:comment w:id="6" w:author="Elton Gean Araujo" w:date="2025-06-13T08:18:00Z" w:initials="EGA">
-    <w:p>
-      <w:pPr>
-        <w:overflowPunct w:val="true"/>
+  <w:comment w:id="7" w:author="Unknown Author" w:date="2025-06-30T12:51:01Z" w:initials="">
+    <w:p>
+      <w:pPr>
+        <w:overflowPunct w:val="false"/>
+        <w:spacing w:lineRule="auto" w:line="240"/>
+        <w:jc w:val="left"/>
+        <w:rPr/>
+      </w:pPr>
+      <w:r>
+        <w:rPr>
+          <w:rFonts w:ascii="Liberation Serif" w:hAnsi="Liberation Serif" w:eastAsia="Adwaita Sans" w:cs="FreeSerif"/>
+          <w:i/>
+          <w:sz w:val="16"/>
+          <w:szCs w:val="24"/>
+          <w:lang w:val="en-US" w:eastAsia="en-US" w:bidi="en-US"/>
+        </w:rPr>
+        <w:t>Reply to Unknown Author (06/30/2025, 11:40): "..."</w:t>
+      </w:r>
+    </w:p>
+    <w:p>
+      <w:pPr>
+        <w:overflowPunct w:val="false"/>
+        <w:spacing w:lineRule="auto" w:line="240"/>
+        <w:jc w:val="left"/>
+        <w:rPr/>
+      </w:pPr>
+      <w:r>
+        <w:rPr>
+          <w:rFonts w:ascii="Liberation Serif" w:hAnsi="Liberation Serif" w:eastAsia="Adwaita Sans" w:cs="FreeSerif"/>
+          <w:sz w:val="24"/>
+          <w:szCs w:val="24"/>
+          <w:lang w:val="en-US" w:eastAsia="en-US" w:bidi="en-US"/>
+        </w:rPr>
+        <w:t>Ajustado</w:t>
+      </w:r>
+    </w:p>
+  </w:comment>
+  <w:comment w:id="8" w:author="Elton Gean Araujo" w:date="2025-06-13T08:18:00Z" w:initials="EGA">
+    <w:p>
+      <w:pPr>
+        <w:overflowPunct w:val="false"/>
         <w:spacing w:lineRule="auto" w:line="240"/>
         <w:jc w:val="left"/>
         <w:rPr/>
@@ -13172,10 +13223,10 @@
       </w:r>
     </w:p>
   </w:comment>
-  <w:comment w:id="7" w:author="Unknown Author" w:date="2025-06-16T10:03:58Z" w:initials="">
-    <w:p>
-      <w:pPr>
-        <w:overflowPunct w:val="true"/>
+  <w:comment w:id="9" w:author="Unknown Author" w:date="2025-06-16T10:03:58Z" w:initials="">
+    <w:p>
+      <w:pPr>
+        <w:overflowPunct w:val="false"/>
         <w:spacing w:lineRule="auto" w:line="240"/>
         <w:jc w:val="left"/>
         <w:rPr/>
@@ -13193,7 +13244,7 @@
     </w:p>
     <w:p>
       <w:pPr>
-        <w:overflowPunct w:val="true"/>
+        <w:overflowPunct w:val="false"/>
         <w:spacing w:lineRule="auto" w:line="240"/>
         <w:jc w:val="left"/>
         <w:rPr/>
@@ -13209,10 +13260,10 @@
       </w:r>
     </w:p>
   </w:comment>
-  <w:comment w:id="8" w:author="Elton Gean Araujo" w:date="2025-06-13T08:18:00Z" w:initials="EGA">
-    <w:p>
-      <w:pPr>
-        <w:overflowPunct w:val="true"/>
+  <w:comment w:id="10" w:author="Elton Gean Araujo" w:date="2025-06-13T08:18:00Z" w:initials="EGA">
+    <w:p>
+      <w:pPr>
+        <w:overflowPunct w:val="false"/>
         <w:spacing w:lineRule="auto" w:line="240"/>
         <w:jc w:val="left"/>
         <w:rPr/>
@@ -13228,10 +13279,10 @@
       </w:r>
     </w:p>
   </w:comment>
-  <w:comment w:id="9" w:author="Unknown Author" w:date="2025-06-16T10:04:13Z" w:initials="">
-    <w:p>
-      <w:pPr>
-        <w:overflowPunct w:val="true"/>
+  <w:comment w:id="11" w:author="Unknown Author" w:date="2025-06-16T10:04:13Z" w:initials="">
+    <w:p>
+      <w:pPr>
+        <w:overflowPunct w:val="false"/>
         <w:spacing w:lineRule="auto" w:line="240"/>
         <w:jc w:val="left"/>
         <w:rPr/>
@@ -13249,7 +13300,7 @@
     </w:p>
     <w:p>
       <w:pPr>
-        <w:overflowPunct w:val="true"/>
+        <w:overflowPunct w:val="false"/>
         <w:spacing w:lineRule="auto" w:line="240"/>
         <w:jc w:val="left"/>
         <w:rPr/>
@@ -13265,10 +13316,10 @@
       </w:r>
     </w:p>
   </w:comment>
-  <w:comment w:id="10" w:author="Elton Gean Araujo" w:date="2025-06-13T08:22:00Z" w:initials="EGA">
-    <w:p>
-      <w:pPr>
-        <w:overflowPunct w:val="true"/>
+  <w:comment w:id="12" w:author="Elton Gean Araujo" w:date="2025-06-13T08:22:00Z" w:initials="EGA">
+    <w:p>
+      <w:pPr>
+        <w:overflowPunct w:val="false"/>
         <w:spacing w:lineRule="auto" w:line="240"/>
         <w:jc w:val="left"/>
         <w:rPr/>
@@ -13284,10 +13335,10 @@
       </w:r>
     </w:p>
   </w:comment>
-  <w:comment w:id="11" w:author="Unknown Author" w:date="2025-06-16T10:04:56Z" w:initials="">
-    <w:p>
-      <w:pPr>
-        <w:overflowPunct w:val="true"/>
+  <w:comment w:id="13" w:author="Unknown Author" w:date="2025-06-16T10:04:56Z" w:initials="">
+    <w:p>
+      <w:pPr>
+        <w:overflowPunct w:val="false"/>
         <w:spacing w:lineRule="auto" w:line="240"/>
         <w:jc w:val="left"/>
         <w:rPr/>
@@ -13305,7 +13356,7 @@
     </w:p>
     <w:p>
       <w:pPr>
-        <w:overflowPunct w:val="true"/>
+        <w:overflowPunct w:val="false"/>
         <w:spacing w:lineRule="auto" w:line="240"/>
         <w:jc w:val="left"/>
         <w:rPr/>
@@ -13321,10 +13372,10 @@
       </w:r>
     </w:p>
   </w:comment>
-  <w:comment w:id="12" w:author="Elton Gean Araujo" w:date="2025-06-13T08:25:00Z" w:initials="EGA">
-    <w:p>
-      <w:pPr>
-        <w:overflowPunct w:val="true"/>
+  <w:comment w:id="14" w:author="Elton Gean Araujo" w:date="2025-06-13T08:25:00Z" w:initials="EGA">
+    <w:p>
+      <w:pPr>
+        <w:overflowPunct w:val="false"/>
         <w:spacing w:lineRule="auto" w:line="240"/>
         <w:jc w:val="left"/>
         <w:rPr/>
@@ -13340,10 +13391,10 @@
       </w:r>
     </w:p>
   </w:comment>
-  <w:comment w:id="13" w:author="Unknown Author" w:date="2025-06-16T10:05:44Z" w:initials="">
-    <w:p>
-      <w:pPr>
-        <w:overflowPunct w:val="true"/>
+  <w:comment w:id="15" w:author="Unknown Author" w:date="2025-06-16T10:05:44Z" w:initials="">
+    <w:p>
+      <w:pPr>
+        <w:overflowPunct w:val="false"/>
         <w:spacing w:lineRule="auto" w:line="240"/>
         <w:jc w:val="left"/>
         <w:rPr/>
@@ -13361,7 +13412,7 @@
     </w:p>
     <w:p>
       <w:pPr>
-        <w:overflowPunct w:val="true"/>
+        <w:overflowPunct w:val="false"/>
         <w:spacing w:lineRule="auto" w:line="240"/>
         <w:jc w:val="left"/>
         <w:rPr/>
@@ -13377,10 +13428,10 @@
       </w:r>
     </w:p>
   </w:comment>
-  <w:comment w:id="14" w:author="Elton Gean Araujo" w:date="2025-06-13T08:26:00Z" w:initials="EGA">
-    <w:p>
-      <w:pPr>
-        <w:overflowPunct w:val="true"/>
+  <w:comment w:id="16" w:author="Elton Gean Araujo" w:date="2025-06-13T08:26:00Z" w:initials="EGA">
+    <w:p>
+      <w:pPr>
+        <w:overflowPunct w:val="false"/>
         <w:spacing w:lineRule="auto" w:line="240"/>
         <w:jc w:val="left"/>
         <w:rPr/>
@@ -13396,10 +13447,10 @@
       </w:r>
     </w:p>
   </w:comment>
-  <w:comment w:id="15" w:author="Unknown Author" w:date="2025-06-16T10:06:00Z" w:initials="">
-    <w:p>
-      <w:pPr>
-        <w:overflowPunct w:val="true"/>
+  <w:comment w:id="17" w:author="Unknown Author" w:date="2025-06-16T10:06:00Z" w:initials="">
+    <w:p>
+      <w:pPr>
+        <w:overflowPunct w:val="false"/>
         <w:spacing w:lineRule="auto" w:line="240"/>
         <w:jc w:val="left"/>
         <w:rPr/>
@@ -13417,7 +13468,7 @@
     </w:p>
     <w:p>
       <w:pPr>
-        <w:overflowPunct w:val="true"/>
+        <w:overflowPunct w:val="false"/>
         <w:spacing w:lineRule="auto" w:line="240"/>
         <w:jc w:val="left"/>
         <w:rPr/>
@@ -13433,10 +13484,10 @@
       </w:r>
     </w:p>
   </w:comment>
-  <w:comment w:id="16" w:author="Elton Gean Araujo" w:date="2025-06-13T08:32:00Z" w:initials="EGA">
-    <w:p>
-      <w:pPr>
-        <w:overflowPunct w:val="true"/>
+  <w:comment w:id="18" w:author="Elton Gean Araujo" w:date="2025-06-13T08:32:00Z" w:initials="EGA">
+    <w:p>
+      <w:pPr>
+        <w:overflowPunct w:val="false"/>
         <w:spacing w:lineRule="auto" w:line="240"/>
         <w:jc w:val="left"/>
         <w:rPr/>
@@ -13452,10 +13503,10 @@
       </w:r>
     </w:p>
   </w:comment>
-  <w:comment w:id="17" w:author="Unknown Author" w:date="2025-06-16T10:06:37Z" w:initials="">
-    <w:p>
-      <w:pPr>
-        <w:overflowPunct w:val="true"/>
+  <w:comment w:id="19" w:author="Unknown Author" w:date="2025-06-16T10:06:37Z" w:initials="">
+    <w:p>
+      <w:pPr>
+        <w:overflowPunct w:val="false"/>
         <w:spacing w:lineRule="auto" w:line="240"/>
         <w:jc w:val="left"/>
         <w:rPr/>
@@ -13473,7 +13524,7 @@
     </w:p>
     <w:p>
       <w:pPr>
-        <w:overflowPunct w:val="true"/>
+        <w:overflowPunct w:val="false"/>
         <w:spacing w:lineRule="auto" w:line="240"/>
         <w:jc w:val="left"/>
         <w:rPr/>
@@ -13489,10 +13540,10 @@
       </w:r>
     </w:p>
   </w:comment>
-  <w:comment w:id="18" w:author="Elton Gean Araujo" w:date="2025-06-13T08:33:00Z" w:initials="EGA">
-    <w:p>
-      <w:pPr>
-        <w:overflowPunct w:val="true"/>
+  <w:comment w:id="20" w:author="Elton Gean Araujo" w:date="2025-06-13T08:33:00Z" w:initials="EGA">
+    <w:p>
+      <w:pPr>
+        <w:overflowPunct w:val="false"/>
         <w:spacing w:lineRule="auto" w:line="240"/>
         <w:jc w:val="left"/>
         <w:rPr/>
@@ -13508,10 +13559,10 @@
       </w:r>
     </w:p>
   </w:comment>
-  <w:comment w:id="19" w:author="Unknown Author" w:date="2025-06-16T10:06:51Z" w:initials="">
-    <w:p>
-      <w:pPr>
-        <w:overflowPunct w:val="true"/>
+  <w:comment w:id="21" w:author="Unknown Author" w:date="2025-06-16T10:06:51Z" w:initials="">
+    <w:p>
+      <w:pPr>
+        <w:overflowPunct w:val="false"/>
         <w:spacing w:lineRule="auto" w:line="240"/>
         <w:jc w:val="left"/>
         <w:rPr/>
@@ -13529,7 +13580,7 @@
     </w:p>
     <w:p>
       <w:pPr>
-        <w:overflowPunct w:val="true"/>
+        <w:overflowPunct w:val="false"/>
         <w:spacing w:lineRule="auto" w:line="240"/>
         <w:jc w:val="left"/>
         <w:rPr/>
@@ -13545,10 +13596,10 @@
       </w:r>
     </w:p>
   </w:comment>
-  <w:comment w:id="20" w:author="Elton Gean Araujo" w:date="2025-06-13T08:34:00Z" w:initials="EGA">
-    <w:p>
-      <w:pPr>
-        <w:overflowPunct w:val="true"/>
+  <w:comment w:id="22" w:author="Elton Gean Araujo" w:date="2025-06-13T08:34:00Z" w:initials="EGA">
+    <w:p>
+      <w:pPr>
+        <w:overflowPunct w:val="false"/>
         <w:spacing w:lineRule="auto" w:line="240"/>
         <w:jc w:val="left"/>
         <w:rPr/>
@@ -13564,10 +13615,47 @@
       </w:r>
     </w:p>
   </w:comment>
-  <w:comment w:id="21" w:author="Elton Gean Araujo" w:date="2025-06-13T08:43:00Z" w:initials="EGA">
-    <w:p>
-      <w:pPr>
-        <w:overflowPunct w:val="true"/>
+  <w:comment w:id="23" w:author="Unknown Author" w:date="2025-06-30T09:57:17Z" w:initials="">
+    <w:p>
+      <w:pPr>
+        <w:overflowPunct w:val="false"/>
+        <w:spacing w:lineRule="auto" w:line="240"/>
+        <w:jc w:val="left"/>
+        <w:rPr/>
+      </w:pPr>
+      <w:r>
+        <w:rPr>
+          <w:rFonts w:ascii="Liberation Serif" w:hAnsi="Liberation Serif" w:eastAsia="Adwaita Sans" w:cs="FreeSerif"/>
+          <w:i/>
+          <w:sz w:val="16"/>
+          <w:szCs w:val="24"/>
+          <w:lang w:val="en-US" w:eastAsia="en-US" w:bidi="en-US"/>
+        </w:rPr>
+        <w:t>Reply to Elton Gean Araujo (06/13/2025, 08:59): "..."</w:t>
+      </w:r>
+    </w:p>
+    <w:p>
+      <w:pPr>
+        <w:overflowPunct w:val="false"/>
+        <w:spacing w:lineRule="auto" w:line="240"/>
+        <w:jc w:val="left"/>
+        <w:rPr/>
+      </w:pPr>
+      <w:r>
+        <w:rPr>
+          <w:rFonts w:ascii="Liberation Serif" w:hAnsi="Liberation Serif" w:eastAsia="Adwaita Sans" w:cs="FreeSerif"/>
+          <w:sz w:val="24"/>
+          <w:szCs w:val="24"/>
+          <w:lang w:val="en-US" w:eastAsia="en-US" w:bidi="en-US"/>
+        </w:rPr>
+        <w:t>Uma resposta binária, por definição, pode assumir um dentre dois valores apenas. Neste caso, 0 ou 1 de forma discreta. Realmente todas variáveis devem ser numéricas para que possam ser realizados os cálculos dos algoritmos. Ao meu ver a explicação corrobora com o que foi realizado.</w:t>
+      </w:r>
+    </w:p>
+  </w:comment>
+  <w:comment w:id="24" w:author="Elton Gean Araujo" w:date="2025-06-13T08:43:00Z" w:initials="EGA">
+    <w:p>
+      <w:pPr>
+        <w:overflowPunct w:val="false"/>
         <w:spacing w:lineRule="auto" w:line="240"/>
         <w:jc w:val="left"/>
         <w:rPr/>
@@ -13583,10 +13671,10 @@
       </w:r>
     </w:p>
   </w:comment>
-  <w:comment w:id="22" w:author="Unknown Author" w:date="2025-06-16T10:07:27Z" w:initials="">
-    <w:p>
-      <w:pPr>
-        <w:overflowPunct w:val="true"/>
+  <w:comment w:id="25" w:author="Unknown Author" w:date="2025-06-16T10:07:27Z" w:initials="">
+    <w:p>
+      <w:pPr>
+        <w:overflowPunct w:val="false"/>
         <w:spacing w:lineRule="auto" w:line="240"/>
         <w:jc w:val="left"/>
         <w:rPr/>
@@ -13604,7 +13692,7 @@
     </w:p>
     <w:p>
       <w:pPr>
-        <w:overflowPunct w:val="true"/>
+        <w:overflowPunct w:val="false"/>
         <w:spacing w:lineRule="auto" w:line="240"/>
         <w:jc w:val="left"/>
         <w:rPr/>
@@ -13620,10 +13708,10 @@
       </w:r>
     </w:p>
   </w:comment>
-  <w:comment w:id="23" w:author="Elton Gean Araujo" w:date="2025-06-13T08:37:00Z" w:initials="EGA">
-    <w:p>
-      <w:pPr>
-        <w:overflowPunct w:val="true"/>
+  <w:comment w:id="26" w:author="Elton Gean Araujo" w:date="2025-06-13T08:37:00Z" w:initials="EGA">
+    <w:p>
+      <w:pPr>
+        <w:overflowPunct w:val="false"/>
         <w:spacing w:lineRule="auto" w:line="240"/>
         <w:jc w:val="left"/>
         <w:rPr/>
@@ -13639,10 +13727,10 @@
       </w:r>
     </w:p>
   </w:comment>
-  <w:comment w:id="24" w:author="Unknown Author" w:date="2025-06-16T10:09:12Z" w:initials="">
-    <w:p>
-      <w:pPr>
-        <w:overflowPunct w:val="true"/>
+  <w:comment w:id="27" w:author="Unknown Author" w:date="2025-06-16T10:09:12Z" w:initials="">
+    <w:p>
+      <w:pPr>
+        <w:overflowPunct w:val="false"/>
         <w:spacing w:lineRule="auto" w:line="240"/>
         <w:jc w:val="left"/>
         <w:rPr/>
@@ -13660,7 +13748,7 @@
     </w:p>
     <w:p>
       <w:pPr>
-        <w:overflowPunct w:val="true"/>
+        <w:overflowPunct w:val="false"/>
         <w:spacing w:lineRule="auto" w:line="240"/>
         <w:jc w:val="left"/>
         <w:rPr/>
@@ -13676,10 +13764,10 @@
       </w:r>
     </w:p>
   </w:comment>
-  <w:comment w:id="25" w:author="Elton Gean Araujo" w:date="2025-06-13T08:40:00Z" w:initials="EGA">
-    <w:p>
-      <w:pPr>
-        <w:overflowPunct w:val="true"/>
+  <w:comment w:id="28" w:author="Elton Gean Araujo" w:date="2025-06-13T08:40:00Z" w:initials="EGA">
+    <w:p>
+      <w:pPr>
+        <w:overflowPunct w:val="false"/>
         <w:spacing w:lineRule="auto" w:line="240"/>
         <w:jc w:val="left"/>
         <w:rPr/>
@@ -13695,10 +13783,10 @@
       </w:r>
     </w:p>
   </w:comment>
-  <w:comment w:id="26" w:author="Unknown Author" w:date="2025-06-16T10:25:45Z" w:initials="">
-    <w:p>
-      <w:pPr>
-        <w:overflowPunct w:val="true"/>
+  <w:comment w:id="29" w:author="Unknown Author" w:date="2025-06-16T10:25:45Z" w:initials="">
+    <w:p>
+      <w:pPr>
+        <w:overflowPunct w:val="false"/>
         <w:spacing w:lineRule="auto" w:line="240"/>
         <w:jc w:val="left"/>
         <w:rPr/>
@@ -13716,7 +13804,7 @@
     </w:p>
     <w:p>
       <w:pPr>
-        <w:overflowPunct w:val="true"/>
+        <w:overflowPunct w:val="false"/>
         <w:spacing w:lineRule="auto" w:line="240"/>
         <w:jc w:val="left"/>
         <w:rPr/>
@@ -13732,10 +13820,10 @@
       </w:r>
     </w:p>
   </w:comment>
-  <w:comment w:id="27" w:author="Elton Gean Araujo" w:date="2025-06-13T08:44:00Z" w:initials="EGA">
-    <w:p>
-      <w:pPr>
-        <w:overflowPunct w:val="true"/>
+  <w:comment w:id="30" w:author="Elton Gean Araujo" w:date="2025-06-13T08:44:00Z" w:initials="EGA">
+    <w:p>
+      <w:pPr>
+        <w:overflowPunct w:val="false"/>
         <w:spacing w:lineRule="auto" w:line="240"/>
         <w:jc w:val="left"/>
         <w:rPr/>
@@ -13751,10 +13839,10 @@
       </w:r>
     </w:p>
   </w:comment>
-  <w:comment w:id="28" w:author="Unknown Author" w:date="2025-06-16T10:09:33Z" w:initials="">
-    <w:p>
-      <w:pPr>
-        <w:overflowPunct w:val="true"/>
+  <w:comment w:id="31" w:author="Unknown Author" w:date="2025-06-16T10:09:33Z" w:initials="">
+    <w:p>
+      <w:pPr>
+        <w:overflowPunct w:val="false"/>
         <w:spacing w:lineRule="auto" w:line="240"/>
         <w:jc w:val="left"/>
         <w:rPr/>
@@ -13772,7 +13860,7 @@
     </w:p>
     <w:p>
       <w:pPr>
-        <w:overflowPunct w:val="true"/>
+        <w:overflowPunct w:val="false"/>
         <w:spacing w:lineRule="auto" w:line="240"/>
         <w:jc w:val="left"/>
         <w:rPr/>
@@ -13788,10 +13876,10 @@
       </w:r>
     </w:p>
   </w:comment>
-  <w:comment w:id="29" w:author="Elton Gean Araujo" w:date="2025-06-13T08:45:00Z" w:initials="EGA">
-    <w:p>
-      <w:pPr>
-        <w:overflowPunct w:val="true"/>
+  <w:comment w:id="32" w:author="Elton Gean Araujo" w:date="2025-06-13T08:45:00Z" w:initials="EGA">
+    <w:p>
+      <w:pPr>
+        <w:overflowPunct w:val="false"/>
         <w:spacing w:lineRule="auto" w:line="240"/>
         <w:jc w:val="left"/>
         <w:rPr/>
@@ -13807,10 +13895,10 @@
       </w:r>
     </w:p>
   </w:comment>
-  <w:comment w:id="30" w:author="Unknown Author" w:date="2025-06-16T10:33:25Z" w:initials="">
-    <w:p>
-      <w:pPr>
-        <w:overflowPunct w:val="true"/>
+  <w:comment w:id="33" w:author="Unknown Author" w:date="2025-06-16T10:33:25Z" w:initials="">
+    <w:p>
+      <w:pPr>
+        <w:overflowPunct w:val="false"/>
         <w:spacing w:lineRule="auto" w:line="240"/>
         <w:jc w:val="left"/>
         <w:rPr/>
@@ -13828,7 +13916,7 @@
     </w:p>
     <w:p>
       <w:pPr>
-        <w:overflowPunct w:val="true"/>
+        <w:overflowPunct w:val="false"/>
         <w:spacing w:lineRule="auto" w:line="240"/>
         <w:jc w:val="left"/>
         <w:rPr/>
@@ -13840,14 +13928,14 @@
           <w:szCs w:val="24"/>
           <w:lang w:val="en-US" w:eastAsia="en-US" w:bidi="en-US"/>
         </w:rPr>
-        <w:t>O autor a quem o comentário se refere é Duda et al. (2021). Mantive o comentário para indicar os ajustes.</w:t>
+        <w:t>O autor a quem o comentário se refere é Duda et al. (2021). Mantive o comentário apenas para indicar os ajustes.</w:t>
       </w:r>
     </w:p>
   </w:comment>
-  <w:comment w:id="31" w:author="Elton Gean Araujo" w:date="2025-06-13T08:47:00Z" w:initials="EGA">
-    <w:p>
-      <w:pPr>
-        <w:overflowPunct w:val="true"/>
+  <w:comment w:id="34" w:author="Elton Gean Araujo" w:date="2025-06-13T08:47:00Z" w:initials="EGA">
+    <w:p>
+      <w:pPr>
+        <w:overflowPunct w:val="false"/>
         <w:spacing w:lineRule="auto" w:line="240"/>
         <w:jc w:val="left"/>
         <w:rPr/>
@@ -13863,10 +13951,10 @@
       </w:r>
     </w:p>
   </w:comment>
-  <w:comment w:id="32" w:author="Unknown Author" w:date="2025-06-16T10:10:55Z" w:initials="">
-    <w:p>
-      <w:pPr>
-        <w:overflowPunct w:val="true"/>
+  <w:comment w:id="35" w:author="Unknown Author" w:date="2025-06-16T10:10:55Z" w:initials="">
+    <w:p>
+      <w:pPr>
+        <w:overflowPunct w:val="false"/>
         <w:spacing w:lineRule="auto" w:line="240"/>
         <w:jc w:val="left"/>
         <w:rPr/>
@@ -13884,7 +13972,7 @@
     </w:p>
     <w:p>
       <w:pPr>
-        <w:overflowPunct w:val="true"/>
+        <w:overflowPunct w:val="false"/>
         <w:spacing w:lineRule="auto" w:line="240"/>
         <w:jc w:val="left"/>
         <w:rPr/>
@@ -13900,10 +13988,10 @@
       </w:r>
     </w:p>
   </w:comment>
-  <w:comment w:id="33" w:author="Elton Gean Araujo" w:date="2025-06-13T08:53:00Z" w:initials="EGA">
-    <w:p>
-      <w:pPr>
-        <w:overflowPunct w:val="true"/>
+  <w:comment w:id="36" w:author="Elton Gean Araujo" w:date="2025-06-13T08:53:00Z" w:initials="EGA">
+    <w:p>
+      <w:pPr>
+        <w:overflowPunct w:val="false"/>
         <w:spacing w:lineRule="auto" w:line="240"/>
         <w:jc w:val="left"/>
         <w:rPr/>
@@ -13919,7 +14007,383 @@
       </w:r>
     </w:p>
   </w:comment>
-  <w:comment w:id="34" w:author="Unknown Author" w:date="2025-06-26T10:32:33Z" w:initials="">
+  <w:comment w:id="37" w:author="Unknown Author" w:date="2025-06-26T10:32:33Z" w:initials="">
+    <w:p>
+      <w:pPr>
+        <w:overflowPunct w:val="true"/>
+        <w:spacing w:lineRule="auto" w:line="240"/>
+        <w:jc w:val="left"/>
+        <w:rPr/>
+      </w:pPr>
+      <w:r>
+        <w:rPr>
+          <w:rFonts w:eastAsia="Adwaita Sans" w:cs="FreeSerif" w:ascii="Liberation Serif" w:hAnsi="Liberation Serif"/>
+          <w:i/>
+          <w:sz w:val="16"/>
+          <w:szCs w:val="24"/>
+          <w:lang w:val="en-US" w:eastAsia="en-US" w:bidi="en-US"/>
+        </w:rPr>
+        <w:t>Reply to Elton Gean Araujo (06/13/2025, 08:59): "..."</w:t>
+      </w:r>
+    </w:p>
+    <w:p>
+      <w:pPr>
+        <w:overflowPunct w:val="true"/>
+        <w:spacing w:lineRule="auto" w:line="240"/>
+        <w:jc w:val="left"/>
+        <w:rPr/>
+      </w:pPr>
+      <w:r>
+        <w:rPr>
+          <w:rFonts w:eastAsia="Adwaita Sans" w:cs="FreeSerif" w:ascii="Liberation Serif" w:hAnsi="Liberation Serif"/>
+          <w:sz w:val="24"/>
+          <w:szCs w:val="24"/>
+          <w:lang w:val="en-US" w:eastAsia="en-US" w:bidi="en-US"/>
+        </w:rPr>
+        <w:t>Alterei o texto, mantive a anotação para referência de histórico.</w:t>
+      </w:r>
+    </w:p>
+  </w:comment>
+  <w:comment w:id="38" w:author="Elton Gean Araujo" w:date="2025-06-13T08:49:00Z" w:initials="EGA">
+    <w:p>
+      <w:pPr>
+        <w:overflowPunct w:val="false"/>
+        <w:spacing w:lineRule="auto" w:line="240"/>
+        <w:jc w:val="left"/>
+        <w:rPr/>
+      </w:pPr>
+      <w:r>
+        <w:rPr>
+          <w:rFonts w:eastAsia="Adwaita Sans" w:cs="FreeSerif" w:ascii="Liberation Serif" w:hAnsi="Liberation Serif"/>
+          <w:sz w:val="24"/>
+          <w:szCs w:val="24"/>
+          <w:lang w:val="en-US" w:eastAsia="en-US" w:bidi="en-US"/>
+        </w:rPr>
+        <w:t>A tabela deve ter uma outra linha separando a primeira linha das demais.</w:t>
+      </w:r>
+    </w:p>
+    <w:p>
+      <w:pPr>
+        <w:overflowPunct w:val="false"/>
+        <w:spacing w:lineRule="auto" w:line="240"/>
+        <w:jc w:val="left"/>
+        <w:rPr/>
+      </w:pPr>
+      <w:r>
+        <w:rPr>
+          <w:rFonts w:ascii="Liberation Serif" w:hAnsi="Liberation Serif" w:eastAsia="Adwaita Sans" w:cs="FreeSerif"/>
+          <w:sz w:val="24"/>
+          <w:szCs w:val="24"/>
+          <w:lang w:val="en-US" w:eastAsia="en-US" w:bidi="en-US"/>
+        </w:rPr>
+      </w:r>
+    </w:p>
+    <w:p>
+      <w:pPr>
+        <w:overflowPunct w:val="false"/>
+        <w:spacing w:lineRule="auto" w:line="240"/>
+        <w:jc w:val="left"/>
+        <w:rPr/>
+      </w:pPr>
+      <w:r>
+        <w:rPr>
+          <w:rFonts w:ascii="Liberation Serif" w:hAnsi="Liberation Serif" w:eastAsia="Adwaita Sans" w:cs="FreeSerif"/>
+          <w:sz w:val="24"/>
+          <w:szCs w:val="24"/>
+          <w:lang w:val="en-US" w:eastAsia="en-US" w:bidi="en-US"/>
+        </w:rPr>
+      </w:r>
+    </w:p>
+    <w:p>
+      <w:pPr>
+        <w:overflowPunct w:val="false"/>
+        <w:spacing w:lineRule="auto" w:line="240"/>
+        <w:jc w:val="left"/>
+        <w:rPr/>
+      </w:pPr>
+      <w:r>
+        <w:rPr>
+          <w:rFonts w:ascii="Liberation Serif" w:hAnsi="Liberation Serif" w:eastAsia="Adwaita Sans" w:cs="FreeSerif"/>
+          <w:sz w:val="24"/>
+          <w:szCs w:val="24"/>
+          <w:lang w:val="en-US" w:eastAsia="en-US" w:bidi="en-US"/>
+        </w:rPr>
+      </w:r>
+    </w:p>
+    <w:p>
+      <w:pPr>
+        <w:overflowPunct w:val="false"/>
+        <w:spacing w:lineRule="auto" w:line="240"/>
+        <w:jc w:val="left"/>
+        <w:rPr/>
+      </w:pPr>
+      <w:r>
+        <w:rPr>
+          <w:rFonts w:ascii="Liberation Serif" w:hAnsi="Liberation Serif" w:eastAsia="Adwaita Sans" w:cs="FreeSerif"/>
+          <w:sz w:val="24"/>
+          <w:szCs w:val="24"/>
+          <w:lang w:val="en-US" w:eastAsia="en-US" w:bidi="en-US"/>
+        </w:rPr>
+      </w:r>
+    </w:p>
+    <w:p>
+      <w:pPr>
+        <w:overflowPunct w:val="false"/>
+        <w:spacing w:lineRule="auto" w:line="240"/>
+        <w:jc w:val="left"/>
+        <w:rPr/>
+      </w:pPr>
+      <w:r>
+        <w:rPr>
+          <w:rFonts w:ascii="Liberation Serif" w:hAnsi="Liberation Serif" w:eastAsia="Adwaita Sans" w:cs="FreeSerif"/>
+          <w:sz w:val="24"/>
+          <w:szCs w:val="24"/>
+          <w:lang w:val="en-US" w:eastAsia="en-US" w:bidi="en-US"/>
+        </w:rPr>
+      </w:r>
+    </w:p>
+    <w:p>
+      <w:pPr>
+        <w:overflowPunct w:val="false"/>
+        <w:spacing w:lineRule="auto" w:line="240"/>
+        <w:jc w:val="left"/>
+        <w:rPr/>
+      </w:pPr>
+      <w:r>
+        <w:rPr>
+          <w:rFonts w:ascii="Liberation Serif" w:hAnsi="Liberation Serif" w:eastAsia="Adwaita Sans" w:cs="FreeSerif"/>
+          <w:sz w:val="24"/>
+          <w:szCs w:val="24"/>
+          <w:lang w:val="en-US" w:eastAsia="en-US" w:bidi="en-US"/>
+        </w:rPr>
+      </w:r>
+    </w:p>
+    <w:p>
+      <w:pPr>
+        <w:overflowPunct w:val="false"/>
+        <w:spacing w:lineRule="auto" w:line="240"/>
+        <w:jc w:val="left"/>
+        <w:rPr/>
+      </w:pPr>
+      <w:r>
+        <w:rPr>
+          <w:rFonts w:ascii="Liberation Serif" w:hAnsi="Liberation Serif" w:eastAsia="Adwaita Sans" w:cs="FreeSerif"/>
+          <w:sz w:val="24"/>
+          <w:szCs w:val="24"/>
+          <w:lang w:val="en-US" w:eastAsia="en-US" w:bidi="en-US"/>
+        </w:rPr>
+      </w:r>
+    </w:p>
+    <w:p>
+      <w:pPr>
+        <w:overflowPunct w:val="false"/>
+        <w:spacing w:lineRule="auto" w:line="240"/>
+        <w:jc w:val="left"/>
+        <w:rPr/>
+      </w:pPr>
+      <w:r>
+        <w:rPr>
+          <w:rFonts w:ascii="Liberation Serif" w:hAnsi="Liberation Serif" w:eastAsia="Adwaita Sans" w:cs="FreeSerif"/>
+          <w:sz w:val="24"/>
+          <w:szCs w:val="24"/>
+          <w:lang w:val="en-US" w:eastAsia="en-US" w:bidi="en-US"/>
+        </w:rPr>
+      </w:r>
+    </w:p>
+    <w:p>
+      <w:pPr>
+        <w:overflowPunct w:val="false"/>
+        <w:spacing w:lineRule="auto" w:line="240"/>
+        <w:jc w:val="left"/>
+        <w:rPr/>
+      </w:pPr>
+      <w:r>
+        <w:rPr>
+          <w:rFonts w:ascii="Liberation Serif" w:hAnsi="Liberation Serif" w:eastAsia="Adwaita Sans" w:cs="FreeSerif"/>
+          <w:sz w:val="24"/>
+          <w:szCs w:val="24"/>
+          <w:lang w:val="en-US" w:eastAsia="en-US" w:bidi="en-US"/>
+        </w:rPr>
+      </w:r>
+    </w:p>
+    <w:p>
+      <w:pPr>
+        <w:overflowPunct w:val="false"/>
+        <w:spacing w:lineRule="auto" w:line="240"/>
+        <w:jc w:val="left"/>
+        <w:rPr/>
+      </w:pPr>
+      <w:r>
+        <w:rPr>
+          <w:rFonts w:ascii="Liberation Serif" w:hAnsi="Liberation Serif" w:eastAsia="Adwaita Sans" w:cs="FreeSerif"/>
+          <w:sz w:val="24"/>
+          <w:szCs w:val="24"/>
+          <w:lang w:val="en-US" w:eastAsia="en-US" w:bidi="en-US"/>
+        </w:rPr>
+      </w:r>
+    </w:p>
+    <w:p>
+      <w:pPr>
+        <w:overflowPunct w:val="false"/>
+        <w:spacing w:lineRule="auto" w:line="240"/>
+        <w:jc w:val="left"/>
+        <w:rPr/>
+      </w:pPr>
+      <w:r>
+        <w:rPr>
+          <w:rFonts w:ascii="Liberation Serif" w:hAnsi="Liberation Serif" w:eastAsia="Adwaita Sans" w:cs="FreeSerif"/>
+          <w:sz w:val="24"/>
+          <w:szCs w:val="24"/>
+          <w:lang w:val="en-US" w:eastAsia="en-US" w:bidi="en-US"/>
+        </w:rPr>
+      </w:r>
+    </w:p>
+    <w:p>
+      <w:pPr>
+        <w:overflowPunct w:val="false"/>
+        <w:spacing w:lineRule="auto" w:line="240"/>
+        <w:jc w:val="left"/>
+        <w:rPr/>
+      </w:pPr>
+      <w:r>
+        <w:rPr>
+          <w:rFonts w:ascii="Liberation Serif" w:hAnsi="Liberation Serif" w:eastAsia="Adwaita Sans" w:cs="FreeSerif"/>
+          <w:sz w:val="24"/>
+          <w:szCs w:val="24"/>
+          <w:lang w:val="en-US" w:eastAsia="en-US" w:bidi="en-US"/>
+        </w:rPr>
+      </w:r>
+    </w:p>
+  </w:comment>
+  <w:comment w:id="39" w:author="Unknown Author" w:date="2025-06-26T10:24:55Z" w:initials="">
+    <w:p>
+      <w:pPr>
+        <w:overflowPunct w:val="true"/>
+        <w:spacing w:lineRule="auto" w:line="240"/>
+        <w:jc w:val="left"/>
+        <w:rPr/>
+      </w:pPr>
+      <w:r>
+        <w:rPr>
+          <w:rFonts w:eastAsia="Adwaita Sans" w:cs="FreeSerif" w:ascii="Liberation Serif" w:hAnsi="Liberation Serif"/>
+          <w:i/>
+          <w:sz w:val="16"/>
+          <w:szCs w:val="24"/>
+          <w:lang w:val="en-US" w:eastAsia="en-US" w:bidi="en-US"/>
+        </w:rPr>
+        <w:t>Reply to Elton Gean Araujo (06/13/2025, 08:59): "..."</w:t>
+      </w:r>
+    </w:p>
+    <w:p>
+      <w:pPr>
+        <w:overflowPunct w:val="true"/>
+        <w:spacing w:lineRule="auto" w:line="240"/>
+        <w:jc w:val="left"/>
+        <w:rPr/>
+      </w:pPr>
+      <w:r>
+        <w:rPr>
+          <w:rFonts w:eastAsia="Adwaita Sans" w:cs="FreeSerif" w:ascii="Liberation Serif" w:hAnsi="Liberation Serif"/>
+          <w:sz w:val="24"/>
+          <w:szCs w:val="24"/>
+          <w:lang w:val="en-US" w:eastAsia="en-US" w:bidi="en-US"/>
+        </w:rPr>
+        <w:t>Incluída, tanto nesta tabela como nas demais</w:t>
+      </w:r>
+    </w:p>
+  </w:comment>
+  <w:comment w:id="40" w:author="Elton Gean Araujo" w:date="2025-06-13T08:55:00Z" w:initials="EGA">
+    <w:p>
+      <w:pPr>
+        <w:overflowPunct w:val="false"/>
+        <w:spacing w:lineRule="auto" w:line="240"/>
+        <w:jc w:val="left"/>
+        <w:rPr/>
+      </w:pPr>
+      <w:r>
+        <w:rPr>
+          <w:rFonts w:eastAsia="Adwaita Sans" w:cs="FreeSerif" w:ascii="Liberation Serif" w:hAnsi="Liberation Serif"/>
+          <w:sz w:val="24"/>
+          <w:szCs w:val="24"/>
+          <w:lang w:val="en-US" w:eastAsia="en-US" w:bidi="en-US"/>
+        </w:rPr>
+        <w:t>Veja só, aqui a rede neural não obteve o melhor desempenho (Gradient Boost teve o melhor desempenho parece), outra observação importante para ponderar e descrever nesta parte.</w:t>
+      </w:r>
+    </w:p>
+  </w:comment>
+  <w:comment w:id="41" w:author="Unknown Author" w:date="2025-06-26T10:48:36Z" w:initials="">
+    <w:p>
+      <w:pPr>
+        <w:overflowPunct w:val="true"/>
+        <w:spacing w:lineRule="auto" w:line="240"/>
+        <w:jc w:val="left"/>
+        <w:rPr/>
+      </w:pPr>
+      <w:r>
+        <w:rPr>
+          <w:rFonts w:eastAsia="Adwaita Sans" w:cs="FreeSerif" w:ascii="Liberation Serif" w:hAnsi="Liberation Serif"/>
+          <w:i/>
+          <w:sz w:val="16"/>
+          <w:szCs w:val="24"/>
+          <w:lang w:val="en-US" w:eastAsia="en-US" w:bidi="en-US"/>
+        </w:rPr>
+        <w:t>Reply to Elton Gean Araujo (06/13/2025, 08:59): "..."</w:t>
+      </w:r>
+    </w:p>
+    <w:p>
+      <w:pPr>
+        <w:overflowPunct w:val="true"/>
+        <w:spacing w:lineRule="auto" w:line="240"/>
+        <w:jc w:val="left"/>
+        <w:rPr/>
+      </w:pPr>
+      <w:r>
+        <w:rPr>
+          <w:rFonts w:eastAsia="Adwaita Sans" w:cs="FreeSerif" w:ascii="Liberation Serif" w:hAnsi="Liberation Serif"/>
+          <w:sz w:val="24"/>
+          <w:szCs w:val="24"/>
+          <w:lang w:val="en-US" w:eastAsia="en-US" w:bidi="en-US"/>
+        </w:rPr>
+        <w:t>Ajustado o texto no parágrafo anterior. Estou pensando em remover esta Tabela 2, pois os dados de teste são referenciados apenas aqui e em nenhum lugar mais.</w:t>
+      </w:r>
+    </w:p>
+  </w:comment>
+  <w:comment w:id="42" w:author="Elton Gean Araujo" w:date="2025-06-13T08:59:00Z" w:initials="EGA">
+    <w:p>
+      <w:pPr>
+        <w:overflowPunct w:val="false"/>
+        <w:spacing w:lineRule="auto" w:line="240"/>
+        <w:jc w:val="left"/>
+        <w:rPr/>
+      </w:pPr>
+      <w:r>
+        <w:rPr>
+          <w:rFonts w:eastAsia="Adwaita Sans" w:cs="FreeSerif" w:ascii="Liberation Serif" w:hAnsi="Liberation Serif"/>
+          <w:sz w:val="24"/>
+          <w:szCs w:val="24"/>
+          <w:lang w:val="en-US" w:eastAsia="en-US" w:bidi="en-US"/>
+        </w:rPr>
+        <w:t>No banco de dados de validação sim, a rede neural teve o melhor desempenho. Então, será que, olhando para um cenário geral, treino, teste e validação? A rede neural foi a melhor?? Me parece que, entre treino e teste, o Gradient Boost saiu na frente, e, na validação, a rede neural saiu na frente! Analise isso melhor para descrever ou revise os algoritmos.</w:t>
+      </w:r>
+    </w:p>
+    <w:p>
+      <w:pPr>
+        <w:overflowPunct w:val="false"/>
+        <w:spacing w:lineRule="auto" w:line="240"/>
+        <w:jc w:val="left"/>
+        <w:rPr/>
+      </w:pPr>
+      <w:r>
+        <w:rPr>
+          <w:rFonts w:ascii="Liberation Serif" w:hAnsi="Liberation Serif" w:eastAsia="Adwaita Sans" w:cs="FreeSerif"/>
+          <w:sz w:val="24"/>
+          <w:szCs w:val="24"/>
+          <w:lang w:val="en-US" w:eastAsia="en-US" w:bidi="en-US"/>
+        </w:rPr>
+      </w:r>
+    </w:p>
+  </w:comment>
+  <w:comment w:id="43" w:author="Unknown Author" w:date="2025-06-30T12:30:04Z" w:initials="">
     <w:p>
       <w:pPr>
         <w:overflowPunct w:val="false"/>
@@ -13935,7 +14399,7 @@
           <w:szCs w:val="24"/>
           <w:lang w:val="en-US" w:eastAsia="en-US" w:bidi="en-US"/>
         </w:rPr>
-        <w:t>Reply to Elton Gean Araujo (06/13/2025, 08:59): "..."</w:t>
+        <w:t>Reply to Unknown Author (06/30/2025, 11:40): "..."</w:t>
       </w:r>
     </w:p>
     <w:p>
@@ -13952,31 +14416,14 @@
           <w:szCs w:val="24"/>
           <w:lang w:val="en-US" w:eastAsia="en-US" w:bidi="en-US"/>
         </w:rPr>
-        <w:t>Alterei o texto, mantive a anotação para referência de histórico.</w:t>
+        <w:t>Ajustado o texto explicativo.</w:t>
       </w:r>
     </w:p>
   </w:comment>
-  <w:comment w:id="35" w:author="Elton Gean Araujo" w:date="2025-06-13T08:49:00Z" w:initials="EGA">
-    <w:p>
-      <w:pPr>
-        <w:overflowPunct w:val="true"/>
-        <w:spacing w:lineRule="auto" w:line="240"/>
-        <w:jc w:val="left"/>
-        <w:rPr/>
-      </w:pPr>
-      <w:r>
-        <w:rPr>
-          <w:rFonts w:eastAsia="Adwaita Sans" w:cs="FreeSerif" w:ascii="Liberation Serif" w:hAnsi="Liberation Serif"/>
-          <w:sz w:val="24"/>
-          <w:szCs w:val="24"/>
-          <w:lang w:val="en-US" w:eastAsia="en-US" w:bidi="en-US"/>
-        </w:rPr>
-        <w:t>A tabela deve ter uma outra linha separando a primeira linha das demais.</w:t>
-      </w:r>
-    </w:p>
-    <w:p>
-      <w:pPr>
-        <w:overflowPunct w:val="true"/>
+  <w:comment w:id="44" w:author="Unknown Author" w:date="2025-06-30T11:40:44Z" w:initials="">
+    <w:p>
+      <w:pPr>
+        <w:overflowPunct w:val="false"/>
         <w:spacing w:lineRule="auto" w:line="240"/>
         <w:jc w:val="left"/>
         <w:rPr/>
@@ -13988,11 +14435,14 @@
           <w:szCs w:val="24"/>
           <w:lang w:val="en-US" w:eastAsia="en-US" w:bidi="en-US"/>
         </w:rPr>
-      </w:r>
-    </w:p>
-    <w:p>
-      <w:pPr>
-        <w:overflowPunct w:val="true"/>
+        <w:t>Mudei este parágrafo de lugar, acredito que fique melhor aqui dada à indicação do parágrafo anterior.</w:t>
+      </w:r>
+    </w:p>
+  </w:comment>
+  <w:comment w:id="45" w:author="Unknown Author" w:date="2025-06-30T12:52:14Z" w:initials="">
+    <w:p>
+      <w:pPr>
+        <w:overflowPunct w:val="false"/>
         <w:spacing w:lineRule="auto" w:line="240"/>
         <w:jc w:val="left"/>
         <w:rPr/>
@@ -14004,257 +14454,7 @@
           <w:szCs w:val="24"/>
           <w:lang w:val="en-US" w:eastAsia="en-US" w:bidi="en-US"/>
         </w:rPr>
-      </w:r>
-    </w:p>
-    <w:p>
-      <w:pPr>
-        <w:overflowPunct w:val="true"/>
-        <w:spacing w:lineRule="auto" w:line="240"/>
-        <w:jc w:val="left"/>
-        <w:rPr/>
-      </w:pPr>
-      <w:r>
-        <w:rPr>
-          <w:rFonts w:ascii="Liberation Serif" w:hAnsi="Liberation Serif" w:eastAsia="Adwaita Sans" w:cs="FreeSerif"/>
-          <w:sz w:val="24"/>
-          <w:szCs w:val="24"/>
-          <w:lang w:val="en-US" w:eastAsia="en-US" w:bidi="en-US"/>
-        </w:rPr>
-      </w:r>
-    </w:p>
-    <w:p>
-      <w:pPr>
-        <w:overflowPunct w:val="true"/>
-        <w:spacing w:lineRule="auto" w:line="240"/>
-        <w:jc w:val="left"/>
-        <w:rPr/>
-      </w:pPr>
-      <w:r>
-        <w:rPr>
-          <w:rFonts w:ascii="Liberation Serif" w:hAnsi="Liberation Serif" w:eastAsia="Adwaita Sans" w:cs="FreeSerif"/>
-          <w:sz w:val="24"/>
-          <w:szCs w:val="24"/>
-          <w:lang w:val="en-US" w:eastAsia="en-US" w:bidi="en-US"/>
-        </w:rPr>
-      </w:r>
-    </w:p>
-    <w:p>
-      <w:pPr>
-        <w:overflowPunct w:val="true"/>
-        <w:spacing w:lineRule="auto" w:line="240"/>
-        <w:jc w:val="left"/>
-        <w:rPr/>
-      </w:pPr>
-      <w:r>
-        <w:rPr>
-          <w:rFonts w:ascii="Liberation Serif" w:hAnsi="Liberation Serif" w:eastAsia="Adwaita Sans" w:cs="FreeSerif"/>
-          <w:sz w:val="24"/>
-          <w:szCs w:val="24"/>
-          <w:lang w:val="en-US" w:eastAsia="en-US" w:bidi="en-US"/>
-        </w:rPr>
-      </w:r>
-    </w:p>
-    <w:p>
-      <w:pPr>
-        <w:overflowPunct w:val="true"/>
-        <w:spacing w:lineRule="auto" w:line="240"/>
-        <w:jc w:val="left"/>
-        <w:rPr/>
-      </w:pPr>
-      <w:r>
-        <w:rPr>
-          <w:rFonts w:ascii="Liberation Serif" w:hAnsi="Liberation Serif" w:eastAsia="Adwaita Sans" w:cs="FreeSerif"/>
-          <w:sz w:val="24"/>
-          <w:szCs w:val="24"/>
-          <w:lang w:val="en-US" w:eastAsia="en-US" w:bidi="en-US"/>
-        </w:rPr>
-      </w:r>
-    </w:p>
-    <w:p>
-      <w:pPr>
-        <w:overflowPunct w:val="true"/>
-        <w:spacing w:lineRule="auto" w:line="240"/>
-        <w:jc w:val="left"/>
-        <w:rPr/>
-      </w:pPr>
-      <w:r>
-        <w:rPr>
-          <w:rFonts w:ascii="Liberation Serif" w:hAnsi="Liberation Serif" w:eastAsia="Adwaita Sans" w:cs="FreeSerif"/>
-          <w:sz w:val="24"/>
-          <w:szCs w:val="24"/>
-          <w:lang w:val="en-US" w:eastAsia="en-US" w:bidi="en-US"/>
-        </w:rPr>
-      </w:r>
-    </w:p>
-    <w:p>
-      <w:pPr>
-        <w:overflowPunct w:val="true"/>
-        <w:spacing w:lineRule="auto" w:line="240"/>
-        <w:jc w:val="left"/>
-        <w:rPr/>
-      </w:pPr>
-      <w:r>
-        <w:rPr>
-          <w:rFonts w:ascii="Liberation Serif" w:hAnsi="Liberation Serif" w:eastAsia="Adwaita Sans" w:cs="FreeSerif"/>
-          <w:sz w:val="24"/>
-          <w:szCs w:val="24"/>
-          <w:lang w:val="en-US" w:eastAsia="en-US" w:bidi="en-US"/>
-        </w:rPr>
-      </w:r>
-    </w:p>
-    <w:p>
-      <w:pPr>
-        <w:overflowPunct w:val="true"/>
-        <w:spacing w:lineRule="auto" w:line="240"/>
-        <w:jc w:val="left"/>
-        <w:rPr/>
-      </w:pPr>
-      <w:r>
-        <w:rPr>
-          <w:rFonts w:ascii="Liberation Serif" w:hAnsi="Liberation Serif" w:eastAsia="Adwaita Sans" w:cs="FreeSerif"/>
-          <w:sz w:val="24"/>
-          <w:szCs w:val="24"/>
-          <w:lang w:val="en-US" w:eastAsia="en-US" w:bidi="en-US"/>
-        </w:rPr>
-      </w:r>
-    </w:p>
-    <w:p>
-      <w:pPr>
-        <w:overflowPunct w:val="true"/>
-        <w:spacing w:lineRule="auto" w:line="240"/>
-        <w:jc w:val="left"/>
-        <w:rPr/>
-      </w:pPr>
-      <w:r>
-        <w:rPr>
-          <w:rFonts w:ascii="Liberation Serif" w:hAnsi="Liberation Serif" w:eastAsia="Adwaita Sans" w:cs="FreeSerif"/>
-          <w:sz w:val="24"/>
-          <w:szCs w:val="24"/>
-          <w:lang w:val="en-US" w:eastAsia="en-US" w:bidi="en-US"/>
-        </w:rPr>
-      </w:r>
-    </w:p>
-    <w:p>
-      <w:pPr>
-        <w:overflowPunct w:val="true"/>
-        <w:spacing w:lineRule="auto" w:line="240"/>
-        <w:jc w:val="left"/>
-        <w:rPr/>
-      </w:pPr>
-      <w:r>
-        <w:rPr>
-          <w:rFonts w:ascii="Liberation Serif" w:hAnsi="Liberation Serif" w:eastAsia="Adwaita Sans" w:cs="FreeSerif"/>
-          <w:sz w:val="24"/>
-          <w:szCs w:val="24"/>
-          <w:lang w:val="en-US" w:eastAsia="en-US" w:bidi="en-US"/>
-        </w:rPr>
-      </w:r>
-    </w:p>
-    <w:p>
-      <w:pPr>
-        <w:overflowPunct w:val="true"/>
-        <w:spacing w:lineRule="auto" w:line="240"/>
-        <w:jc w:val="left"/>
-        <w:rPr/>
-      </w:pPr>
-      <w:r>
-        <w:rPr>
-          <w:rFonts w:ascii="Liberation Serif" w:hAnsi="Liberation Serif" w:eastAsia="Adwaita Sans" w:cs="FreeSerif"/>
-          <w:sz w:val="24"/>
-          <w:szCs w:val="24"/>
-          <w:lang w:val="en-US" w:eastAsia="en-US" w:bidi="en-US"/>
-        </w:rPr>
-      </w:r>
-    </w:p>
-  </w:comment>
-  <w:comment w:id="36" w:author="Unknown Author" w:date="2025-06-26T10:24:55Z" w:initials="">
-    <w:p>
-      <w:pPr>
-        <w:overflowPunct w:val="false"/>
-        <w:spacing w:lineRule="auto" w:line="240"/>
-        <w:jc w:val="left"/>
-        <w:rPr/>
-      </w:pPr>
-      <w:r>
-        <w:rPr>
-          <w:rFonts w:ascii="Liberation Serif" w:hAnsi="Liberation Serif" w:eastAsia="Adwaita Sans" w:cs="FreeSerif"/>
-          <w:i/>
-          <w:sz w:val="16"/>
-          <w:szCs w:val="24"/>
-          <w:lang w:val="en-US" w:eastAsia="en-US" w:bidi="en-US"/>
-        </w:rPr>
-        <w:t>Reply to Elton Gean Araujo (06/13/2025, 08:59): "..."</w:t>
-      </w:r>
-    </w:p>
-    <w:p>
-      <w:pPr>
-        <w:overflowPunct w:val="false"/>
-        <w:spacing w:lineRule="auto" w:line="240"/>
-        <w:jc w:val="left"/>
-        <w:rPr/>
-      </w:pPr>
-      <w:r>
-        <w:rPr>
-          <w:rFonts w:ascii="Liberation Serif" w:hAnsi="Liberation Serif" w:eastAsia="Adwaita Sans" w:cs="FreeSerif"/>
-          <w:sz w:val="24"/>
-          <w:szCs w:val="24"/>
-          <w:lang w:val="en-US" w:eastAsia="en-US" w:bidi="en-US"/>
-        </w:rPr>
-        <w:t>Incluída, tanto nesta tabela como nas demais</w:t>
-      </w:r>
-    </w:p>
-  </w:comment>
-  <w:comment w:id="37" w:author="Elton Gean Araujo" w:date="2025-06-13T08:55:00Z" w:initials="EGA">
-    <w:p>
-      <w:pPr>
-        <w:overflowPunct w:val="true"/>
-        <w:spacing w:lineRule="auto" w:line="240"/>
-        <w:jc w:val="left"/>
-        <w:rPr/>
-      </w:pPr>
-      <w:r>
-        <w:rPr>
-          <w:rFonts w:eastAsia="Adwaita Sans" w:cs="FreeSerif" w:ascii="Liberation Serif" w:hAnsi="Liberation Serif"/>
-          <w:sz w:val="24"/>
-          <w:szCs w:val="24"/>
-          <w:lang w:val="en-US" w:eastAsia="en-US" w:bidi="en-US"/>
-        </w:rPr>
-        <w:t>Veja só, aqui a rede neural não obteve o melhor desempenho (Gradient Boost teve o melhor desempenho parece), outra observação importante para ponderar e descrever nesta parte.</w:t>
-      </w:r>
-    </w:p>
-  </w:comment>
-  <w:comment w:id="38" w:author="Elton Gean Araujo" w:date="2025-06-13T08:59:00Z" w:initials="EGA">
-    <w:p>
-      <w:pPr>
-        <w:overflowPunct w:val="true"/>
-        <w:spacing w:lineRule="auto" w:line="240"/>
-        <w:jc w:val="left"/>
-        <w:rPr/>
-      </w:pPr>
-      <w:r>
-        <w:rPr>
-          <w:rFonts w:eastAsia="Adwaita Sans" w:cs="FreeSerif" w:ascii="Liberation Serif" w:hAnsi="Liberation Serif"/>
-          <w:sz w:val="24"/>
-          <w:szCs w:val="24"/>
-          <w:lang w:val="en-US" w:eastAsia="en-US" w:bidi="en-US"/>
-        </w:rPr>
-        <w:t>No banco de dados de validação sim, a rede neural teve o melhor desempenho. Então, será que, olhando para um cenário geral, treino, teste e validação? A rede neural foi a melhor?? Me parece que, entre treino e teste, o Gradient Boost saiu na frente, e, na validação, a rede neural saiu na frente! Analise isso melhor para descrever ou revise os algoritmos.</w:t>
-      </w:r>
-    </w:p>
-    <w:p>
-      <w:pPr>
-        <w:overflowPunct w:val="true"/>
-        <w:spacing w:lineRule="auto" w:line="240"/>
-        <w:jc w:val="left"/>
-        <w:rPr/>
-      </w:pPr>
-      <w:r>
-        <w:rPr>
-          <w:rFonts w:ascii="Liberation Serif" w:hAnsi="Liberation Serif" w:eastAsia="Adwaita Sans" w:cs="FreeSerif"/>
-          <w:sz w:val="24"/>
-          <w:szCs w:val="24"/>
-          <w:lang w:val="en-US" w:eastAsia="en-US" w:bidi="en-US"/>
-        </w:rPr>
+        <w:t>Sinceramente achei essas minhas considerações finais rasas demais, mas já estou há mais de semana indo e voltando no texto dessa seção e não estou conseguindo formular nada muito melhor do que ‘um modelo é melhor do que o outro em função das métricas e é isso’. Pois não descobri nada de novo, só cheguei a uma conclusão básica guiada pelo banco de dados e modelos treinados.</w:t>
       </w:r>
     </w:p>
   </w:comment>
@@ -14280,6 +14480,11 @@
   <w15:commentEx w15:paraId="1e000000" w15:paraIdParent="1d000000"/>
   <w15:commentEx w15:paraId="20000000" w15:paraIdParent="1f000000"/>
   <w15:commentEx w15:paraId="22000000" w15:paraIdParent="21000000"/>
+  <w15:commentEx w15:paraId="24000000" w15:paraIdParent="23000000"/>
+  <w15:commentEx w15:paraId="26000000" w15:paraIdParent="25000000"/>
+  <w15:commentEx w15:paraId="28000000" w15:paraIdParent="27000000"/>
+  <w15:commentEx w15:paraId="2a000000" w15:paraIdParent="29000000"/>
+  <w15:commentEx w15:paraId="2c000000" w15:paraIdParent="2b000000"/>
 </w15:commentsEx>
 </file>
 
@@ -14334,7 +14539,7 @@
         <w:sz w:val="18"/>
         <w:szCs w:val="18"/>
       </w:rPr>
-      <w:t>20</w:t>
+      <w:t>15</w:t>
     </w:r>
     <w:r>
       <w:rPr>
@@ -14393,7 +14598,7 @@
         <w:sz w:val="18"/>
         <w:szCs w:val="18"/>
       </w:rPr>
-      <w:t>20</w:t>
+      <w:t>15</w:t>
     </w:r>
     <w:r>
       <w:rPr>
@@ -14570,9 +14775,9 @@
           <wp:wrapThrough wrapText="bothSides">
             <wp:wrapPolygon edited="0">
               <wp:start x="-8" y="0"/>
-              <wp:lineTo x="-8" y="20657"/>
-              <wp:lineTo x="20996" y="20657"/>
-              <wp:lineTo x="20996" y="0"/>
+              <wp:lineTo x="-8" y="20655"/>
+              <wp:lineTo x="20993" y="20655"/>
+              <wp:lineTo x="20993" y="0"/>
               <wp:lineTo x="-8" y="0"/>
             </wp:wrapPolygon>
           </wp:wrapThrough>
@@ -14735,9 +14940,9 @@
           <wp:wrapThrough wrapText="bothSides">
             <wp:wrapPolygon edited="0">
               <wp:start x="-8" y="0"/>
-              <wp:lineTo x="-8" y="20657"/>
-              <wp:lineTo x="20996" y="20657"/>
-              <wp:lineTo x="20996" y="0"/>
+              <wp:lineTo x="-8" y="20655"/>
+              <wp:lineTo x="20993" y="20655"/>
+              <wp:lineTo x="20993" y="0"/>
               <wp:lineTo x="-8" y="0"/>
             </wp:wrapPolygon>
           </wp:wrapThrough>

</xml_diff>